<commit_message>
Avancement dans la rédaction finale
</commit_message>
<xml_diff>
--- a/OdooSIM - Modèles.docx
+++ b/OdooSIM - Modèles.docx
@@ -4421,6 +4421,7 @@
       <w:r>
         <w:rPr>
           <w:noProof/>
+          <w:lang w:eastAsia="fr-CH"/>
         </w:rPr>
         <w:lastRenderedPageBreak/>
         <mc:AlternateContent>
@@ -4533,6 +4534,7 @@
       <w:r>
         <w:rPr>
           <w:noProof/>
+          <w:lang w:eastAsia="fr-CH"/>
         </w:rPr>
         <mc:AlternateContent>
           <mc:Choice Requires="wps">
@@ -4643,6 +4645,7 @@
       <w:r>
         <w:rPr>
           <w:rFonts w:ascii="Times New Roman" w:hAnsi="Times New Roman" w:cs="Times New Roman"/>
+          <w:noProof/>
           <w:sz w:val="20"/>
           <w:lang w:eastAsia="fr-CH"/>
         </w:rPr>
@@ -4931,6 +4934,7 @@
       <w:r>
         <w:rPr>
           <w:rFonts w:ascii="Times New Roman" w:hAnsi="Times New Roman" w:cs="Times New Roman"/>
+          <w:noProof/>
           <w:sz w:val="20"/>
           <w:lang w:eastAsia="fr-CH"/>
         </w:rPr>
@@ -5109,6 +5113,7 @@
       <w:r>
         <w:rPr>
           <w:rFonts w:ascii="Times New Roman" w:hAnsi="Times New Roman" w:cs="Times New Roman"/>
+          <w:noProof/>
           <w:sz w:val="20"/>
           <w:lang w:eastAsia="fr-CH"/>
         </w:rPr>
@@ -5255,6 +5260,7 @@
       <w:r>
         <w:rPr>
           <w:rFonts w:ascii="Times New Roman" w:hAnsi="Times New Roman" w:cs="Times New Roman"/>
+          <w:noProof/>
           <w:sz w:val="20"/>
           <w:lang w:eastAsia="fr-CH"/>
         </w:rPr>
@@ -5392,6 +5398,7 @@
       <w:r>
         <w:rPr>
           <w:rFonts w:ascii="Times New Roman" w:hAnsi="Times New Roman" w:cs="Times New Roman"/>
+          <w:noProof/>
           <w:sz w:val="20"/>
           <w:lang w:eastAsia="fr-CH"/>
         </w:rPr>
@@ -5529,6 +5536,7 @@
       <w:r>
         <w:rPr>
           <w:rFonts w:ascii="Times New Roman" w:hAnsi="Times New Roman" w:cs="Times New Roman"/>
+          <w:noProof/>
           <w:sz w:val="20"/>
           <w:lang w:eastAsia="fr-CH"/>
         </w:rPr>
@@ -5670,6 +5678,7 @@
       <w:r>
         <w:rPr>
           <w:rFonts w:ascii="Times New Roman" w:hAnsi="Times New Roman" w:cs="Times New Roman"/>
+          <w:noProof/>
           <w:sz w:val="20"/>
           <w:lang w:eastAsia="fr-CH"/>
         </w:rPr>
@@ -5813,6 +5822,7 @@
       <w:r>
         <w:rPr>
           <w:rFonts w:ascii="Times New Roman" w:hAnsi="Times New Roman" w:cs="Times New Roman"/>
+          <w:noProof/>
           <w:sz w:val="20"/>
           <w:lang w:eastAsia="fr-CH"/>
         </w:rPr>
@@ -5956,6 +5966,7 @@
       <w:r>
         <w:rPr>
           <w:rFonts w:ascii="Times New Roman" w:hAnsi="Times New Roman" w:cs="Times New Roman"/>
+          <w:noProof/>
           <w:sz w:val="20"/>
           <w:lang w:eastAsia="fr-CH"/>
         </w:rPr>
@@ -6092,6 +6103,7 @@
       <w:r>
         <w:rPr>
           <w:rFonts w:ascii="Times New Roman" w:hAnsi="Times New Roman" w:cs="Times New Roman"/>
+          <w:noProof/>
           <w:sz w:val="20"/>
           <w:lang w:eastAsia="fr-CH"/>
         </w:rPr>
@@ -6241,6 +6253,7 @@
       <w:r>
         <w:rPr>
           <w:rFonts w:ascii="Times New Roman" w:hAnsi="Times New Roman" w:cs="Times New Roman"/>
+          <w:noProof/>
           <w:sz w:val="20"/>
           <w:lang w:eastAsia="fr-CH"/>
         </w:rPr>
@@ -6390,6 +6403,7 @@
       <w:r>
         <w:rPr>
           <w:rFonts w:ascii="Times New Roman" w:hAnsi="Times New Roman" w:cs="Times New Roman"/>
+          <w:noProof/>
           <w:sz w:val="20"/>
           <w:lang w:eastAsia="fr-CH"/>
         </w:rPr>
@@ -6539,6 +6553,7 @@
       <w:r>
         <w:rPr>
           <w:rFonts w:ascii="Times New Roman" w:hAnsi="Times New Roman" w:cs="Times New Roman"/>
+          <w:noProof/>
           <w:sz w:val="20"/>
           <w:lang w:eastAsia="fr-CH"/>
         </w:rPr>
@@ -6643,6 +6658,7 @@
       <w:r>
         <w:rPr>
           <w:rFonts w:ascii="Times New Roman" w:hAnsi="Times New Roman" w:cs="Times New Roman"/>
+          <w:noProof/>
           <w:sz w:val="20"/>
           <w:lang w:eastAsia="fr-CH"/>
         </w:rPr>
@@ -6752,8 +6768,2147 @@
         </w:rPr>
         <w:br w:type="page"/>
       </w:r>
+    </w:p>
+    <w:p>
+      <w:pPr>
+        <w:jc w:val="center"/>
+        <w:rPr>
+          <w:rFonts w:ascii="Times New Roman" w:hAnsi="Times New Roman" w:cs="Times New Roman"/>
+          <w:sz w:val="20"/>
+          <w:lang w:eastAsia="fr-CH"/>
+        </w:rPr>
+      </w:pPr>
+    </w:p>
+    <w:p>
+      <w:pPr>
+        <w:jc w:val="center"/>
+        <w:rPr>
+          <w:rFonts w:ascii="Times New Roman" w:hAnsi="Times New Roman" w:cs="Times New Roman"/>
+          <w:sz w:val="20"/>
+          <w:lang w:eastAsia="fr-CH"/>
+        </w:rPr>
+      </w:pPr>
+    </w:p>
+    <w:p>
+      <w:pPr>
+        <w:jc w:val="center"/>
+        <w:rPr>
+          <w:rFonts w:ascii="Times New Roman" w:hAnsi="Times New Roman" w:cs="Times New Roman"/>
+          <w:sz w:val="20"/>
+          <w:lang w:eastAsia="fr-CH"/>
+        </w:rPr>
+      </w:pPr>
+    </w:p>
+    <w:p>
+      <w:pPr>
+        <w:jc w:val="center"/>
+        <w:rPr>
+          <w:rFonts w:ascii="Times New Roman" w:hAnsi="Times New Roman" w:cs="Times New Roman"/>
+          <w:sz w:val="20"/>
+          <w:lang w:eastAsia="fr-CH"/>
+        </w:rPr>
+      </w:pPr>
+      <w:r>
+        <w:rPr>
+          <w:rFonts w:ascii="Times New Roman" w:hAnsi="Times New Roman" w:cs="Times New Roman"/>
+          <w:noProof/>
+          <w:sz w:val="20"/>
+          <w:lang w:eastAsia="fr-CH"/>
+        </w:rPr>
+        <mc:AlternateContent>
+          <mc:Choice Requires="wps">
+            <w:drawing>
+              <wp:anchor distT="0" distB="0" distL="114300" distR="114300" simplePos="0" relativeHeight="251813888" behindDoc="0" locked="0" layoutInCell="1" allowOverlap="1" wp14:anchorId="6DB70EFC" wp14:editId="22C6BE41">
+                <wp:simplePos x="0" y="0"/>
+                <wp:positionH relativeFrom="margin">
+                  <wp:posOffset>3699932</wp:posOffset>
+                </wp:positionH>
+                <wp:positionV relativeFrom="paragraph">
+                  <wp:posOffset>34925</wp:posOffset>
+                </wp:positionV>
+                <wp:extent cx="2853267" cy="736600"/>
+                <wp:effectExtent l="0" t="0" r="4445" b="6350"/>
+                <wp:wrapNone/>
+                <wp:docPr id="85" name="Rectangle 85"/>
+                <wp:cNvGraphicFramePr/>
+                <a:graphic xmlns:a="http://schemas.openxmlformats.org/drawingml/2006/main">
+                  <a:graphicData uri="http://schemas.microsoft.com/office/word/2010/wordprocessingShape">
+                    <wps:wsp>
+                      <wps:cNvSpPr/>
+                      <wps:spPr>
+                        <a:xfrm>
+                          <a:off x="0" y="0"/>
+                          <a:ext cx="2853267" cy="736600"/>
+                        </a:xfrm>
+                        <a:prstGeom prst="rect">
+                          <a:avLst/>
+                        </a:prstGeom>
+                        <a:solidFill>
+                          <a:schemeClr val="bg1"/>
+                        </a:solidFill>
+                        <a:ln w="6350">
+                          <a:noFill/>
+                        </a:ln>
+                      </wps:spPr>
+                      <wps:style>
+                        <a:lnRef idx="2">
+                          <a:schemeClr val="accent1">
+                            <a:shade val="50000"/>
+                          </a:schemeClr>
+                        </a:lnRef>
+                        <a:fillRef idx="1">
+                          <a:schemeClr val="accent1"/>
+                        </a:fillRef>
+                        <a:effectRef idx="0">
+                          <a:schemeClr val="accent1"/>
+                        </a:effectRef>
+                        <a:fontRef idx="minor">
+                          <a:schemeClr val="lt1"/>
+                        </a:fontRef>
+                      </wps:style>
+                      <wps:txbx>
+                        <w:txbxContent>
+                          <w:p>
+                            <w:pPr>
+                              <w:spacing w:after="0"/>
+                              <w:jc w:val="center"/>
+                              <w:rPr>
+                                <w:rFonts w:ascii="Times New Roman" w:hAnsi="Times New Roman" w:cs="Times New Roman"/>
+                                <w:color w:val="C00000"/>
+                                <w:sz w:val="24"/>
+                              </w:rPr>
+                            </w:pPr>
+                            <w:r>
+                              <w:rPr>
+                                <w:rFonts w:ascii="Times New Roman" w:hAnsi="Times New Roman" w:cs="Times New Roman"/>
+                                <w:color w:val="C00000"/>
+                                <w:sz w:val="24"/>
+                              </w:rPr>
+                              <w:t>La contrainte agit sur le temps que prend cette transition</w:t>
+                            </w:r>
+                          </w:p>
+                        </w:txbxContent>
+                      </wps:txbx>
+                      <wps:bodyPr rot="0" spcFirstLastPara="0" vertOverflow="overflow" horzOverflow="overflow" vert="horz" wrap="square" lIns="91440" tIns="45720" rIns="91440" bIns="45720" numCol="1" spcCol="0" rtlCol="0" fromWordArt="0" anchor="ctr" anchorCtr="0" forceAA="0" compatLnSpc="1">
+                        <a:prstTxWarp prst="textNoShape">
+                          <a:avLst/>
+                        </a:prstTxWarp>
+                        <a:noAutofit/>
+                      </wps:bodyPr>
+                    </wps:wsp>
+                  </a:graphicData>
+                </a:graphic>
+                <wp14:sizeRelH relativeFrom="margin">
+                  <wp14:pctWidth>0</wp14:pctWidth>
+                </wp14:sizeRelH>
+                <wp14:sizeRelV relativeFrom="margin">
+                  <wp14:pctHeight>0</wp14:pctHeight>
+                </wp14:sizeRelV>
+              </wp:anchor>
+            </w:drawing>
+          </mc:Choice>
+          <mc:Fallback>
+            <w:pict>
+              <v:rect w14:anchorId="6DB70EFC" id="Rectangle 85" o:spid="_x0000_s1056" style="position:absolute;left:0;text-align:left;margin-left:291.35pt;margin-top:2.75pt;width:224.65pt;height:58pt;z-index:251813888;visibility:visible;mso-wrap-style:square;mso-width-percent:0;mso-height-percent:0;mso-wrap-distance-left:9pt;mso-wrap-distance-top:0;mso-wrap-distance-right:9pt;mso-wrap-distance-bottom:0;mso-position-horizontal:absolute;mso-position-horizontal-relative:margin;mso-position-vertical:absolute;mso-position-vertical-relative:text;mso-width-percent:0;mso-height-percent:0;mso-width-relative:margin;mso-height-relative:margin;v-text-anchor:middle" o:gfxdata="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" fillcolor="white [3212]" stroked="f" strokeweight=".5pt">
+                <v:textbox>
+                  <w:txbxContent>
+                    <w:p>
+                      <w:pPr>
+                        <w:spacing w:after="0"/>
+                        <w:jc w:val="center"/>
+                        <w:rPr>
+                          <w:rFonts w:ascii="Times New Roman" w:hAnsi="Times New Roman" w:cs="Times New Roman"/>
+                          <w:color w:val="C00000"/>
+                          <w:sz w:val="24"/>
+                        </w:rPr>
+                      </w:pPr>
+                      <w:r>
+                        <w:rPr>
+                          <w:rFonts w:ascii="Times New Roman" w:hAnsi="Times New Roman" w:cs="Times New Roman"/>
+                          <w:color w:val="C00000"/>
+                          <w:sz w:val="24"/>
+                        </w:rPr>
+                        <w:t>La contrainte agit sur le temps que prend cette transition</w:t>
+                      </w:r>
+                    </w:p>
+                  </w:txbxContent>
+                </v:textbox>
+                <w10:wrap anchorx="margin"/>
+              </v:rect>
+            </w:pict>
+          </mc:Fallback>
+        </mc:AlternateContent>
+      </w:r>
+      <w:r>
+        <w:rPr>
+          <w:rFonts w:ascii="Times New Roman" w:hAnsi="Times New Roman" w:cs="Times New Roman"/>
+          <w:noProof/>
+          <w:sz w:val="20"/>
+          <w:lang w:eastAsia="fr-CH"/>
+        </w:rPr>
+        <mc:AlternateContent>
+          <mc:Choice Requires="wps">
+            <w:drawing>
+              <wp:anchor distT="0" distB="0" distL="114300" distR="114300" simplePos="0" relativeHeight="251809792" behindDoc="0" locked="0" layoutInCell="1" allowOverlap="1" wp14:anchorId="3D7D7BE3" wp14:editId="120676C1">
+                <wp:simplePos x="0" y="0"/>
+                <wp:positionH relativeFrom="margin">
+                  <wp:posOffset>2125134</wp:posOffset>
+                </wp:positionH>
+                <wp:positionV relativeFrom="paragraph">
+                  <wp:posOffset>9313</wp:posOffset>
+                </wp:positionV>
+                <wp:extent cx="1464310" cy="736600"/>
+                <wp:effectExtent l="0" t="0" r="2540" b="6350"/>
+                <wp:wrapNone/>
+                <wp:docPr id="63" name="Rectangle 63"/>
+                <wp:cNvGraphicFramePr/>
+                <a:graphic xmlns:a="http://schemas.openxmlformats.org/drawingml/2006/main">
+                  <a:graphicData uri="http://schemas.microsoft.com/office/word/2010/wordprocessingShape">
+                    <wps:wsp>
+                      <wps:cNvSpPr/>
+                      <wps:spPr>
+                        <a:xfrm>
+                          <a:off x="0" y="0"/>
+                          <a:ext cx="1464310" cy="736600"/>
+                        </a:xfrm>
+                        <a:prstGeom prst="rect">
+                          <a:avLst/>
+                        </a:prstGeom>
+                        <a:solidFill>
+                          <a:schemeClr val="bg1"/>
+                        </a:solidFill>
+                        <a:ln w="6350">
+                          <a:noFill/>
+                        </a:ln>
+                      </wps:spPr>
+                      <wps:style>
+                        <a:lnRef idx="2">
+                          <a:schemeClr val="accent1">
+                            <a:shade val="50000"/>
+                          </a:schemeClr>
+                        </a:lnRef>
+                        <a:fillRef idx="1">
+                          <a:schemeClr val="accent1"/>
+                        </a:fillRef>
+                        <a:effectRef idx="0">
+                          <a:schemeClr val="accent1"/>
+                        </a:effectRef>
+                        <a:fontRef idx="minor">
+                          <a:schemeClr val="lt1"/>
+                        </a:fontRef>
+                      </wps:style>
+                      <wps:txbx>
+                        <w:txbxContent>
+                          <w:p>
+                            <w:pPr>
+                              <w:spacing w:after="0"/>
+                              <w:jc w:val="center"/>
+                              <w:rPr>
+                                <w:rFonts w:ascii="Times New Roman" w:hAnsi="Times New Roman" w:cs="Times New Roman"/>
+                                <w:color w:val="41719C"/>
+                                <w:sz w:val="24"/>
+                              </w:rPr>
+                            </w:pPr>
+                            <w:r>
+                              <w:rPr>
+                                <w:rFonts w:ascii="Times New Roman" w:hAnsi="Times New Roman" w:cs="Times New Roman"/>
+                                <w:color w:val="41719C"/>
+                                <w:sz w:val="24"/>
+                              </w:rPr>
+                              <w:t>Date virtuelle de l’exécution de l’activité</w:t>
+                            </w:r>
+                          </w:p>
+                        </w:txbxContent>
+                      </wps:txbx>
+                      <wps:bodyPr rot="0" spcFirstLastPara="0" vertOverflow="overflow" horzOverflow="overflow" vert="horz" wrap="square" lIns="91440" tIns="45720" rIns="91440" bIns="45720" numCol="1" spcCol="0" rtlCol="0" fromWordArt="0" anchor="ctr" anchorCtr="0" forceAA="0" compatLnSpc="1">
+                        <a:prstTxWarp prst="textNoShape">
+                          <a:avLst/>
+                        </a:prstTxWarp>
+                        <a:noAutofit/>
+                      </wps:bodyPr>
+                    </wps:wsp>
+                  </a:graphicData>
+                </a:graphic>
+                <wp14:sizeRelH relativeFrom="margin">
+                  <wp14:pctWidth>0</wp14:pctWidth>
+                </wp14:sizeRelH>
+                <wp14:sizeRelV relativeFrom="margin">
+                  <wp14:pctHeight>0</wp14:pctHeight>
+                </wp14:sizeRelV>
+              </wp:anchor>
+            </w:drawing>
+          </mc:Choice>
+          <mc:Fallback>
+            <w:pict>
+              <v:rect w14:anchorId="3D7D7BE3" id="Rectangle 63" o:spid="_x0000_s1057" style="position:absolute;left:0;text-align:left;margin-left:167.35pt;margin-top:.75pt;width:115.3pt;height:58pt;z-index:251809792;visibility:visible;mso-wrap-style:square;mso-width-percent:0;mso-height-percent:0;mso-wrap-distance-left:9pt;mso-wrap-distance-top:0;mso-wrap-distance-right:9pt;mso-wrap-distance-bottom:0;mso-position-horizontal:absolute;mso-position-horizontal-relative:margin;mso-position-vertical:absolute;mso-position-vertical-relative:text;mso-width-percent:0;mso-height-percent:0;mso-width-relative:margin;mso-height-relative:margin;v-text-anchor:middle" o:gfxdata="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" fillcolor="white [3212]" stroked="f" strokeweight=".5pt">
+                <v:textbox>
+                  <w:txbxContent>
+                    <w:p>
+                      <w:pPr>
+                        <w:spacing w:after="0"/>
+                        <w:jc w:val="center"/>
+                        <w:rPr>
+                          <w:rFonts w:ascii="Times New Roman" w:hAnsi="Times New Roman" w:cs="Times New Roman"/>
+                          <w:color w:val="41719C"/>
+                          <w:sz w:val="24"/>
+                        </w:rPr>
+                      </w:pPr>
+                      <w:r>
+                        <w:rPr>
+                          <w:rFonts w:ascii="Times New Roman" w:hAnsi="Times New Roman" w:cs="Times New Roman"/>
+                          <w:color w:val="41719C"/>
+                          <w:sz w:val="24"/>
+                        </w:rPr>
+                        <w:t>Date virtuelle de l’exécution de l’activité</w:t>
+                      </w:r>
+                    </w:p>
+                  </w:txbxContent>
+                </v:textbox>
+                <w10:wrap anchorx="margin"/>
+              </v:rect>
+            </w:pict>
+          </mc:Fallback>
+        </mc:AlternateContent>
+      </w:r>
+    </w:p>
+    <w:p>
+      <w:pPr>
+        <w:jc w:val="center"/>
+        <w:rPr>
+          <w:rFonts w:ascii="Times New Roman" w:hAnsi="Times New Roman" w:cs="Times New Roman"/>
+          <w:sz w:val="20"/>
+          <w:lang w:eastAsia="fr-CH"/>
+        </w:rPr>
+      </w:pPr>
+    </w:p>
+    <w:p>
+      <w:pPr>
+        <w:jc w:val="center"/>
+        <w:rPr>
+          <w:rFonts w:ascii="Times New Roman" w:hAnsi="Times New Roman" w:cs="Times New Roman"/>
+          <w:sz w:val="20"/>
+          <w:lang w:eastAsia="fr-CH"/>
+        </w:rPr>
+      </w:pPr>
+      <w:r>
+        <w:rPr>
+          <w:rFonts w:ascii="Times New Roman" w:hAnsi="Times New Roman" w:cs="Times New Roman"/>
+          <w:noProof/>
+          <w:color w:val="C00000"/>
+          <w:sz w:val="20"/>
+          <w:lang w:eastAsia="fr-CH"/>
+        </w:rPr>
+        <mc:AlternateContent>
+          <mc:Choice Requires="wps">
+            <w:drawing>
+              <wp:anchor distT="0" distB="0" distL="114300" distR="114300" simplePos="0" relativeHeight="251815936" behindDoc="0" locked="0" layoutInCell="1" allowOverlap="1" wp14:anchorId="7E3AF4C2" wp14:editId="36CCB22F">
+                <wp:simplePos x="0" y="0"/>
+                <wp:positionH relativeFrom="column">
+                  <wp:posOffset>3039533</wp:posOffset>
+                </wp:positionH>
+                <wp:positionV relativeFrom="paragraph">
+                  <wp:posOffset>126364</wp:posOffset>
+                </wp:positionV>
+                <wp:extent cx="2065444" cy="1032933"/>
+                <wp:effectExtent l="38100" t="0" r="30480" b="53340"/>
+                <wp:wrapNone/>
+                <wp:docPr id="115" name="Connecteur droit avec flèche 115"/>
+                <wp:cNvGraphicFramePr/>
+                <a:graphic xmlns:a="http://schemas.openxmlformats.org/drawingml/2006/main">
+                  <a:graphicData uri="http://schemas.microsoft.com/office/word/2010/wordprocessingShape">
+                    <wps:wsp>
+                      <wps:cNvCnPr/>
+                      <wps:spPr>
+                        <a:xfrm flipH="1">
+                          <a:off x="0" y="0"/>
+                          <a:ext cx="2065444" cy="1032933"/>
+                        </a:xfrm>
+                        <a:prstGeom prst="straightConnector1">
+                          <a:avLst/>
+                        </a:prstGeom>
+                        <a:ln w="25400">
+                          <a:solidFill>
+                            <a:srgbClr val="C00000"/>
+                          </a:solidFill>
+                          <a:tailEnd type="triangle"/>
+                        </a:ln>
+                      </wps:spPr>
+                      <wps:style>
+                        <a:lnRef idx="1">
+                          <a:schemeClr val="accent1"/>
+                        </a:lnRef>
+                        <a:fillRef idx="0">
+                          <a:schemeClr val="accent1"/>
+                        </a:fillRef>
+                        <a:effectRef idx="0">
+                          <a:schemeClr val="accent1"/>
+                        </a:effectRef>
+                        <a:fontRef idx="minor">
+                          <a:schemeClr val="tx1"/>
+                        </a:fontRef>
+                      </wps:style>
+                      <wps:bodyPr/>
+                    </wps:wsp>
+                  </a:graphicData>
+                </a:graphic>
+                <wp14:sizeRelH relativeFrom="margin">
+                  <wp14:pctWidth>0</wp14:pctWidth>
+                </wp14:sizeRelH>
+                <wp14:sizeRelV relativeFrom="margin">
+                  <wp14:pctHeight>0</wp14:pctHeight>
+                </wp14:sizeRelV>
+              </wp:anchor>
+            </w:drawing>
+          </mc:Choice>
+          <mc:Fallback>
+            <w:pict>
+              <v:shapetype w14:anchorId="2229E934" id="_x0000_t32" coordsize="21600,21600" o:spt="32" o:oned="t" path="m,l21600,21600e" filled="f">
+                <v:path arrowok="t" fillok="f" o:connecttype="none"/>
+                <o:lock v:ext="edit" shapetype="t"/>
+              </v:shapetype>
+              <v:shape id="Connecteur droit avec flèche 115" o:spid="_x0000_s1026" type="#_x0000_t32" style="position:absolute;margin-left:239.35pt;margin-top:9.95pt;width:162.65pt;height:81.35pt;flip:x;z-index:251815936;visibility:visible;mso-wrap-style:square;mso-width-percent:0;mso-height-percent:0;mso-wrap-distance-left:9pt;mso-wrap-distance-top:0;mso-wrap-distance-right:9pt;mso-wrap-distance-bottom:0;mso-position-horizontal:absolute;mso-position-horizontal-relative:text;mso-position-vertical:absolute;mso-position-vertical-relative:text;mso-width-percent:0;mso-height-percent:0;mso-width-relative:margin;mso-height-relative:margin" o:gfxdata="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" strokecolor="#c00000" strokeweight="2pt">
+                <v:stroke endarrow="block" joinstyle="miter"/>
+              </v:shape>
+            </w:pict>
+          </mc:Fallback>
+        </mc:AlternateContent>
+      </w:r>
+      <w:r>
+        <w:rPr>
+          <w:rFonts w:ascii="Times New Roman" w:hAnsi="Times New Roman" w:cs="Times New Roman"/>
+          <w:noProof/>
+          <w:sz w:val="20"/>
+          <w:lang w:eastAsia="fr-CH"/>
+        </w:rPr>
+        <mc:AlternateContent>
+          <mc:Choice Requires="wps">
+            <w:drawing>
+              <wp:anchor distT="0" distB="0" distL="114300" distR="114300" simplePos="0" relativeHeight="251811840" behindDoc="0" locked="0" layoutInCell="1" allowOverlap="1" wp14:anchorId="65DC8AB7" wp14:editId="58C27FEC">
+                <wp:simplePos x="0" y="0"/>
+                <wp:positionH relativeFrom="column">
+                  <wp:posOffset>2252133</wp:posOffset>
+                </wp:positionH>
+                <wp:positionV relativeFrom="paragraph">
+                  <wp:posOffset>168698</wp:posOffset>
+                </wp:positionV>
+                <wp:extent cx="634577" cy="753534"/>
+                <wp:effectExtent l="38100" t="0" r="32385" b="66040"/>
+                <wp:wrapNone/>
+                <wp:docPr id="66" name="Connecteur droit avec flèche 66"/>
+                <wp:cNvGraphicFramePr/>
+                <a:graphic xmlns:a="http://schemas.openxmlformats.org/drawingml/2006/main">
+                  <a:graphicData uri="http://schemas.microsoft.com/office/word/2010/wordprocessingShape">
+                    <wps:wsp>
+                      <wps:cNvCnPr/>
+                      <wps:spPr>
+                        <a:xfrm flipH="1">
+                          <a:off x="0" y="0"/>
+                          <a:ext cx="634577" cy="753534"/>
+                        </a:xfrm>
+                        <a:prstGeom prst="straightConnector1">
+                          <a:avLst/>
+                        </a:prstGeom>
+                        <a:ln w="25400">
+                          <a:solidFill>
+                            <a:srgbClr val="41719C"/>
+                          </a:solidFill>
+                          <a:tailEnd type="triangle"/>
+                        </a:ln>
+                      </wps:spPr>
+                      <wps:style>
+                        <a:lnRef idx="1">
+                          <a:schemeClr val="accent1"/>
+                        </a:lnRef>
+                        <a:fillRef idx="0">
+                          <a:schemeClr val="accent1"/>
+                        </a:fillRef>
+                        <a:effectRef idx="0">
+                          <a:schemeClr val="accent1"/>
+                        </a:effectRef>
+                        <a:fontRef idx="minor">
+                          <a:schemeClr val="tx1"/>
+                        </a:fontRef>
+                      </wps:style>
+                      <wps:bodyPr/>
+                    </wps:wsp>
+                  </a:graphicData>
+                </a:graphic>
+                <wp14:sizeRelH relativeFrom="margin">
+                  <wp14:pctWidth>0</wp14:pctWidth>
+                </wp14:sizeRelH>
+                <wp14:sizeRelV relativeFrom="margin">
+                  <wp14:pctHeight>0</wp14:pctHeight>
+                </wp14:sizeRelV>
+              </wp:anchor>
+            </w:drawing>
+          </mc:Choice>
+          <mc:Fallback>
+            <w:pict>
+              <v:shape w14:anchorId="2306D99C" id="Connecteur droit avec flèche 66" o:spid="_x0000_s1026" type="#_x0000_t32" style="position:absolute;margin-left:177.35pt;margin-top:13.3pt;width:49.95pt;height:59.35pt;flip:x;z-index:251811840;visibility:visible;mso-wrap-style:square;mso-width-percent:0;mso-height-percent:0;mso-wrap-distance-left:9pt;mso-wrap-distance-top:0;mso-wrap-distance-right:9pt;mso-wrap-distance-bottom:0;mso-position-horizontal:absolute;mso-position-horizontal-relative:text;mso-position-vertical:absolute;mso-position-vertical-relative:text;mso-width-percent:0;mso-height-percent:0;mso-width-relative:margin;mso-height-relative:margin" o:gfxdata="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" strokecolor="#41719c" strokeweight="2pt">
+                <v:stroke endarrow="block" joinstyle="miter"/>
+              </v:shape>
+            </w:pict>
+          </mc:Fallback>
+        </mc:AlternateContent>
+      </w:r>
+    </w:p>
+    <w:p>
+      <w:pPr>
+        <w:jc w:val="center"/>
+        <w:rPr>
+          <w:rFonts w:ascii="Times New Roman" w:hAnsi="Times New Roman" w:cs="Times New Roman"/>
+          <w:sz w:val="20"/>
+          <w:lang w:eastAsia="fr-CH"/>
+        </w:rPr>
+      </w:pPr>
+    </w:p>
+    <w:p>
+      <w:pPr>
+        <w:jc w:val="center"/>
+        <w:rPr>
+          <w:rFonts w:ascii="Times New Roman" w:hAnsi="Times New Roman" w:cs="Times New Roman"/>
+          <w:sz w:val="20"/>
+          <w:lang w:eastAsia="fr-CH"/>
+        </w:rPr>
+      </w:pPr>
+      <w:r>
+        <w:rPr>
+          <w:noProof/>
+          <w:lang w:eastAsia="fr-CH"/>
+        </w:rPr>
+        <w:drawing>
+          <wp:inline distT="0" distB="0" distL="0" distR="0" wp14:anchorId="14758C04" wp14:editId="7C89301E">
+            <wp:extent cx="7467600" cy="1438275"/>
+            <wp:effectExtent l="0" t="0" r="0" b="9525"/>
+            <wp:docPr id="57" name="Image 57"/>
+            <wp:cNvGraphicFramePr>
+              <a:graphicFrameLocks xmlns:a="http://schemas.openxmlformats.org/drawingml/2006/main" noChangeAspect="1"/>
+            </wp:cNvGraphicFramePr>
+            <a:graphic xmlns:a="http://schemas.openxmlformats.org/drawingml/2006/main">
+              <a:graphicData uri="http://schemas.openxmlformats.org/drawingml/2006/picture">
+                <pic:pic xmlns:pic="http://schemas.openxmlformats.org/drawingml/2006/picture">
+                  <pic:nvPicPr>
+                    <pic:cNvPr id="1" name=""/>
+                    <pic:cNvPicPr/>
+                  </pic:nvPicPr>
+                  <pic:blipFill>
+                    <a:blip r:embed="rId5"/>
+                    <a:stretch>
+                      <a:fillRect/>
+                    </a:stretch>
+                  </pic:blipFill>
+                  <pic:spPr>
+                    <a:xfrm>
+                      <a:off x="0" y="0"/>
+                      <a:ext cx="7467600" cy="1438275"/>
+                    </a:xfrm>
+                    <a:prstGeom prst="rect">
+                      <a:avLst/>
+                    </a:prstGeom>
+                  </pic:spPr>
+                </pic:pic>
+              </a:graphicData>
+            </a:graphic>
+          </wp:inline>
+        </w:drawing>
+      </w:r>
+    </w:p>
+    <w:p>
+      <w:pPr>
+        <w:jc w:val="center"/>
+        <w:rPr>
+          <w:rFonts w:ascii="Times New Roman" w:hAnsi="Times New Roman" w:cs="Times New Roman"/>
+          <w:sz w:val="20"/>
+          <w:lang w:eastAsia="fr-CH"/>
+        </w:rPr>
+      </w:pPr>
+    </w:p>
+    <w:p>
+      <w:pPr>
+        <w:jc w:val="center"/>
+        <w:rPr>
+          <w:rFonts w:ascii="Times New Roman" w:hAnsi="Times New Roman" w:cs="Times New Roman"/>
+          <w:sz w:val="20"/>
+          <w:lang w:eastAsia="fr-CH"/>
+        </w:rPr>
+      </w:pPr>
+      <w:r>
+        <w:rPr>
+          <w:rFonts w:ascii="Times New Roman" w:hAnsi="Times New Roman" w:cs="Times New Roman"/>
+          <w:noProof/>
+          <w:sz w:val="20"/>
+          <w:lang w:eastAsia="fr-CH"/>
+        </w:rPr>
+        <mc:AlternateContent>
+          <mc:Choice Requires="wps">
+            <w:drawing>
+              <wp:anchor distT="0" distB="0" distL="114300" distR="114300" simplePos="0" relativeHeight="251822080" behindDoc="0" locked="0" layoutInCell="1" allowOverlap="1" wp14:anchorId="5962ACDC" wp14:editId="398E6A4F">
+                <wp:simplePos x="0" y="0"/>
+                <wp:positionH relativeFrom="margin">
+                  <wp:align>right</wp:align>
+                </wp:positionH>
+                <wp:positionV relativeFrom="paragraph">
+                  <wp:posOffset>12487</wp:posOffset>
+                </wp:positionV>
+                <wp:extent cx="1955589" cy="821267"/>
+                <wp:effectExtent l="0" t="0" r="6985" b="0"/>
+                <wp:wrapNone/>
+                <wp:docPr id="123" name="Rectangle 123"/>
+                <wp:cNvGraphicFramePr/>
+                <a:graphic xmlns:a="http://schemas.openxmlformats.org/drawingml/2006/main">
+                  <a:graphicData uri="http://schemas.microsoft.com/office/word/2010/wordprocessingShape">
+                    <wps:wsp>
+                      <wps:cNvSpPr/>
+                      <wps:spPr>
+                        <a:xfrm>
+                          <a:off x="0" y="0"/>
+                          <a:ext cx="1955589" cy="821267"/>
+                        </a:xfrm>
+                        <a:prstGeom prst="rect">
+                          <a:avLst/>
+                        </a:prstGeom>
+                        <a:solidFill>
+                          <a:schemeClr val="bg1"/>
+                        </a:solidFill>
+                        <a:ln w="6350">
+                          <a:noFill/>
+                        </a:ln>
+                      </wps:spPr>
+                      <wps:style>
+                        <a:lnRef idx="2">
+                          <a:schemeClr val="accent1">
+                            <a:shade val="50000"/>
+                          </a:schemeClr>
+                        </a:lnRef>
+                        <a:fillRef idx="1">
+                          <a:schemeClr val="accent1"/>
+                        </a:fillRef>
+                        <a:effectRef idx="0">
+                          <a:schemeClr val="accent1"/>
+                        </a:effectRef>
+                        <a:fontRef idx="minor">
+                          <a:schemeClr val="lt1"/>
+                        </a:fontRef>
+                      </wps:style>
+                      <wps:txbx>
+                        <w:txbxContent>
+                          <w:p>
+                            <w:pPr>
+                              <w:spacing w:after="0"/>
+                              <w:jc w:val="center"/>
+                              <w:rPr>
+                                <w:rFonts w:ascii="Times New Roman" w:hAnsi="Times New Roman" w:cs="Times New Roman"/>
+                                <w:color w:val="C00000"/>
+                                <w:sz w:val="24"/>
+                              </w:rPr>
+                            </w:pPr>
+                            <w:r>
+                              <w:rPr>
+                                <w:rFonts w:ascii="Times New Roman" w:hAnsi="Times New Roman" w:cs="Times New Roman"/>
+                                <w:color w:val="C00000"/>
+                                <w:sz w:val="24"/>
+                              </w:rPr>
+                              <w:t>La contrainte agit sur le temps que prend cette transition</w:t>
+                            </w:r>
+                          </w:p>
+                        </w:txbxContent>
+                      </wps:txbx>
+                      <wps:bodyPr rot="0" spcFirstLastPara="0" vertOverflow="overflow" horzOverflow="overflow" vert="horz" wrap="square" lIns="91440" tIns="45720" rIns="91440" bIns="45720" numCol="1" spcCol="0" rtlCol="0" fromWordArt="0" anchor="ctr" anchorCtr="0" forceAA="0" compatLnSpc="1">
+                        <a:prstTxWarp prst="textNoShape">
+                          <a:avLst/>
+                        </a:prstTxWarp>
+                        <a:noAutofit/>
+                      </wps:bodyPr>
+                    </wps:wsp>
+                  </a:graphicData>
+                </a:graphic>
+                <wp14:sizeRelH relativeFrom="margin">
+                  <wp14:pctWidth>0</wp14:pctWidth>
+                </wp14:sizeRelH>
+                <wp14:sizeRelV relativeFrom="margin">
+                  <wp14:pctHeight>0</wp14:pctHeight>
+                </wp14:sizeRelV>
+              </wp:anchor>
+            </w:drawing>
+          </mc:Choice>
+          <mc:Fallback>
+            <w:pict>
+              <v:rect w14:anchorId="5962ACDC" id="Rectangle 123" o:spid="_x0000_s1058" style="position:absolute;left:0;text-align:left;margin-left:102.8pt;margin-top:1pt;width:154pt;height:64.65pt;z-index:251822080;visibility:visible;mso-wrap-style:square;mso-width-percent:0;mso-height-percent:0;mso-wrap-distance-left:9pt;mso-wrap-distance-top:0;mso-wrap-distance-right:9pt;mso-wrap-distance-bottom:0;mso-position-horizontal:right;mso-position-horizontal-relative:margin;mso-position-vertical:absolute;mso-position-vertical-relative:text;mso-width-percent:0;mso-height-percent:0;mso-width-relative:margin;mso-height-relative:margin;v-text-anchor:middle" o:gfxdata="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" fillcolor="white [3212]" stroked="f" strokeweight=".5pt">
+                <v:textbox>
+                  <w:txbxContent>
+                    <w:p>
+                      <w:pPr>
+                        <w:spacing w:after="0"/>
+                        <w:jc w:val="center"/>
+                        <w:rPr>
+                          <w:rFonts w:ascii="Times New Roman" w:hAnsi="Times New Roman" w:cs="Times New Roman"/>
+                          <w:color w:val="C00000"/>
+                          <w:sz w:val="24"/>
+                        </w:rPr>
+                      </w:pPr>
+                      <w:r>
+                        <w:rPr>
+                          <w:rFonts w:ascii="Times New Roman" w:hAnsi="Times New Roman" w:cs="Times New Roman"/>
+                          <w:color w:val="C00000"/>
+                          <w:sz w:val="24"/>
+                        </w:rPr>
+                        <w:t>La contrainte agit sur le temps que prend cette transition</w:t>
+                      </w:r>
+                    </w:p>
+                  </w:txbxContent>
+                </v:textbox>
+                <w10:wrap anchorx="margin"/>
+              </v:rect>
+            </w:pict>
+          </mc:Fallback>
+        </mc:AlternateContent>
+      </w:r>
+      <w:r>
+        <w:rPr>
+          <w:rFonts w:ascii="Times New Roman" w:hAnsi="Times New Roman" w:cs="Times New Roman"/>
+          <w:noProof/>
+          <w:sz w:val="20"/>
+          <w:lang w:eastAsia="fr-CH"/>
+        </w:rPr>
+        <mc:AlternateContent>
+          <mc:Choice Requires="wps">
+            <w:drawing>
+              <wp:anchor distT="0" distB="0" distL="114300" distR="114300" simplePos="0" relativeHeight="251817984" behindDoc="0" locked="0" layoutInCell="1" allowOverlap="1" wp14:anchorId="2791323E" wp14:editId="08412A53">
+                <wp:simplePos x="0" y="0"/>
+                <wp:positionH relativeFrom="margin">
+                  <wp:posOffset>5748232</wp:posOffset>
+                </wp:positionH>
+                <wp:positionV relativeFrom="paragraph">
+                  <wp:posOffset>62230</wp:posOffset>
+                </wp:positionV>
+                <wp:extent cx="1464310" cy="736600"/>
+                <wp:effectExtent l="0" t="0" r="2540" b="6350"/>
+                <wp:wrapNone/>
+                <wp:docPr id="119" name="Rectangle 119"/>
+                <wp:cNvGraphicFramePr/>
+                <a:graphic xmlns:a="http://schemas.openxmlformats.org/drawingml/2006/main">
+                  <a:graphicData uri="http://schemas.microsoft.com/office/word/2010/wordprocessingShape">
+                    <wps:wsp>
+                      <wps:cNvSpPr/>
+                      <wps:spPr>
+                        <a:xfrm>
+                          <a:off x="0" y="0"/>
+                          <a:ext cx="1464310" cy="736600"/>
+                        </a:xfrm>
+                        <a:prstGeom prst="rect">
+                          <a:avLst/>
+                        </a:prstGeom>
+                        <a:solidFill>
+                          <a:schemeClr val="bg1"/>
+                        </a:solidFill>
+                        <a:ln w="6350">
+                          <a:noFill/>
+                        </a:ln>
+                      </wps:spPr>
+                      <wps:style>
+                        <a:lnRef idx="2">
+                          <a:schemeClr val="accent1">
+                            <a:shade val="50000"/>
+                          </a:schemeClr>
+                        </a:lnRef>
+                        <a:fillRef idx="1">
+                          <a:schemeClr val="accent1"/>
+                        </a:fillRef>
+                        <a:effectRef idx="0">
+                          <a:schemeClr val="accent1"/>
+                        </a:effectRef>
+                        <a:fontRef idx="minor">
+                          <a:schemeClr val="lt1"/>
+                        </a:fontRef>
+                      </wps:style>
+                      <wps:txbx>
+                        <w:txbxContent>
+                          <w:p>
+                            <w:pPr>
+                              <w:spacing w:after="0"/>
+                              <w:jc w:val="center"/>
+                              <w:rPr>
+                                <w:rFonts w:ascii="Times New Roman" w:hAnsi="Times New Roman" w:cs="Times New Roman"/>
+                                <w:color w:val="41719C"/>
+                                <w:sz w:val="24"/>
+                              </w:rPr>
+                            </w:pPr>
+                            <w:r>
+                              <w:rPr>
+                                <w:rFonts w:ascii="Times New Roman" w:hAnsi="Times New Roman" w:cs="Times New Roman"/>
+                                <w:color w:val="41719C"/>
+                                <w:sz w:val="24"/>
+                              </w:rPr>
+                              <w:t>Date virtuelle de l’exécution de l’activité</w:t>
+                            </w:r>
+                          </w:p>
+                        </w:txbxContent>
+                      </wps:txbx>
+                      <wps:bodyPr rot="0" spcFirstLastPara="0" vertOverflow="overflow" horzOverflow="overflow" vert="horz" wrap="square" lIns="91440" tIns="45720" rIns="91440" bIns="45720" numCol="1" spcCol="0" rtlCol="0" fromWordArt="0" anchor="ctr" anchorCtr="0" forceAA="0" compatLnSpc="1">
+                        <a:prstTxWarp prst="textNoShape">
+                          <a:avLst/>
+                        </a:prstTxWarp>
+                        <a:noAutofit/>
+                      </wps:bodyPr>
+                    </wps:wsp>
+                  </a:graphicData>
+                </a:graphic>
+                <wp14:sizeRelH relativeFrom="margin">
+                  <wp14:pctWidth>0</wp14:pctWidth>
+                </wp14:sizeRelH>
+                <wp14:sizeRelV relativeFrom="margin">
+                  <wp14:pctHeight>0</wp14:pctHeight>
+                </wp14:sizeRelV>
+              </wp:anchor>
+            </w:drawing>
+          </mc:Choice>
+          <mc:Fallback>
+            <w:pict>
+              <v:rect w14:anchorId="2791323E" id="Rectangle 119" o:spid="_x0000_s1059" style="position:absolute;left:0;text-align:left;margin-left:452.6pt;margin-top:4.9pt;width:115.3pt;height:58pt;z-index:251817984;visibility:visible;mso-wrap-style:square;mso-width-percent:0;mso-height-percent:0;mso-wrap-distance-left:9pt;mso-wrap-distance-top:0;mso-wrap-distance-right:9pt;mso-wrap-distance-bottom:0;mso-position-horizontal:absolute;mso-position-horizontal-relative:margin;mso-position-vertical:absolute;mso-position-vertical-relative:text;mso-width-percent:0;mso-height-percent:0;mso-width-relative:margin;mso-height-relative:margin;v-text-anchor:middle" o:gfxdata="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" fillcolor="white [3212]" stroked="f" strokeweight=".5pt">
+                <v:textbox>
+                  <w:txbxContent>
+                    <w:p>
+                      <w:pPr>
+                        <w:spacing w:after="0"/>
+                        <w:jc w:val="center"/>
+                        <w:rPr>
+                          <w:rFonts w:ascii="Times New Roman" w:hAnsi="Times New Roman" w:cs="Times New Roman"/>
+                          <w:color w:val="41719C"/>
+                          <w:sz w:val="24"/>
+                        </w:rPr>
+                      </w:pPr>
+                      <w:r>
+                        <w:rPr>
+                          <w:rFonts w:ascii="Times New Roman" w:hAnsi="Times New Roman" w:cs="Times New Roman"/>
+                          <w:color w:val="41719C"/>
+                          <w:sz w:val="24"/>
+                        </w:rPr>
+                        <w:t>Date virtuelle de l’exécution de l’activité</w:t>
+                      </w:r>
+                    </w:p>
+                  </w:txbxContent>
+                </v:textbox>
+                <w10:wrap anchorx="margin"/>
+              </v:rect>
+            </w:pict>
+          </mc:Fallback>
+        </mc:AlternateContent>
+      </w:r>
+    </w:p>
+    <w:p>
+      <w:pPr>
+        <w:jc w:val="center"/>
+        <w:rPr>
+          <w:rFonts w:ascii="Times New Roman" w:hAnsi="Times New Roman" w:cs="Times New Roman"/>
+          <w:sz w:val="20"/>
+          <w:lang w:eastAsia="fr-CH"/>
+        </w:rPr>
+      </w:pPr>
+      <w:r>
+        <w:rPr>
+          <w:rFonts w:ascii="Times New Roman" w:hAnsi="Times New Roman" w:cs="Times New Roman"/>
+          <w:noProof/>
+          <w:color w:val="C00000"/>
+          <w:sz w:val="20"/>
+          <w:lang w:eastAsia="fr-CH"/>
+        </w:rPr>
+        <mc:AlternateContent>
+          <mc:Choice Requires="wps">
+            <w:drawing>
+              <wp:anchor distT="0" distB="0" distL="114300" distR="114300" simplePos="0" relativeHeight="251824128" behindDoc="0" locked="0" layoutInCell="1" allowOverlap="1" wp14:anchorId="2013D71A" wp14:editId="342FBE90">
+                <wp:simplePos x="0" y="0"/>
+                <wp:positionH relativeFrom="column">
+                  <wp:posOffset>6570133</wp:posOffset>
+                </wp:positionH>
+                <wp:positionV relativeFrom="paragraph">
+                  <wp:posOffset>142875</wp:posOffset>
+                </wp:positionV>
+                <wp:extent cx="1456267" cy="1278255"/>
+                <wp:effectExtent l="38100" t="0" r="29845" b="55245"/>
+                <wp:wrapNone/>
+                <wp:docPr id="124" name="Connecteur droit avec flèche 124"/>
+                <wp:cNvGraphicFramePr/>
+                <a:graphic xmlns:a="http://schemas.openxmlformats.org/drawingml/2006/main">
+                  <a:graphicData uri="http://schemas.microsoft.com/office/word/2010/wordprocessingShape">
+                    <wps:wsp>
+                      <wps:cNvCnPr/>
+                      <wps:spPr>
+                        <a:xfrm flipH="1">
+                          <a:off x="0" y="0"/>
+                          <a:ext cx="1456267" cy="1278255"/>
+                        </a:xfrm>
+                        <a:prstGeom prst="straightConnector1">
+                          <a:avLst/>
+                        </a:prstGeom>
+                        <a:ln w="25400">
+                          <a:solidFill>
+                            <a:srgbClr val="C00000"/>
+                          </a:solidFill>
+                          <a:tailEnd type="triangle"/>
+                        </a:ln>
+                      </wps:spPr>
+                      <wps:style>
+                        <a:lnRef idx="1">
+                          <a:schemeClr val="accent1"/>
+                        </a:lnRef>
+                        <a:fillRef idx="0">
+                          <a:schemeClr val="accent1"/>
+                        </a:fillRef>
+                        <a:effectRef idx="0">
+                          <a:schemeClr val="accent1"/>
+                        </a:effectRef>
+                        <a:fontRef idx="minor">
+                          <a:schemeClr val="tx1"/>
+                        </a:fontRef>
+                      </wps:style>
+                      <wps:bodyPr/>
+                    </wps:wsp>
+                  </a:graphicData>
+                </a:graphic>
+                <wp14:sizeRelH relativeFrom="margin">
+                  <wp14:pctWidth>0</wp14:pctWidth>
+                </wp14:sizeRelH>
+                <wp14:sizeRelV relativeFrom="margin">
+                  <wp14:pctHeight>0</wp14:pctHeight>
+                </wp14:sizeRelV>
+              </wp:anchor>
+            </w:drawing>
+          </mc:Choice>
+          <mc:Fallback>
+            <w:pict>
+              <v:shape w14:anchorId="6F277DD0" id="Connecteur droit avec flèche 124" o:spid="_x0000_s1026" type="#_x0000_t32" style="position:absolute;margin-left:517.35pt;margin-top:11.25pt;width:114.65pt;height:100.65pt;flip:x;z-index:251824128;visibility:visible;mso-wrap-style:square;mso-width-percent:0;mso-height-percent:0;mso-wrap-distance-left:9pt;mso-wrap-distance-top:0;mso-wrap-distance-right:9pt;mso-wrap-distance-bottom:0;mso-position-horizontal:absolute;mso-position-horizontal-relative:text;mso-position-vertical:absolute;mso-position-vertical-relative:text;mso-width-percent:0;mso-height-percent:0;mso-width-relative:margin;mso-height-relative:margin" o:gfxdata="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" strokecolor="#c00000" strokeweight="2pt">
+                <v:stroke endarrow="block" joinstyle="miter"/>
+              </v:shape>
+            </w:pict>
+          </mc:Fallback>
+        </mc:AlternateContent>
+      </w:r>
+    </w:p>
+    <w:p>
+      <w:pPr>
+        <w:jc w:val="center"/>
+        <w:rPr>
+          <w:rFonts w:ascii="Times New Roman" w:hAnsi="Times New Roman" w:cs="Times New Roman"/>
+          <w:sz w:val="20"/>
+          <w:lang w:eastAsia="fr-CH"/>
+        </w:rPr>
+      </w:pPr>
+      <w:r>
+        <w:rPr>
+          <w:rFonts w:ascii="Times New Roman" w:hAnsi="Times New Roman" w:cs="Times New Roman"/>
+          <w:noProof/>
+          <w:sz w:val="20"/>
+          <w:lang w:eastAsia="fr-CH"/>
+        </w:rPr>
+        <mc:AlternateContent>
+          <mc:Choice Requires="wps">
+            <w:drawing>
+              <wp:anchor distT="0" distB="0" distL="114300" distR="114300" simplePos="0" relativeHeight="251820032" behindDoc="0" locked="0" layoutInCell="1" allowOverlap="1" wp14:anchorId="2F17AD39" wp14:editId="3A5D378D">
+                <wp:simplePos x="0" y="0"/>
+                <wp:positionH relativeFrom="column">
+                  <wp:posOffset>4233332</wp:posOffset>
+                </wp:positionH>
+                <wp:positionV relativeFrom="paragraph">
+                  <wp:posOffset>213994</wp:posOffset>
+                </wp:positionV>
+                <wp:extent cx="2226099" cy="872067"/>
+                <wp:effectExtent l="38100" t="0" r="22225" b="61595"/>
+                <wp:wrapNone/>
+                <wp:docPr id="122" name="Connecteur droit avec flèche 122"/>
+                <wp:cNvGraphicFramePr/>
+                <a:graphic xmlns:a="http://schemas.openxmlformats.org/drawingml/2006/main">
+                  <a:graphicData uri="http://schemas.microsoft.com/office/word/2010/wordprocessingShape">
+                    <wps:wsp>
+                      <wps:cNvCnPr/>
+                      <wps:spPr>
+                        <a:xfrm flipH="1">
+                          <a:off x="0" y="0"/>
+                          <a:ext cx="2226099" cy="872067"/>
+                        </a:xfrm>
+                        <a:prstGeom prst="straightConnector1">
+                          <a:avLst/>
+                        </a:prstGeom>
+                        <a:ln w="25400">
+                          <a:solidFill>
+                            <a:srgbClr val="41719C"/>
+                          </a:solidFill>
+                          <a:tailEnd type="triangle"/>
+                        </a:ln>
+                      </wps:spPr>
+                      <wps:style>
+                        <a:lnRef idx="1">
+                          <a:schemeClr val="accent1"/>
+                        </a:lnRef>
+                        <a:fillRef idx="0">
+                          <a:schemeClr val="accent1"/>
+                        </a:fillRef>
+                        <a:effectRef idx="0">
+                          <a:schemeClr val="accent1"/>
+                        </a:effectRef>
+                        <a:fontRef idx="minor">
+                          <a:schemeClr val="tx1"/>
+                        </a:fontRef>
+                      </wps:style>
+                      <wps:bodyPr/>
+                    </wps:wsp>
+                  </a:graphicData>
+                </a:graphic>
+                <wp14:sizeRelH relativeFrom="margin">
+                  <wp14:pctWidth>0</wp14:pctWidth>
+                </wp14:sizeRelH>
+                <wp14:sizeRelV relativeFrom="margin">
+                  <wp14:pctHeight>0</wp14:pctHeight>
+                </wp14:sizeRelV>
+              </wp:anchor>
+            </w:drawing>
+          </mc:Choice>
+          <mc:Fallback>
+            <w:pict>
+              <v:shape w14:anchorId="1D642C03" id="Connecteur droit avec flèche 122" o:spid="_x0000_s1026" type="#_x0000_t32" style="position:absolute;margin-left:333.35pt;margin-top:16.85pt;width:175.3pt;height:68.65pt;flip:x;z-index:251820032;visibility:visible;mso-wrap-style:square;mso-width-percent:0;mso-height-percent:0;mso-wrap-distance-left:9pt;mso-wrap-distance-top:0;mso-wrap-distance-right:9pt;mso-wrap-distance-bottom:0;mso-position-horizontal:absolute;mso-position-horizontal-relative:text;mso-position-vertical:absolute;mso-position-vertical-relative:text;mso-width-percent:0;mso-height-percent:0;mso-width-relative:margin;mso-height-relative:margin" o:gfxdata="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" strokecolor="#41719c" strokeweight="2pt">
+                <v:stroke endarrow="block" joinstyle="miter"/>
+              </v:shape>
+            </w:pict>
+          </mc:Fallback>
+        </mc:AlternateContent>
+      </w:r>
+    </w:p>
+    <w:p>
+      <w:pPr>
+        <w:jc w:val="center"/>
+        <w:rPr>
+          <w:rFonts w:ascii="Times New Roman" w:hAnsi="Times New Roman" w:cs="Times New Roman"/>
+          <w:sz w:val="20"/>
+          <w:lang w:eastAsia="fr-CH"/>
+        </w:rPr>
+      </w:pPr>
+    </w:p>
+    <w:p>
+      <w:pPr>
+        <w:jc w:val="center"/>
+        <w:rPr>
+          <w:rFonts w:ascii="Times New Roman" w:hAnsi="Times New Roman" w:cs="Times New Roman"/>
+          <w:sz w:val="20"/>
+          <w:lang w:eastAsia="fr-CH"/>
+        </w:rPr>
+      </w:pPr>
+      <w:r>
+        <w:rPr>
+          <w:noProof/>
+          <w:lang w:eastAsia="fr-CH"/>
+        </w:rPr>
+        <w:drawing>
+          <wp:inline distT="0" distB="0" distL="0" distR="0" wp14:anchorId="337E3011" wp14:editId="0B06D5B8">
+            <wp:extent cx="7467600" cy="1438275"/>
+            <wp:effectExtent l="0" t="0" r="0" b="9525"/>
+            <wp:docPr id="118" name="Image 118"/>
+            <wp:cNvGraphicFramePr>
+              <a:graphicFrameLocks xmlns:a="http://schemas.openxmlformats.org/drawingml/2006/main" noChangeAspect="1"/>
+            </wp:cNvGraphicFramePr>
+            <a:graphic xmlns:a="http://schemas.openxmlformats.org/drawingml/2006/main">
+              <a:graphicData uri="http://schemas.openxmlformats.org/drawingml/2006/picture">
+                <pic:pic xmlns:pic="http://schemas.openxmlformats.org/drawingml/2006/picture">
+                  <pic:nvPicPr>
+                    <pic:cNvPr id="1" name=""/>
+                    <pic:cNvPicPr/>
+                  </pic:nvPicPr>
+                  <pic:blipFill>
+                    <a:blip r:embed="rId5"/>
+                    <a:stretch>
+                      <a:fillRect/>
+                    </a:stretch>
+                  </pic:blipFill>
+                  <pic:spPr>
+                    <a:xfrm>
+                      <a:off x="0" y="0"/>
+                      <a:ext cx="7467600" cy="1438275"/>
+                    </a:xfrm>
+                    <a:prstGeom prst="rect">
+                      <a:avLst/>
+                    </a:prstGeom>
+                  </pic:spPr>
+                </pic:pic>
+              </a:graphicData>
+            </a:graphic>
+          </wp:inline>
+        </w:drawing>
+      </w:r>
+    </w:p>
+    <w:p>
+      <w:pPr>
+        <w:rPr>
+          <w:rFonts w:ascii="Times New Roman" w:hAnsi="Times New Roman" w:cs="Times New Roman"/>
+          <w:sz w:val="20"/>
+          <w:lang w:eastAsia="fr-CH"/>
+        </w:rPr>
+      </w:pPr>
+      <w:r>
+        <w:rPr>
+          <w:rFonts w:ascii="Times New Roman" w:hAnsi="Times New Roman" w:cs="Times New Roman"/>
+          <w:sz w:val="20"/>
+          <w:lang w:eastAsia="fr-CH"/>
+        </w:rPr>
+        <w:br w:type="page"/>
+      </w:r>
+    </w:p>
+    <w:p>
+      <w:pPr>
+        <w:jc w:val="center"/>
+        <w:rPr>
+          <w:rFonts w:ascii="Times New Roman" w:hAnsi="Times New Roman" w:cs="Times New Roman"/>
+          <w:sz w:val="20"/>
+          <w:lang w:eastAsia="fr-CH"/>
+        </w:rPr>
+      </w:pPr>
+    </w:p>
+    <w:p>
+      <w:pPr>
+        <w:jc w:val="center"/>
+        <w:rPr>
+          <w:rFonts w:ascii="Times New Roman" w:hAnsi="Times New Roman" w:cs="Times New Roman"/>
+          <w:sz w:val="20"/>
+          <w:lang w:eastAsia="fr-CH"/>
+        </w:rPr>
+      </w:pPr>
+      <w:r>
+        <w:rPr>
+          <w:rFonts w:ascii="Times New Roman" w:hAnsi="Times New Roman" w:cs="Times New Roman"/>
+          <w:noProof/>
+          <w:sz w:val="20"/>
+          <w:lang w:eastAsia="fr-CH"/>
+        </w:rPr>
+        <mc:AlternateContent>
+          <mc:Choice Requires="wps">
+            <w:drawing>
+              <wp:anchor distT="0" distB="0" distL="114300" distR="114300" simplePos="0" relativeHeight="251830272" behindDoc="0" locked="0" layoutInCell="1" allowOverlap="1" wp14:anchorId="26AF30BC" wp14:editId="29ED559E">
+                <wp:simplePos x="0" y="0"/>
+                <wp:positionH relativeFrom="margin">
+                  <wp:posOffset>7467600</wp:posOffset>
+                </wp:positionH>
+                <wp:positionV relativeFrom="paragraph">
+                  <wp:posOffset>12065</wp:posOffset>
+                </wp:positionV>
+                <wp:extent cx="1955589" cy="821267"/>
+                <wp:effectExtent l="0" t="0" r="6985" b="0"/>
+                <wp:wrapNone/>
+                <wp:docPr id="128" name="Rectangle 128"/>
+                <wp:cNvGraphicFramePr/>
+                <a:graphic xmlns:a="http://schemas.openxmlformats.org/drawingml/2006/main">
+                  <a:graphicData uri="http://schemas.microsoft.com/office/word/2010/wordprocessingShape">
+                    <wps:wsp>
+                      <wps:cNvSpPr/>
+                      <wps:spPr>
+                        <a:xfrm>
+                          <a:off x="0" y="0"/>
+                          <a:ext cx="1955589" cy="821267"/>
+                        </a:xfrm>
+                        <a:prstGeom prst="rect">
+                          <a:avLst/>
+                        </a:prstGeom>
+                        <a:solidFill>
+                          <a:schemeClr val="bg1"/>
+                        </a:solidFill>
+                        <a:ln w="6350">
+                          <a:noFill/>
+                        </a:ln>
+                      </wps:spPr>
+                      <wps:style>
+                        <a:lnRef idx="2">
+                          <a:schemeClr val="accent1">
+                            <a:shade val="50000"/>
+                          </a:schemeClr>
+                        </a:lnRef>
+                        <a:fillRef idx="1">
+                          <a:schemeClr val="accent1"/>
+                        </a:fillRef>
+                        <a:effectRef idx="0">
+                          <a:schemeClr val="accent1"/>
+                        </a:effectRef>
+                        <a:fontRef idx="minor">
+                          <a:schemeClr val="lt1"/>
+                        </a:fontRef>
+                      </wps:style>
+                      <wps:txbx>
+                        <w:txbxContent>
+                          <w:p>
+                            <w:pPr>
+                              <w:spacing w:after="0"/>
+                              <w:jc w:val="center"/>
+                              <w:rPr>
+                                <w:rFonts w:ascii="Times New Roman" w:hAnsi="Times New Roman" w:cs="Times New Roman"/>
+                                <w:color w:val="C00000"/>
+                                <w:sz w:val="24"/>
+                              </w:rPr>
+                            </w:pPr>
+                            <w:r>
+                              <w:rPr>
+                                <w:rFonts w:ascii="Times New Roman" w:hAnsi="Times New Roman" w:cs="Times New Roman"/>
+                                <w:color w:val="C00000"/>
+                                <w:sz w:val="24"/>
+                              </w:rPr>
+                              <w:t>La contrainte agit sur le temps que prend cette transition</w:t>
+                            </w:r>
+                          </w:p>
+                        </w:txbxContent>
+                      </wps:txbx>
+                      <wps:bodyPr rot="0" spcFirstLastPara="0" vertOverflow="overflow" horzOverflow="overflow" vert="horz" wrap="square" lIns="91440" tIns="45720" rIns="91440" bIns="45720" numCol="1" spcCol="0" rtlCol="0" fromWordArt="0" anchor="ctr" anchorCtr="0" forceAA="0" compatLnSpc="1">
+                        <a:prstTxWarp prst="textNoShape">
+                          <a:avLst/>
+                        </a:prstTxWarp>
+                        <a:noAutofit/>
+                      </wps:bodyPr>
+                    </wps:wsp>
+                  </a:graphicData>
+                </a:graphic>
+                <wp14:sizeRelH relativeFrom="margin">
+                  <wp14:pctWidth>0</wp14:pctWidth>
+                </wp14:sizeRelH>
+                <wp14:sizeRelV relativeFrom="margin">
+                  <wp14:pctHeight>0</wp14:pctHeight>
+                </wp14:sizeRelV>
+              </wp:anchor>
+            </w:drawing>
+          </mc:Choice>
+          <mc:Fallback>
+            <w:pict>
+              <v:rect w14:anchorId="26AF30BC" id="Rectangle 128" o:spid="_x0000_s1060" style="position:absolute;left:0;text-align:left;margin-left:588pt;margin-top:.95pt;width:154pt;height:64.65pt;z-index:251830272;visibility:visible;mso-wrap-style:square;mso-width-percent:0;mso-height-percent:0;mso-wrap-distance-left:9pt;mso-wrap-distance-top:0;mso-wrap-distance-right:9pt;mso-wrap-distance-bottom:0;mso-position-horizontal:absolute;mso-position-horizontal-relative:margin;mso-position-vertical:absolute;mso-position-vertical-relative:text;mso-width-percent:0;mso-height-percent:0;mso-width-relative:margin;mso-height-relative:margin;v-text-anchor:middle" o:gfxdata="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" fillcolor="white [3212]" stroked="f" strokeweight=".5pt">
+                <v:textbox>
+                  <w:txbxContent>
+                    <w:p>
+                      <w:pPr>
+                        <w:spacing w:after="0"/>
+                        <w:jc w:val="center"/>
+                        <w:rPr>
+                          <w:rFonts w:ascii="Times New Roman" w:hAnsi="Times New Roman" w:cs="Times New Roman"/>
+                          <w:color w:val="C00000"/>
+                          <w:sz w:val="24"/>
+                        </w:rPr>
+                      </w:pPr>
+                      <w:r>
+                        <w:rPr>
+                          <w:rFonts w:ascii="Times New Roman" w:hAnsi="Times New Roman" w:cs="Times New Roman"/>
+                          <w:color w:val="C00000"/>
+                          <w:sz w:val="24"/>
+                        </w:rPr>
+                        <w:t>La contrainte agit sur le temps que prend cette transition</w:t>
+                      </w:r>
+                    </w:p>
+                  </w:txbxContent>
+                </v:textbox>
+                <w10:wrap anchorx="margin"/>
+              </v:rect>
+            </w:pict>
+          </mc:Fallback>
+        </mc:AlternateContent>
+      </w:r>
+      <w:r>
+        <w:rPr>
+          <w:rFonts w:ascii="Times New Roman" w:hAnsi="Times New Roman" w:cs="Times New Roman"/>
+          <w:noProof/>
+          <w:sz w:val="20"/>
+          <w:lang w:eastAsia="fr-CH"/>
+        </w:rPr>
+        <mc:AlternateContent>
+          <mc:Choice Requires="wps">
+            <w:drawing>
+              <wp:anchor distT="0" distB="0" distL="114300" distR="114300" simplePos="0" relativeHeight="251826176" behindDoc="0" locked="0" layoutInCell="1" allowOverlap="1" wp14:anchorId="10FA6684" wp14:editId="713BA0CE">
+                <wp:simplePos x="0" y="0"/>
+                <wp:positionH relativeFrom="margin">
+                  <wp:posOffset>5808133</wp:posOffset>
+                </wp:positionH>
+                <wp:positionV relativeFrom="paragraph">
+                  <wp:posOffset>33655</wp:posOffset>
+                </wp:positionV>
+                <wp:extent cx="1464310" cy="736600"/>
+                <wp:effectExtent l="0" t="0" r="2540" b="6350"/>
+                <wp:wrapNone/>
+                <wp:docPr id="126" name="Rectangle 126"/>
+                <wp:cNvGraphicFramePr/>
+                <a:graphic xmlns:a="http://schemas.openxmlformats.org/drawingml/2006/main">
+                  <a:graphicData uri="http://schemas.microsoft.com/office/word/2010/wordprocessingShape">
+                    <wps:wsp>
+                      <wps:cNvSpPr/>
+                      <wps:spPr>
+                        <a:xfrm>
+                          <a:off x="0" y="0"/>
+                          <a:ext cx="1464310" cy="736600"/>
+                        </a:xfrm>
+                        <a:prstGeom prst="rect">
+                          <a:avLst/>
+                        </a:prstGeom>
+                        <a:solidFill>
+                          <a:schemeClr val="bg1"/>
+                        </a:solidFill>
+                        <a:ln w="6350">
+                          <a:noFill/>
+                        </a:ln>
+                      </wps:spPr>
+                      <wps:style>
+                        <a:lnRef idx="2">
+                          <a:schemeClr val="accent1">
+                            <a:shade val="50000"/>
+                          </a:schemeClr>
+                        </a:lnRef>
+                        <a:fillRef idx="1">
+                          <a:schemeClr val="accent1"/>
+                        </a:fillRef>
+                        <a:effectRef idx="0">
+                          <a:schemeClr val="accent1"/>
+                        </a:effectRef>
+                        <a:fontRef idx="minor">
+                          <a:schemeClr val="lt1"/>
+                        </a:fontRef>
+                      </wps:style>
+                      <wps:txbx>
+                        <w:txbxContent>
+                          <w:p>
+                            <w:pPr>
+                              <w:spacing w:after="0"/>
+                              <w:jc w:val="center"/>
+                              <w:rPr>
+                                <w:rFonts w:ascii="Times New Roman" w:hAnsi="Times New Roman" w:cs="Times New Roman"/>
+                                <w:color w:val="41719C"/>
+                                <w:sz w:val="24"/>
+                              </w:rPr>
+                            </w:pPr>
+                            <w:r>
+                              <w:rPr>
+                                <w:rFonts w:ascii="Times New Roman" w:hAnsi="Times New Roman" w:cs="Times New Roman"/>
+                                <w:color w:val="41719C"/>
+                                <w:sz w:val="24"/>
+                              </w:rPr>
+                              <w:t>Date virtuelle de l’exécution de l’activité</w:t>
+                            </w:r>
+                          </w:p>
+                        </w:txbxContent>
+                      </wps:txbx>
+                      <wps:bodyPr rot="0" spcFirstLastPara="0" vertOverflow="overflow" horzOverflow="overflow" vert="horz" wrap="square" lIns="91440" tIns="45720" rIns="91440" bIns="45720" numCol="1" spcCol="0" rtlCol="0" fromWordArt="0" anchor="ctr" anchorCtr="0" forceAA="0" compatLnSpc="1">
+                        <a:prstTxWarp prst="textNoShape">
+                          <a:avLst/>
+                        </a:prstTxWarp>
+                        <a:noAutofit/>
+                      </wps:bodyPr>
+                    </wps:wsp>
+                  </a:graphicData>
+                </a:graphic>
+                <wp14:sizeRelH relativeFrom="margin">
+                  <wp14:pctWidth>0</wp14:pctWidth>
+                </wp14:sizeRelH>
+                <wp14:sizeRelV relativeFrom="margin">
+                  <wp14:pctHeight>0</wp14:pctHeight>
+                </wp14:sizeRelV>
+              </wp:anchor>
+            </w:drawing>
+          </mc:Choice>
+          <mc:Fallback>
+            <w:pict>
+              <v:rect w14:anchorId="10FA6684" id="Rectangle 126" o:spid="_x0000_s1061" style="position:absolute;left:0;text-align:left;margin-left:457.35pt;margin-top:2.65pt;width:115.3pt;height:58pt;z-index:251826176;visibility:visible;mso-wrap-style:square;mso-width-percent:0;mso-height-percent:0;mso-wrap-distance-left:9pt;mso-wrap-distance-top:0;mso-wrap-distance-right:9pt;mso-wrap-distance-bottom:0;mso-position-horizontal:absolute;mso-position-horizontal-relative:margin;mso-position-vertical:absolute;mso-position-vertical-relative:text;mso-width-percent:0;mso-height-percent:0;mso-width-relative:margin;mso-height-relative:margin;v-text-anchor:middle" o:gfxdata="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" fillcolor="white [3212]" stroked="f" strokeweight=".5pt">
+                <v:textbox>
+                  <w:txbxContent>
+                    <w:p>
+                      <w:pPr>
+                        <w:spacing w:after="0"/>
+                        <w:jc w:val="center"/>
+                        <w:rPr>
+                          <w:rFonts w:ascii="Times New Roman" w:hAnsi="Times New Roman" w:cs="Times New Roman"/>
+                          <w:color w:val="41719C"/>
+                          <w:sz w:val="24"/>
+                        </w:rPr>
+                      </w:pPr>
+                      <w:r>
+                        <w:rPr>
+                          <w:rFonts w:ascii="Times New Roman" w:hAnsi="Times New Roman" w:cs="Times New Roman"/>
+                          <w:color w:val="41719C"/>
+                          <w:sz w:val="24"/>
+                        </w:rPr>
+                        <w:t>Date virtuelle de l’exécution de l’activité</w:t>
+                      </w:r>
+                    </w:p>
+                  </w:txbxContent>
+                </v:textbox>
+                <w10:wrap anchorx="margin"/>
+              </v:rect>
+            </w:pict>
+          </mc:Fallback>
+        </mc:AlternateContent>
+      </w:r>
+    </w:p>
+    <w:p>
+      <w:pPr>
+        <w:jc w:val="center"/>
+        <w:rPr>
+          <w:rFonts w:ascii="Times New Roman" w:hAnsi="Times New Roman" w:cs="Times New Roman"/>
+          <w:sz w:val="20"/>
+          <w:lang w:eastAsia="fr-CH"/>
+        </w:rPr>
+      </w:pPr>
+    </w:p>
+    <w:p>
+      <w:pPr>
+        <w:jc w:val="center"/>
+        <w:rPr>
+          <w:rFonts w:ascii="Times New Roman" w:hAnsi="Times New Roman" w:cs="Times New Roman"/>
+          <w:sz w:val="20"/>
+          <w:lang w:eastAsia="fr-CH"/>
+        </w:rPr>
+      </w:pPr>
+      <w:r>
+        <w:rPr>
+          <w:rFonts w:ascii="Times New Roman" w:hAnsi="Times New Roman" w:cs="Times New Roman"/>
+          <w:noProof/>
+          <w:color w:val="C00000"/>
+          <w:sz w:val="20"/>
+          <w:lang w:eastAsia="fr-CH"/>
+        </w:rPr>
+        <mc:AlternateContent>
+          <mc:Choice Requires="wps">
+            <w:drawing>
+              <wp:anchor distT="0" distB="0" distL="114300" distR="114300" simplePos="0" relativeHeight="251832320" behindDoc="0" locked="0" layoutInCell="1" allowOverlap="1" wp14:anchorId="538A791B" wp14:editId="0254DB07">
+                <wp:simplePos x="0" y="0"/>
+                <wp:positionH relativeFrom="column">
+                  <wp:posOffset>6493933</wp:posOffset>
+                </wp:positionH>
+                <wp:positionV relativeFrom="paragraph">
+                  <wp:posOffset>221192</wp:posOffset>
+                </wp:positionV>
+                <wp:extent cx="1963844" cy="1532466"/>
+                <wp:effectExtent l="38100" t="0" r="17780" b="48895"/>
+                <wp:wrapNone/>
+                <wp:docPr id="129" name="Connecteur droit avec flèche 129"/>
+                <wp:cNvGraphicFramePr/>
+                <a:graphic xmlns:a="http://schemas.openxmlformats.org/drawingml/2006/main">
+                  <a:graphicData uri="http://schemas.microsoft.com/office/word/2010/wordprocessingShape">
+                    <wps:wsp>
+                      <wps:cNvCnPr/>
+                      <wps:spPr>
+                        <a:xfrm flipH="1">
+                          <a:off x="0" y="0"/>
+                          <a:ext cx="1963844" cy="1532466"/>
+                        </a:xfrm>
+                        <a:prstGeom prst="straightConnector1">
+                          <a:avLst/>
+                        </a:prstGeom>
+                        <a:ln w="25400">
+                          <a:solidFill>
+                            <a:srgbClr val="C00000"/>
+                          </a:solidFill>
+                          <a:tailEnd type="triangle"/>
+                        </a:ln>
+                      </wps:spPr>
+                      <wps:style>
+                        <a:lnRef idx="1">
+                          <a:schemeClr val="accent1"/>
+                        </a:lnRef>
+                        <a:fillRef idx="0">
+                          <a:schemeClr val="accent1"/>
+                        </a:fillRef>
+                        <a:effectRef idx="0">
+                          <a:schemeClr val="accent1"/>
+                        </a:effectRef>
+                        <a:fontRef idx="minor">
+                          <a:schemeClr val="tx1"/>
+                        </a:fontRef>
+                      </wps:style>
+                      <wps:bodyPr/>
+                    </wps:wsp>
+                  </a:graphicData>
+                </a:graphic>
+                <wp14:sizeRelH relativeFrom="margin">
+                  <wp14:pctWidth>0</wp14:pctWidth>
+                </wp14:sizeRelH>
+                <wp14:sizeRelV relativeFrom="margin">
+                  <wp14:pctHeight>0</wp14:pctHeight>
+                </wp14:sizeRelV>
+              </wp:anchor>
+            </w:drawing>
+          </mc:Choice>
+          <mc:Fallback>
+            <w:pict>
+              <v:shape w14:anchorId="1DF59EA0" id="Connecteur droit avec flèche 129" o:spid="_x0000_s1026" type="#_x0000_t32" style="position:absolute;margin-left:511.35pt;margin-top:17.4pt;width:154.65pt;height:120.65pt;flip:x;z-index:251832320;visibility:visible;mso-wrap-style:square;mso-width-percent:0;mso-height-percent:0;mso-wrap-distance-left:9pt;mso-wrap-distance-top:0;mso-wrap-distance-right:9pt;mso-wrap-distance-bottom:0;mso-position-horizontal:absolute;mso-position-horizontal-relative:text;mso-position-vertical:absolute;mso-position-vertical-relative:text;mso-width-percent:0;mso-height-percent:0;mso-width-relative:margin;mso-height-relative:margin" o:gfxdata="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" strokecolor="#c00000" strokeweight="2pt">
+                <v:stroke endarrow="block" joinstyle="miter"/>
+              </v:shape>
+            </w:pict>
+          </mc:Fallback>
+        </mc:AlternateContent>
+      </w:r>
+      <w:r>
+        <w:rPr>
+          <w:rFonts w:ascii="Times New Roman" w:hAnsi="Times New Roman" w:cs="Times New Roman"/>
+          <w:noProof/>
+          <w:sz w:val="20"/>
+          <w:lang w:eastAsia="fr-CH"/>
+        </w:rPr>
+        <mc:AlternateContent>
+          <mc:Choice Requires="wps">
+            <w:drawing>
+              <wp:anchor distT="0" distB="0" distL="114300" distR="114300" simplePos="0" relativeHeight="251828224" behindDoc="0" locked="0" layoutInCell="1" allowOverlap="1" wp14:anchorId="0C634355" wp14:editId="571AD8AA">
+                <wp:simplePos x="0" y="0"/>
+                <wp:positionH relativeFrom="column">
+                  <wp:posOffset>5833533</wp:posOffset>
+                </wp:positionH>
+                <wp:positionV relativeFrom="paragraph">
+                  <wp:posOffset>161924</wp:posOffset>
+                </wp:positionV>
+                <wp:extent cx="693844" cy="1413933"/>
+                <wp:effectExtent l="38100" t="0" r="30480" b="53340"/>
+                <wp:wrapNone/>
+                <wp:docPr id="127" name="Connecteur droit avec flèche 127"/>
+                <wp:cNvGraphicFramePr/>
+                <a:graphic xmlns:a="http://schemas.openxmlformats.org/drawingml/2006/main">
+                  <a:graphicData uri="http://schemas.microsoft.com/office/word/2010/wordprocessingShape">
+                    <wps:wsp>
+                      <wps:cNvCnPr/>
+                      <wps:spPr>
+                        <a:xfrm flipH="1">
+                          <a:off x="0" y="0"/>
+                          <a:ext cx="693844" cy="1413933"/>
+                        </a:xfrm>
+                        <a:prstGeom prst="straightConnector1">
+                          <a:avLst/>
+                        </a:prstGeom>
+                        <a:ln w="25400">
+                          <a:solidFill>
+                            <a:srgbClr val="41719C"/>
+                          </a:solidFill>
+                          <a:tailEnd type="triangle"/>
+                        </a:ln>
+                      </wps:spPr>
+                      <wps:style>
+                        <a:lnRef idx="1">
+                          <a:schemeClr val="accent1"/>
+                        </a:lnRef>
+                        <a:fillRef idx="0">
+                          <a:schemeClr val="accent1"/>
+                        </a:fillRef>
+                        <a:effectRef idx="0">
+                          <a:schemeClr val="accent1"/>
+                        </a:effectRef>
+                        <a:fontRef idx="minor">
+                          <a:schemeClr val="tx1"/>
+                        </a:fontRef>
+                      </wps:style>
+                      <wps:bodyPr/>
+                    </wps:wsp>
+                  </a:graphicData>
+                </a:graphic>
+                <wp14:sizeRelH relativeFrom="margin">
+                  <wp14:pctWidth>0</wp14:pctWidth>
+                </wp14:sizeRelH>
+                <wp14:sizeRelV relativeFrom="margin">
+                  <wp14:pctHeight>0</wp14:pctHeight>
+                </wp14:sizeRelV>
+              </wp:anchor>
+            </w:drawing>
+          </mc:Choice>
+          <mc:Fallback>
+            <w:pict>
+              <v:shape w14:anchorId="4AFB0B9C" id="Connecteur droit avec flèche 127" o:spid="_x0000_s1026" type="#_x0000_t32" style="position:absolute;margin-left:459.35pt;margin-top:12.75pt;width:54.65pt;height:111.35pt;flip:x;z-index:251828224;visibility:visible;mso-wrap-style:square;mso-width-percent:0;mso-height-percent:0;mso-wrap-distance-left:9pt;mso-wrap-distance-top:0;mso-wrap-distance-right:9pt;mso-wrap-distance-bottom:0;mso-position-horizontal:absolute;mso-position-horizontal-relative:text;mso-position-vertical:absolute;mso-position-vertical-relative:text;mso-width-percent:0;mso-height-percent:0;mso-width-relative:margin;mso-height-relative:margin" o:gfxdata="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" strokecolor="#41719c" strokeweight="2pt">
+                <v:stroke endarrow="block" joinstyle="miter"/>
+              </v:shape>
+            </w:pict>
+          </mc:Fallback>
+        </mc:AlternateContent>
+      </w:r>
+    </w:p>
+    <w:p>
+      <w:pPr>
+        <w:jc w:val="center"/>
+        <w:rPr>
+          <w:rFonts w:ascii="Times New Roman" w:hAnsi="Times New Roman" w:cs="Times New Roman"/>
+          <w:sz w:val="20"/>
+          <w:lang w:eastAsia="fr-CH"/>
+        </w:rPr>
+      </w:pPr>
+      <w:r>
+        <w:rPr>
+          <w:noProof/>
+          <w:lang w:eastAsia="fr-CH"/>
+        </w:rPr>
+        <w:drawing>
+          <wp:inline distT="0" distB="0" distL="0" distR="0" wp14:anchorId="4C42DC29" wp14:editId="3C04DFCB">
+            <wp:extent cx="9777730" cy="2078990"/>
+            <wp:effectExtent l="0" t="0" r="0" b="0"/>
+            <wp:docPr id="125" name="Image 125"/>
+            <wp:cNvGraphicFramePr>
+              <a:graphicFrameLocks xmlns:a="http://schemas.openxmlformats.org/drawingml/2006/main" noChangeAspect="1"/>
+            </wp:cNvGraphicFramePr>
+            <a:graphic xmlns:a="http://schemas.openxmlformats.org/drawingml/2006/main">
+              <a:graphicData uri="http://schemas.openxmlformats.org/drawingml/2006/picture">
+                <pic:pic xmlns:pic="http://schemas.openxmlformats.org/drawingml/2006/picture">
+                  <pic:nvPicPr>
+                    <pic:cNvPr id="1" name=""/>
+                    <pic:cNvPicPr/>
+                  </pic:nvPicPr>
+                  <pic:blipFill>
+                    <a:blip r:embed="rId6"/>
+                    <a:stretch>
+                      <a:fillRect/>
+                    </a:stretch>
+                  </pic:blipFill>
+                  <pic:spPr>
+                    <a:xfrm>
+                      <a:off x="0" y="0"/>
+                      <a:ext cx="9777730" cy="2078990"/>
+                    </a:xfrm>
+                    <a:prstGeom prst="rect">
+                      <a:avLst/>
+                    </a:prstGeom>
+                  </pic:spPr>
+                </pic:pic>
+              </a:graphicData>
+            </a:graphic>
+          </wp:inline>
+        </w:drawing>
+      </w:r>
+    </w:p>
+    <w:p>
+      <w:pPr>
+        <w:jc w:val="center"/>
+        <w:rPr>
+          <w:rFonts w:ascii="Times New Roman" w:hAnsi="Times New Roman" w:cs="Times New Roman"/>
+          <w:sz w:val="20"/>
+          <w:lang w:eastAsia="fr-CH"/>
+        </w:rPr>
+      </w:pPr>
+      <w:r>
+        <w:rPr>
+          <w:rFonts w:ascii="Times New Roman" w:hAnsi="Times New Roman" w:cs="Times New Roman"/>
+          <w:noProof/>
+          <w:sz w:val="20"/>
+          <w:lang w:eastAsia="fr-CH"/>
+        </w:rPr>
+        <mc:AlternateContent>
+          <mc:Choice Requires="wps">
+            <w:drawing>
+              <wp:anchor distT="0" distB="0" distL="114300" distR="114300" simplePos="0" relativeHeight="251834368" behindDoc="0" locked="0" layoutInCell="1" allowOverlap="1" wp14:anchorId="32AC9C57" wp14:editId="22F6779F">
+                <wp:simplePos x="0" y="0"/>
+                <wp:positionH relativeFrom="margin">
+                  <wp:posOffset>4157133</wp:posOffset>
+                </wp:positionH>
+                <wp:positionV relativeFrom="paragraph">
+                  <wp:posOffset>130387</wp:posOffset>
+                </wp:positionV>
+                <wp:extent cx="1464310" cy="736600"/>
+                <wp:effectExtent l="0" t="0" r="2540" b="6350"/>
+                <wp:wrapNone/>
+                <wp:docPr id="131" name="Rectangle 131"/>
+                <wp:cNvGraphicFramePr/>
+                <a:graphic xmlns:a="http://schemas.openxmlformats.org/drawingml/2006/main">
+                  <a:graphicData uri="http://schemas.microsoft.com/office/word/2010/wordprocessingShape">
+                    <wps:wsp>
+                      <wps:cNvSpPr/>
+                      <wps:spPr>
+                        <a:xfrm>
+                          <a:off x="0" y="0"/>
+                          <a:ext cx="1464310" cy="736600"/>
+                        </a:xfrm>
+                        <a:prstGeom prst="rect">
+                          <a:avLst/>
+                        </a:prstGeom>
+                        <a:solidFill>
+                          <a:schemeClr val="bg1"/>
+                        </a:solidFill>
+                        <a:ln w="6350">
+                          <a:noFill/>
+                        </a:ln>
+                      </wps:spPr>
+                      <wps:style>
+                        <a:lnRef idx="2">
+                          <a:schemeClr val="accent1">
+                            <a:shade val="50000"/>
+                          </a:schemeClr>
+                        </a:lnRef>
+                        <a:fillRef idx="1">
+                          <a:schemeClr val="accent1"/>
+                        </a:fillRef>
+                        <a:effectRef idx="0">
+                          <a:schemeClr val="accent1"/>
+                        </a:effectRef>
+                        <a:fontRef idx="minor">
+                          <a:schemeClr val="lt1"/>
+                        </a:fontRef>
+                      </wps:style>
+                      <wps:txbx>
+                        <w:txbxContent>
+                          <w:p>
+                            <w:pPr>
+                              <w:spacing w:after="0"/>
+                              <w:jc w:val="center"/>
+                              <w:rPr>
+                                <w:rFonts w:ascii="Times New Roman" w:hAnsi="Times New Roman" w:cs="Times New Roman"/>
+                                <w:color w:val="41719C"/>
+                                <w:sz w:val="24"/>
+                              </w:rPr>
+                            </w:pPr>
+                            <w:r>
+                              <w:rPr>
+                                <w:rFonts w:ascii="Times New Roman" w:hAnsi="Times New Roman" w:cs="Times New Roman"/>
+                                <w:color w:val="41719C"/>
+                                <w:sz w:val="24"/>
+                              </w:rPr>
+                              <w:t>Date virtuelle de l’exécution de l’activité</w:t>
+                            </w:r>
+                          </w:p>
+                        </w:txbxContent>
+                      </wps:txbx>
+                      <wps:bodyPr rot="0" spcFirstLastPara="0" vertOverflow="overflow" horzOverflow="overflow" vert="horz" wrap="square" lIns="91440" tIns="45720" rIns="91440" bIns="45720" numCol="1" spcCol="0" rtlCol="0" fromWordArt="0" anchor="ctr" anchorCtr="0" forceAA="0" compatLnSpc="1">
+                        <a:prstTxWarp prst="textNoShape">
+                          <a:avLst/>
+                        </a:prstTxWarp>
+                        <a:noAutofit/>
+                      </wps:bodyPr>
+                    </wps:wsp>
+                  </a:graphicData>
+                </a:graphic>
+                <wp14:sizeRelH relativeFrom="margin">
+                  <wp14:pctWidth>0</wp14:pctWidth>
+                </wp14:sizeRelH>
+                <wp14:sizeRelV relativeFrom="margin">
+                  <wp14:pctHeight>0</wp14:pctHeight>
+                </wp14:sizeRelV>
+              </wp:anchor>
+            </w:drawing>
+          </mc:Choice>
+          <mc:Fallback>
+            <w:pict>
+              <v:rect w14:anchorId="32AC9C57" id="Rectangle 131" o:spid="_x0000_s1062" style="position:absolute;left:0;text-align:left;margin-left:327.35pt;margin-top:10.25pt;width:115.3pt;height:58pt;z-index:251834368;visibility:visible;mso-wrap-style:square;mso-width-percent:0;mso-height-percent:0;mso-wrap-distance-left:9pt;mso-wrap-distance-top:0;mso-wrap-distance-right:9pt;mso-wrap-distance-bottom:0;mso-position-horizontal:absolute;mso-position-horizontal-relative:margin;mso-position-vertical:absolute;mso-position-vertical-relative:text;mso-width-percent:0;mso-height-percent:0;mso-width-relative:margin;mso-height-relative:margin;v-text-anchor:middle" o:gfxdata="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" fillcolor="white [3212]" stroked="f" strokeweight=".5pt">
+                <v:textbox>
+                  <w:txbxContent>
+                    <w:p>
+                      <w:pPr>
+                        <w:spacing w:after="0"/>
+                        <w:jc w:val="center"/>
+                        <w:rPr>
+                          <w:rFonts w:ascii="Times New Roman" w:hAnsi="Times New Roman" w:cs="Times New Roman"/>
+                          <w:color w:val="41719C"/>
+                          <w:sz w:val="24"/>
+                        </w:rPr>
+                      </w:pPr>
+                      <w:r>
+                        <w:rPr>
+                          <w:rFonts w:ascii="Times New Roman" w:hAnsi="Times New Roman" w:cs="Times New Roman"/>
+                          <w:color w:val="41719C"/>
+                          <w:sz w:val="24"/>
+                        </w:rPr>
+                        <w:t>Date virtuelle de l’exécution de l’activité</w:t>
+                      </w:r>
+                    </w:p>
+                  </w:txbxContent>
+                </v:textbox>
+                <w10:wrap anchorx="margin"/>
+              </v:rect>
+            </w:pict>
+          </mc:Fallback>
+        </mc:AlternateContent>
+      </w:r>
+    </w:p>
+    <w:p>
+      <w:pPr>
+        <w:jc w:val="center"/>
+        <w:rPr>
+          <w:rFonts w:ascii="Times New Roman" w:hAnsi="Times New Roman" w:cs="Times New Roman"/>
+          <w:sz w:val="20"/>
+          <w:lang w:eastAsia="fr-CH"/>
+        </w:rPr>
+      </w:pPr>
+      <w:r>
+        <w:rPr>
+          <w:rFonts w:ascii="Times New Roman" w:hAnsi="Times New Roman" w:cs="Times New Roman"/>
+          <w:noProof/>
+          <w:sz w:val="20"/>
+          <w:lang w:eastAsia="fr-CH"/>
+        </w:rPr>
+        <mc:AlternateContent>
+          <mc:Choice Requires="wps">
+            <w:drawing>
+              <wp:anchor distT="0" distB="0" distL="114300" distR="114300" simplePos="0" relativeHeight="251837440" behindDoc="0" locked="0" layoutInCell="1" allowOverlap="1" wp14:anchorId="0CDED2C9" wp14:editId="5B491899">
+                <wp:simplePos x="0" y="0"/>
+                <wp:positionH relativeFrom="margin">
+                  <wp:posOffset>5740400</wp:posOffset>
+                </wp:positionH>
+                <wp:positionV relativeFrom="paragraph">
+                  <wp:posOffset>6773</wp:posOffset>
+                </wp:positionV>
+                <wp:extent cx="1955589" cy="821267"/>
+                <wp:effectExtent l="0" t="0" r="6985" b="0"/>
+                <wp:wrapNone/>
+                <wp:docPr id="133" name="Rectangle 133"/>
+                <wp:cNvGraphicFramePr/>
+                <a:graphic xmlns:a="http://schemas.openxmlformats.org/drawingml/2006/main">
+                  <a:graphicData uri="http://schemas.microsoft.com/office/word/2010/wordprocessingShape">
+                    <wps:wsp>
+                      <wps:cNvSpPr/>
+                      <wps:spPr>
+                        <a:xfrm>
+                          <a:off x="0" y="0"/>
+                          <a:ext cx="1955589" cy="821267"/>
+                        </a:xfrm>
+                        <a:prstGeom prst="rect">
+                          <a:avLst/>
+                        </a:prstGeom>
+                        <a:solidFill>
+                          <a:schemeClr val="bg1"/>
+                        </a:solidFill>
+                        <a:ln w="6350">
+                          <a:noFill/>
+                        </a:ln>
+                      </wps:spPr>
+                      <wps:style>
+                        <a:lnRef idx="2">
+                          <a:schemeClr val="accent1">
+                            <a:shade val="50000"/>
+                          </a:schemeClr>
+                        </a:lnRef>
+                        <a:fillRef idx="1">
+                          <a:schemeClr val="accent1"/>
+                        </a:fillRef>
+                        <a:effectRef idx="0">
+                          <a:schemeClr val="accent1"/>
+                        </a:effectRef>
+                        <a:fontRef idx="minor">
+                          <a:schemeClr val="lt1"/>
+                        </a:fontRef>
+                      </wps:style>
+                      <wps:txbx>
+                        <w:txbxContent>
+                          <w:p>
+                            <w:pPr>
+                              <w:spacing w:after="0"/>
+                              <w:jc w:val="center"/>
+                              <w:rPr>
+                                <w:rFonts w:ascii="Times New Roman" w:hAnsi="Times New Roman" w:cs="Times New Roman"/>
+                                <w:color w:val="C00000"/>
+                                <w:sz w:val="24"/>
+                              </w:rPr>
+                            </w:pPr>
+                            <w:r>
+                              <w:rPr>
+                                <w:rFonts w:ascii="Times New Roman" w:hAnsi="Times New Roman" w:cs="Times New Roman"/>
+                                <w:color w:val="C00000"/>
+                                <w:sz w:val="24"/>
+                              </w:rPr>
+                              <w:t>La contrainte agit sur le temps que prend cette transition</w:t>
+                            </w:r>
+                          </w:p>
+                        </w:txbxContent>
+                      </wps:txbx>
+                      <wps:bodyPr rot="0" spcFirstLastPara="0" vertOverflow="overflow" horzOverflow="overflow" vert="horz" wrap="square" lIns="91440" tIns="45720" rIns="91440" bIns="45720" numCol="1" spcCol="0" rtlCol="0" fromWordArt="0" anchor="ctr" anchorCtr="0" forceAA="0" compatLnSpc="1">
+                        <a:prstTxWarp prst="textNoShape">
+                          <a:avLst/>
+                        </a:prstTxWarp>
+                        <a:noAutofit/>
+                      </wps:bodyPr>
+                    </wps:wsp>
+                  </a:graphicData>
+                </a:graphic>
+                <wp14:sizeRelH relativeFrom="margin">
+                  <wp14:pctWidth>0</wp14:pctWidth>
+                </wp14:sizeRelH>
+                <wp14:sizeRelV relativeFrom="margin">
+                  <wp14:pctHeight>0</wp14:pctHeight>
+                </wp14:sizeRelV>
+              </wp:anchor>
+            </w:drawing>
+          </mc:Choice>
+          <mc:Fallback>
+            <w:pict>
+              <v:rect w14:anchorId="0CDED2C9" id="Rectangle 133" o:spid="_x0000_s1063" style="position:absolute;left:0;text-align:left;margin-left:452pt;margin-top:.55pt;width:154pt;height:64.65pt;z-index:251837440;visibility:visible;mso-wrap-style:square;mso-width-percent:0;mso-height-percent:0;mso-wrap-distance-left:9pt;mso-wrap-distance-top:0;mso-wrap-distance-right:9pt;mso-wrap-distance-bottom:0;mso-position-horizontal:absolute;mso-position-horizontal-relative:margin;mso-position-vertical:absolute;mso-position-vertical-relative:text;mso-width-percent:0;mso-height-percent:0;mso-width-relative:margin;mso-height-relative:margin;v-text-anchor:middle" o:gfxdata="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" fillcolor="white [3212]" stroked="f" strokeweight=".5pt">
+                <v:textbox>
+                  <w:txbxContent>
+                    <w:p>
+                      <w:pPr>
+                        <w:spacing w:after="0"/>
+                        <w:jc w:val="center"/>
+                        <w:rPr>
+                          <w:rFonts w:ascii="Times New Roman" w:hAnsi="Times New Roman" w:cs="Times New Roman"/>
+                          <w:color w:val="C00000"/>
+                          <w:sz w:val="24"/>
+                        </w:rPr>
+                      </w:pPr>
+                      <w:r>
+                        <w:rPr>
+                          <w:rFonts w:ascii="Times New Roman" w:hAnsi="Times New Roman" w:cs="Times New Roman"/>
+                          <w:color w:val="C00000"/>
+                          <w:sz w:val="24"/>
+                        </w:rPr>
+                        <w:t>La contrainte agit sur le temps que prend cette transition</w:t>
+                      </w:r>
+                    </w:p>
+                  </w:txbxContent>
+                </v:textbox>
+                <w10:wrap anchorx="margin"/>
+              </v:rect>
+            </w:pict>
+          </mc:Fallback>
+        </mc:AlternateContent>
+      </w:r>
+    </w:p>
+    <w:p>
+      <w:pPr>
+        <w:jc w:val="center"/>
+        <w:rPr>
+          <w:rFonts w:ascii="Times New Roman" w:hAnsi="Times New Roman" w:cs="Times New Roman"/>
+          <w:sz w:val="20"/>
+          <w:lang w:eastAsia="fr-CH"/>
+        </w:rPr>
+      </w:pPr>
+      <w:r>
+        <w:rPr>
+          <w:rFonts w:ascii="Times New Roman" w:hAnsi="Times New Roman" w:cs="Times New Roman"/>
+          <w:noProof/>
+          <w:sz w:val="20"/>
+          <w:lang w:eastAsia="fr-CH"/>
+        </w:rPr>
+        <mc:AlternateContent>
+          <mc:Choice Requires="wps">
+            <w:drawing>
+              <wp:anchor distT="0" distB="0" distL="114300" distR="114300" simplePos="0" relativeHeight="251835392" behindDoc="0" locked="0" layoutInCell="1" allowOverlap="1" wp14:anchorId="5CBC4B5A" wp14:editId="3EA390F7">
+                <wp:simplePos x="0" y="0"/>
+                <wp:positionH relativeFrom="column">
+                  <wp:posOffset>4097867</wp:posOffset>
+                </wp:positionH>
+                <wp:positionV relativeFrom="paragraph">
+                  <wp:posOffset>255693</wp:posOffset>
+                </wp:positionV>
+                <wp:extent cx="778086" cy="939800"/>
+                <wp:effectExtent l="38100" t="0" r="22225" b="50800"/>
+                <wp:wrapNone/>
+                <wp:docPr id="132" name="Connecteur droit avec flèche 132"/>
+                <wp:cNvGraphicFramePr/>
+                <a:graphic xmlns:a="http://schemas.openxmlformats.org/drawingml/2006/main">
+                  <a:graphicData uri="http://schemas.microsoft.com/office/word/2010/wordprocessingShape">
+                    <wps:wsp>
+                      <wps:cNvCnPr/>
+                      <wps:spPr>
+                        <a:xfrm flipH="1">
+                          <a:off x="0" y="0"/>
+                          <a:ext cx="778086" cy="939800"/>
+                        </a:xfrm>
+                        <a:prstGeom prst="straightConnector1">
+                          <a:avLst/>
+                        </a:prstGeom>
+                        <a:ln w="25400">
+                          <a:solidFill>
+                            <a:srgbClr val="41719C"/>
+                          </a:solidFill>
+                          <a:tailEnd type="triangle"/>
+                        </a:ln>
+                      </wps:spPr>
+                      <wps:style>
+                        <a:lnRef idx="1">
+                          <a:schemeClr val="accent1"/>
+                        </a:lnRef>
+                        <a:fillRef idx="0">
+                          <a:schemeClr val="accent1"/>
+                        </a:fillRef>
+                        <a:effectRef idx="0">
+                          <a:schemeClr val="accent1"/>
+                        </a:effectRef>
+                        <a:fontRef idx="minor">
+                          <a:schemeClr val="tx1"/>
+                        </a:fontRef>
+                      </wps:style>
+                      <wps:bodyPr/>
+                    </wps:wsp>
+                  </a:graphicData>
+                </a:graphic>
+                <wp14:sizeRelH relativeFrom="margin">
+                  <wp14:pctWidth>0</wp14:pctWidth>
+                </wp14:sizeRelH>
+                <wp14:sizeRelV relativeFrom="margin">
+                  <wp14:pctHeight>0</wp14:pctHeight>
+                </wp14:sizeRelV>
+              </wp:anchor>
+            </w:drawing>
+          </mc:Choice>
+          <mc:Fallback>
+            <w:pict>
+              <v:shape w14:anchorId="65787B36" id="Connecteur droit avec flèche 132" o:spid="_x0000_s1026" type="#_x0000_t32" style="position:absolute;margin-left:322.65pt;margin-top:20.15pt;width:61.25pt;height:74pt;flip:x;z-index:251835392;visibility:visible;mso-wrap-style:square;mso-width-percent:0;mso-height-percent:0;mso-wrap-distance-left:9pt;mso-wrap-distance-top:0;mso-wrap-distance-right:9pt;mso-wrap-distance-bottom:0;mso-position-horizontal:absolute;mso-position-horizontal-relative:text;mso-position-vertical:absolute;mso-position-vertical-relative:text;mso-width-percent:0;mso-height-percent:0;mso-width-relative:margin;mso-height-relative:margin" o:gfxdata="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" strokecolor="#41719c" strokeweight="2pt">
+                <v:stroke endarrow="block" joinstyle="miter"/>
+              </v:shape>
+            </w:pict>
+          </mc:Fallback>
+        </mc:AlternateContent>
+      </w:r>
+    </w:p>
+    <w:p>
+      <w:pPr>
+        <w:jc w:val="center"/>
+        <w:rPr>
+          <w:rFonts w:ascii="Times New Roman" w:hAnsi="Times New Roman" w:cs="Times New Roman"/>
+          <w:sz w:val="20"/>
+          <w:lang w:eastAsia="fr-CH"/>
+        </w:rPr>
+      </w:pPr>
+      <w:r>
+        <w:rPr>
+          <w:rFonts w:ascii="Times New Roman" w:hAnsi="Times New Roman" w:cs="Times New Roman"/>
+          <w:noProof/>
+          <w:color w:val="C00000"/>
+          <w:sz w:val="20"/>
+          <w:lang w:eastAsia="fr-CH"/>
+        </w:rPr>
+        <mc:AlternateContent>
+          <mc:Choice Requires="wps">
+            <w:drawing>
+              <wp:anchor distT="0" distB="0" distL="114300" distR="114300" simplePos="0" relativeHeight="251838464" behindDoc="0" locked="0" layoutInCell="1" allowOverlap="1" wp14:anchorId="453D8996" wp14:editId="64D41AC1">
+                <wp:simplePos x="0" y="0"/>
+                <wp:positionH relativeFrom="column">
+                  <wp:posOffset>4724400</wp:posOffset>
+                </wp:positionH>
+                <wp:positionV relativeFrom="paragraph">
+                  <wp:posOffset>216112</wp:posOffset>
+                </wp:positionV>
+                <wp:extent cx="2005753" cy="956733"/>
+                <wp:effectExtent l="38100" t="0" r="13970" b="53340"/>
+                <wp:wrapNone/>
+                <wp:docPr id="134" name="Connecteur droit avec flèche 134"/>
+                <wp:cNvGraphicFramePr/>
+                <a:graphic xmlns:a="http://schemas.openxmlformats.org/drawingml/2006/main">
+                  <a:graphicData uri="http://schemas.microsoft.com/office/word/2010/wordprocessingShape">
+                    <wps:wsp>
+                      <wps:cNvCnPr/>
+                      <wps:spPr>
+                        <a:xfrm flipH="1">
+                          <a:off x="0" y="0"/>
+                          <a:ext cx="2005753" cy="956733"/>
+                        </a:xfrm>
+                        <a:prstGeom prst="straightConnector1">
+                          <a:avLst/>
+                        </a:prstGeom>
+                        <a:ln w="25400">
+                          <a:solidFill>
+                            <a:srgbClr val="C00000"/>
+                          </a:solidFill>
+                          <a:tailEnd type="triangle"/>
+                        </a:ln>
+                      </wps:spPr>
+                      <wps:style>
+                        <a:lnRef idx="1">
+                          <a:schemeClr val="accent1"/>
+                        </a:lnRef>
+                        <a:fillRef idx="0">
+                          <a:schemeClr val="accent1"/>
+                        </a:fillRef>
+                        <a:effectRef idx="0">
+                          <a:schemeClr val="accent1"/>
+                        </a:effectRef>
+                        <a:fontRef idx="minor">
+                          <a:schemeClr val="tx1"/>
+                        </a:fontRef>
+                      </wps:style>
+                      <wps:bodyPr/>
+                    </wps:wsp>
+                  </a:graphicData>
+                </a:graphic>
+                <wp14:sizeRelH relativeFrom="margin">
+                  <wp14:pctWidth>0</wp14:pctWidth>
+                </wp14:sizeRelH>
+                <wp14:sizeRelV relativeFrom="margin">
+                  <wp14:pctHeight>0</wp14:pctHeight>
+                </wp14:sizeRelV>
+              </wp:anchor>
+            </w:drawing>
+          </mc:Choice>
+          <mc:Fallback>
+            <w:pict>
+              <v:shape w14:anchorId="517E434B" id="Connecteur droit avec flèche 134" o:spid="_x0000_s1026" type="#_x0000_t32" style="position:absolute;margin-left:372pt;margin-top:17pt;width:157.95pt;height:75.35pt;flip:x;z-index:251838464;visibility:visible;mso-wrap-style:square;mso-width-percent:0;mso-height-percent:0;mso-wrap-distance-left:9pt;mso-wrap-distance-top:0;mso-wrap-distance-right:9pt;mso-wrap-distance-bottom:0;mso-position-horizontal:absolute;mso-position-horizontal-relative:text;mso-position-vertical:absolute;mso-position-vertical-relative:text;mso-width-percent:0;mso-height-percent:0;mso-width-relative:margin;mso-height-relative:margin" o:gfxdata="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" strokecolor="#c00000" strokeweight="2pt">
+                <v:stroke endarrow="block" joinstyle="miter"/>
+              </v:shape>
+            </w:pict>
+          </mc:Fallback>
+        </mc:AlternateContent>
+      </w:r>
+    </w:p>
+    <w:p>
+      <w:pPr>
+        <w:jc w:val="center"/>
+        <w:rPr>
+          <w:rFonts w:ascii="Times New Roman" w:hAnsi="Times New Roman" w:cs="Times New Roman"/>
+          <w:sz w:val="20"/>
+          <w:lang w:eastAsia="fr-CH"/>
+        </w:rPr>
+      </w:pPr>
+    </w:p>
+    <w:p>
+      <w:pPr>
+        <w:jc w:val="center"/>
+        <w:rPr>
+          <w:rFonts w:ascii="Times New Roman" w:hAnsi="Times New Roman" w:cs="Times New Roman"/>
+          <w:sz w:val="20"/>
+          <w:lang w:eastAsia="fr-CH"/>
+        </w:rPr>
+      </w:pPr>
+      <w:r>
+        <w:rPr>
+          <w:noProof/>
+          <w:lang w:eastAsia="fr-CH"/>
+        </w:rPr>
+        <w:drawing>
+          <wp:inline distT="0" distB="0" distL="0" distR="0" wp14:anchorId="2EE897A8" wp14:editId="140F5601">
+            <wp:extent cx="3667125" cy="1352550"/>
+            <wp:effectExtent l="0" t="0" r="9525" b="0"/>
+            <wp:docPr id="130" name="Image 130"/>
+            <wp:cNvGraphicFramePr>
+              <a:graphicFrameLocks xmlns:a="http://schemas.openxmlformats.org/drawingml/2006/main" noChangeAspect="1"/>
+            </wp:cNvGraphicFramePr>
+            <a:graphic xmlns:a="http://schemas.openxmlformats.org/drawingml/2006/main">
+              <a:graphicData uri="http://schemas.openxmlformats.org/drawingml/2006/picture">
+                <pic:pic xmlns:pic="http://schemas.openxmlformats.org/drawingml/2006/picture">
+                  <pic:nvPicPr>
+                    <pic:cNvPr id="1" name=""/>
+                    <pic:cNvPicPr/>
+                  </pic:nvPicPr>
+                  <pic:blipFill>
+                    <a:blip r:embed="rId7"/>
+                    <a:stretch>
+                      <a:fillRect/>
+                    </a:stretch>
+                  </pic:blipFill>
+                  <pic:spPr>
+                    <a:xfrm>
+                      <a:off x="0" y="0"/>
+                      <a:ext cx="3667125" cy="1352550"/>
+                    </a:xfrm>
+                    <a:prstGeom prst="rect">
+                      <a:avLst/>
+                    </a:prstGeom>
+                  </pic:spPr>
+                </pic:pic>
+              </a:graphicData>
+            </a:graphic>
+          </wp:inline>
+        </w:drawing>
+      </w:r>
+    </w:p>
+    <w:p>
+      <w:pPr>
+        <w:jc w:val="center"/>
+        <w:rPr>
+          <w:rFonts w:ascii="Times New Roman" w:hAnsi="Times New Roman" w:cs="Times New Roman"/>
+          <w:sz w:val="20"/>
+          <w:lang w:eastAsia="fr-CH"/>
+        </w:rPr>
+      </w:pPr>
       <w:bookmarkStart w:id="0" w:name="_GoBack"/>
       <w:bookmarkEnd w:id="0"/>
+    </w:p>
+    <w:p>
+      <w:pPr>
+        <w:jc w:val="center"/>
+        <w:rPr>
+          <w:rFonts w:ascii="Times New Roman" w:hAnsi="Times New Roman" w:cs="Times New Roman"/>
+          <w:sz w:val="20"/>
+          <w:lang w:eastAsia="fr-CH"/>
+        </w:rPr>
+      </w:pPr>
+      <w:r>
+        <w:rPr>
+          <w:rFonts w:ascii="Times New Roman" w:hAnsi="Times New Roman" w:cs="Times New Roman"/>
+          <w:sz w:val="20"/>
+          <w:lang w:eastAsia="fr-CH"/>
+        </w:rPr>
+        <w:br w:type="page"/>
+      </w:r>
     </w:p>
     <w:p>
       <w:pPr>

</xml_diff>

<commit_message>
Rédaction conclusion personnelle et schéma des perf
</commit_message>
<xml_diff>
--- a/OdooSIM - Modèles.docx
+++ b/OdooSIM - Modèles.docx
@@ -8889,8 +8889,6 @@
           <w:lang w:eastAsia="fr-CH"/>
         </w:rPr>
       </w:pPr>
-      <w:bookmarkStart w:id="0" w:name="_GoBack"/>
-      <w:bookmarkEnd w:id="0"/>
     </w:p>
     <w:p>
       <w:pPr>
@@ -8901,6 +8899,2226 @@
           <w:lang w:eastAsia="fr-CH"/>
         </w:rPr>
       </w:pPr>
+      <w:r>
+        <w:rPr>
+          <w:rFonts w:ascii="Times New Roman" w:hAnsi="Times New Roman" w:cs="Times New Roman"/>
+          <w:sz w:val="20"/>
+          <w:lang w:eastAsia="fr-CH"/>
+        </w:rPr>
+        <w:br w:type="page"/>
+      </w:r>
+    </w:p>
+    <w:p>
+      <w:pPr>
+        <w:rPr>
+          <w:rFonts w:ascii="Times New Roman" w:hAnsi="Times New Roman" w:cs="Times New Roman"/>
+          <w:sz w:val="20"/>
+          <w:lang w:eastAsia="fr-CH"/>
+        </w:rPr>
+      </w:pPr>
+    </w:p>
+    <w:p>
+      <w:pPr>
+        <w:jc w:val="center"/>
+        <w:rPr>
+          <w:rFonts w:ascii="Times New Roman" w:hAnsi="Times New Roman" w:cs="Times New Roman"/>
+          <w:sz w:val="20"/>
+          <w:lang w:eastAsia="fr-CH"/>
+        </w:rPr>
+      </w:pPr>
+      <w:r>
+        <w:rPr>
+          <w:noProof/>
+          <w:lang w:eastAsia="fr-CH"/>
+        </w:rPr>
+        <mc:AlternateContent>
+          <mc:Choice Requires="wps">
+            <w:drawing>
+              <wp:anchor distT="0" distB="0" distL="114300" distR="114300" simplePos="0" relativeHeight="251848704" behindDoc="0" locked="0" layoutInCell="1" allowOverlap="1" wp14:anchorId="0F1B7CA5" wp14:editId="2C897213">
+                <wp:simplePos x="0" y="0"/>
+                <wp:positionH relativeFrom="column">
+                  <wp:posOffset>1226820</wp:posOffset>
+                </wp:positionH>
+                <wp:positionV relativeFrom="paragraph">
+                  <wp:posOffset>3947160</wp:posOffset>
+                </wp:positionV>
+                <wp:extent cx="2303780" cy="0"/>
+                <wp:effectExtent l="0" t="114300" r="0" b="133350"/>
+                <wp:wrapNone/>
+                <wp:docPr id="140" name="Connecteur droit avec flèche 140"/>
+                <wp:cNvGraphicFramePr/>
+                <a:graphic xmlns:a="http://schemas.openxmlformats.org/drawingml/2006/main">
+                  <a:graphicData uri="http://schemas.microsoft.com/office/word/2010/wordprocessingShape">
+                    <wps:wsp>
+                      <wps:cNvCnPr/>
+                      <wps:spPr>
+                        <a:xfrm>
+                          <a:off x="0" y="0"/>
+                          <a:ext cx="2303780" cy="0"/>
+                        </a:xfrm>
+                        <a:prstGeom prst="straightConnector1">
+                          <a:avLst/>
+                        </a:prstGeom>
+                        <a:ln w="53975">
+                          <a:headEnd type="triangle"/>
+                          <a:tailEnd type="triangle"/>
+                        </a:ln>
+                      </wps:spPr>
+                      <wps:style>
+                        <a:lnRef idx="1">
+                          <a:schemeClr val="accent1"/>
+                        </a:lnRef>
+                        <a:fillRef idx="0">
+                          <a:schemeClr val="accent1"/>
+                        </a:fillRef>
+                        <a:effectRef idx="0">
+                          <a:schemeClr val="accent1"/>
+                        </a:effectRef>
+                        <a:fontRef idx="minor">
+                          <a:schemeClr val="tx1"/>
+                        </a:fontRef>
+                      </wps:style>
+                      <wps:bodyPr/>
+                    </wps:wsp>
+                  </a:graphicData>
+                </a:graphic>
+                <wp14:sizeRelH relativeFrom="margin">
+                  <wp14:pctWidth>0</wp14:pctWidth>
+                </wp14:sizeRelH>
+              </wp:anchor>
+            </w:drawing>
+          </mc:Choice>
+          <mc:Fallback>
+            <w:pict>
+              <v:shapetype w14:anchorId="62D2258D" id="_x0000_t32" coordsize="21600,21600" o:spt="32" o:oned="t" path="m,l21600,21600e" filled="f">
+                <v:path arrowok="t" fillok="f" o:connecttype="none"/>
+                <o:lock v:ext="edit" shapetype="t"/>
+              </v:shapetype>
+              <v:shape id="Connecteur droit avec flèche 140" o:spid="_x0000_s1026" type="#_x0000_t32" style="position:absolute;margin-left:96.6pt;margin-top:310.8pt;width:181.4pt;height:0;z-index:251848704;visibility:visible;mso-wrap-style:square;mso-width-percent:0;mso-wrap-distance-left:9pt;mso-wrap-distance-top:0;mso-wrap-distance-right:9pt;mso-wrap-distance-bottom:0;mso-position-horizontal:absolute;mso-position-horizontal-relative:text;mso-position-vertical:absolute;mso-position-vertical-relative:text;mso-width-percent:0;mso-width-relative:margin" o:gfxdata="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" strokecolor="#5b9bd5 [3204]" strokeweight="4.25pt">
+                <v:stroke startarrow="block" endarrow="block" joinstyle="miter"/>
+              </v:shape>
+            </w:pict>
+          </mc:Fallback>
+        </mc:AlternateContent>
+      </w:r>
+      <w:r>
+        <w:rPr>
+          <w:noProof/>
+          <w:lang w:eastAsia="fr-CH"/>
+        </w:rPr>
+        <mc:AlternateContent>
+          <mc:Choice Requires="wps">
+            <w:drawing>
+              <wp:anchor distT="0" distB="0" distL="114300" distR="114300" simplePos="0" relativeHeight="251850752" behindDoc="0" locked="0" layoutInCell="1" allowOverlap="1" wp14:anchorId="08605450" wp14:editId="728F246D">
+                <wp:simplePos x="0" y="0"/>
+                <wp:positionH relativeFrom="column">
+                  <wp:posOffset>4401820</wp:posOffset>
+                </wp:positionH>
+                <wp:positionV relativeFrom="paragraph">
+                  <wp:posOffset>3946525</wp:posOffset>
+                </wp:positionV>
+                <wp:extent cx="2303780" cy="0"/>
+                <wp:effectExtent l="0" t="114300" r="0" b="133350"/>
+                <wp:wrapNone/>
+                <wp:docPr id="142" name="Connecteur droit avec flèche 142"/>
+                <wp:cNvGraphicFramePr/>
+                <a:graphic xmlns:a="http://schemas.openxmlformats.org/drawingml/2006/main">
+                  <a:graphicData uri="http://schemas.microsoft.com/office/word/2010/wordprocessingShape">
+                    <wps:wsp>
+                      <wps:cNvCnPr/>
+                      <wps:spPr>
+                        <a:xfrm>
+                          <a:off x="0" y="0"/>
+                          <a:ext cx="2303780" cy="0"/>
+                        </a:xfrm>
+                        <a:prstGeom prst="straightConnector1">
+                          <a:avLst/>
+                        </a:prstGeom>
+                        <a:ln w="53975">
+                          <a:headEnd type="triangle"/>
+                          <a:tailEnd type="triangle"/>
+                        </a:ln>
+                      </wps:spPr>
+                      <wps:style>
+                        <a:lnRef idx="1">
+                          <a:schemeClr val="accent1"/>
+                        </a:lnRef>
+                        <a:fillRef idx="0">
+                          <a:schemeClr val="accent1"/>
+                        </a:fillRef>
+                        <a:effectRef idx="0">
+                          <a:schemeClr val="accent1"/>
+                        </a:effectRef>
+                        <a:fontRef idx="minor">
+                          <a:schemeClr val="tx1"/>
+                        </a:fontRef>
+                      </wps:style>
+                      <wps:bodyPr/>
+                    </wps:wsp>
+                  </a:graphicData>
+                </a:graphic>
+                <wp14:sizeRelH relativeFrom="margin">
+                  <wp14:pctWidth>0</wp14:pctWidth>
+                </wp14:sizeRelH>
+              </wp:anchor>
+            </w:drawing>
+          </mc:Choice>
+          <mc:Fallback>
+            <w:pict>
+              <v:shape w14:anchorId="45EA5F75" id="Connecteur droit avec flèche 142" o:spid="_x0000_s1026" type="#_x0000_t32" style="position:absolute;margin-left:346.6pt;margin-top:310.75pt;width:181.4pt;height:0;z-index:251850752;visibility:visible;mso-wrap-style:square;mso-width-percent:0;mso-wrap-distance-left:9pt;mso-wrap-distance-top:0;mso-wrap-distance-right:9pt;mso-wrap-distance-bottom:0;mso-position-horizontal:absolute;mso-position-horizontal-relative:text;mso-position-vertical:absolute;mso-position-vertical-relative:text;mso-width-percent:0;mso-width-relative:margin" o:gfxdata="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" strokecolor="#5b9bd5 [3204]" strokeweight="4.25pt">
+                <v:stroke startarrow="block" endarrow="block" joinstyle="miter"/>
+              </v:shape>
+            </w:pict>
+          </mc:Fallback>
+        </mc:AlternateContent>
+      </w:r>
+      <w:r>
+        <w:rPr>
+          <w:noProof/>
+          <w:lang w:eastAsia="fr-CH"/>
+        </w:rPr>
+        <mc:AlternateContent>
+          <mc:Choice Requires="wps">
+            <w:drawing>
+              <wp:anchor distT="0" distB="0" distL="114300" distR="114300" simplePos="0" relativeHeight="251852800" behindDoc="0" locked="0" layoutInCell="1" allowOverlap="1" wp14:anchorId="7A017A1E" wp14:editId="25B6CFD4">
+                <wp:simplePos x="0" y="0"/>
+                <wp:positionH relativeFrom="column">
+                  <wp:posOffset>7578090</wp:posOffset>
+                </wp:positionH>
+                <wp:positionV relativeFrom="paragraph">
+                  <wp:posOffset>3946525</wp:posOffset>
+                </wp:positionV>
+                <wp:extent cx="2303780" cy="0"/>
+                <wp:effectExtent l="0" t="114300" r="0" b="133350"/>
+                <wp:wrapNone/>
+                <wp:docPr id="144" name="Connecteur droit avec flèche 144"/>
+                <wp:cNvGraphicFramePr/>
+                <a:graphic xmlns:a="http://schemas.openxmlformats.org/drawingml/2006/main">
+                  <a:graphicData uri="http://schemas.microsoft.com/office/word/2010/wordprocessingShape">
+                    <wps:wsp>
+                      <wps:cNvCnPr/>
+                      <wps:spPr>
+                        <a:xfrm>
+                          <a:off x="0" y="0"/>
+                          <a:ext cx="2303780" cy="0"/>
+                        </a:xfrm>
+                        <a:prstGeom prst="straightConnector1">
+                          <a:avLst/>
+                        </a:prstGeom>
+                        <a:ln w="53975">
+                          <a:headEnd type="triangle"/>
+                          <a:tailEnd type="triangle"/>
+                        </a:ln>
+                      </wps:spPr>
+                      <wps:style>
+                        <a:lnRef idx="1">
+                          <a:schemeClr val="accent1"/>
+                        </a:lnRef>
+                        <a:fillRef idx="0">
+                          <a:schemeClr val="accent1"/>
+                        </a:fillRef>
+                        <a:effectRef idx="0">
+                          <a:schemeClr val="accent1"/>
+                        </a:effectRef>
+                        <a:fontRef idx="minor">
+                          <a:schemeClr val="tx1"/>
+                        </a:fontRef>
+                      </wps:style>
+                      <wps:bodyPr/>
+                    </wps:wsp>
+                  </a:graphicData>
+                </a:graphic>
+                <wp14:sizeRelH relativeFrom="margin">
+                  <wp14:pctWidth>0</wp14:pctWidth>
+                </wp14:sizeRelH>
+              </wp:anchor>
+            </w:drawing>
+          </mc:Choice>
+          <mc:Fallback>
+            <w:pict>
+              <v:shape w14:anchorId="4B9F0C75" id="Connecteur droit avec flèche 144" o:spid="_x0000_s1026" type="#_x0000_t32" style="position:absolute;margin-left:596.7pt;margin-top:310.75pt;width:181.4pt;height:0;z-index:251852800;visibility:visible;mso-wrap-style:square;mso-width-percent:0;mso-wrap-distance-left:9pt;mso-wrap-distance-top:0;mso-wrap-distance-right:9pt;mso-wrap-distance-bottom:0;mso-position-horizontal:absolute;mso-position-horizontal-relative:text;mso-position-vertical:absolute;mso-position-vertical-relative:text;mso-width-percent:0;mso-width-relative:margin" o:gfxdata="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" strokecolor="#5b9bd5 [3204]" strokeweight="4.25pt">
+                <v:stroke startarrow="block" endarrow="block" joinstyle="miter"/>
+              </v:shape>
+            </w:pict>
+          </mc:Fallback>
+        </mc:AlternateContent>
+      </w:r>
+      <w:r>
+        <w:rPr>
+          <w:noProof/>
+          <w:lang w:eastAsia="fr-CH"/>
+        </w:rPr>
+        <mc:AlternateContent>
+          <mc:Choice Requires="wps">
+            <w:drawing>
+              <wp:anchor distT="0" distB="0" distL="114300" distR="114300" simplePos="0" relativeHeight="251839488" behindDoc="0" locked="0" layoutInCell="1" allowOverlap="1" wp14:anchorId="767098BA" wp14:editId="58A00890">
+                <wp:simplePos x="0" y="0"/>
+                <wp:positionH relativeFrom="column">
+                  <wp:posOffset>1226820</wp:posOffset>
+                </wp:positionH>
+                <wp:positionV relativeFrom="paragraph">
+                  <wp:posOffset>1341120</wp:posOffset>
+                </wp:positionV>
+                <wp:extent cx="2303780" cy="0"/>
+                <wp:effectExtent l="0" t="114300" r="0" b="133350"/>
+                <wp:wrapNone/>
+                <wp:docPr id="121" name="Connecteur droit avec flèche 121"/>
+                <wp:cNvGraphicFramePr/>
+                <a:graphic xmlns:a="http://schemas.openxmlformats.org/drawingml/2006/main">
+                  <a:graphicData uri="http://schemas.microsoft.com/office/word/2010/wordprocessingShape">
+                    <wps:wsp>
+                      <wps:cNvCnPr/>
+                      <wps:spPr>
+                        <a:xfrm>
+                          <a:off x="0" y="0"/>
+                          <a:ext cx="2303780" cy="0"/>
+                        </a:xfrm>
+                        <a:prstGeom prst="straightConnector1">
+                          <a:avLst/>
+                        </a:prstGeom>
+                        <a:ln w="53975">
+                          <a:headEnd type="triangle"/>
+                          <a:tailEnd type="triangle"/>
+                        </a:ln>
+                      </wps:spPr>
+                      <wps:style>
+                        <a:lnRef idx="1">
+                          <a:schemeClr val="accent1"/>
+                        </a:lnRef>
+                        <a:fillRef idx="0">
+                          <a:schemeClr val="accent1"/>
+                        </a:fillRef>
+                        <a:effectRef idx="0">
+                          <a:schemeClr val="accent1"/>
+                        </a:effectRef>
+                        <a:fontRef idx="minor">
+                          <a:schemeClr val="tx1"/>
+                        </a:fontRef>
+                      </wps:style>
+                      <wps:bodyPr/>
+                    </wps:wsp>
+                  </a:graphicData>
+                </a:graphic>
+                <wp14:sizeRelH relativeFrom="margin">
+                  <wp14:pctWidth>0</wp14:pctWidth>
+                </wp14:sizeRelH>
+              </wp:anchor>
+            </w:drawing>
+          </mc:Choice>
+          <mc:Fallback>
+            <w:pict>
+              <v:shape w14:anchorId="6C9235A3" id="Connecteur droit avec flèche 121" o:spid="_x0000_s1026" type="#_x0000_t32" style="position:absolute;margin-left:96.6pt;margin-top:105.6pt;width:181.4pt;height:0;z-index:251839488;visibility:visible;mso-wrap-style:square;mso-width-percent:0;mso-wrap-distance-left:9pt;mso-wrap-distance-top:0;mso-wrap-distance-right:9pt;mso-wrap-distance-bottom:0;mso-position-horizontal:absolute;mso-position-horizontal-relative:text;mso-position-vertical:absolute;mso-position-vertical-relative:text;mso-width-percent:0;mso-width-relative:margin" o:gfxdata="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" strokecolor="#5b9bd5 [3204]" strokeweight="4.25pt">
+                <v:stroke startarrow="block" endarrow="block" joinstyle="miter"/>
+              </v:shape>
+            </w:pict>
+          </mc:Fallback>
+        </mc:AlternateContent>
+      </w:r>
+      <w:r>
+        <w:rPr>
+          <w:noProof/>
+          <w:lang w:eastAsia="fr-CH"/>
+        </w:rPr>
+        <mc:AlternateContent>
+          <mc:Choice Requires="wps">
+            <w:drawing>
+              <wp:anchor distT="0" distB="0" distL="114300" distR="114300" simplePos="0" relativeHeight="251842560" behindDoc="0" locked="0" layoutInCell="1" allowOverlap="1" wp14:anchorId="668EC94E" wp14:editId="0ECD9972">
+                <wp:simplePos x="0" y="0"/>
+                <wp:positionH relativeFrom="column">
+                  <wp:posOffset>4401820</wp:posOffset>
+                </wp:positionH>
+                <wp:positionV relativeFrom="paragraph">
+                  <wp:posOffset>1340485</wp:posOffset>
+                </wp:positionV>
+                <wp:extent cx="2303780" cy="0"/>
+                <wp:effectExtent l="0" t="114300" r="0" b="133350"/>
+                <wp:wrapNone/>
+                <wp:docPr id="136" name="Connecteur droit avec flèche 136"/>
+                <wp:cNvGraphicFramePr/>
+                <a:graphic xmlns:a="http://schemas.openxmlformats.org/drawingml/2006/main">
+                  <a:graphicData uri="http://schemas.microsoft.com/office/word/2010/wordprocessingShape">
+                    <wps:wsp>
+                      <wps:cNvCnPr/>
+                      <wps:spPr>
+                        <a:xfrm>
+                          <a:off x="0" y="0"/>
+                          <a:ext cx="2303780" cy="0"/>
+                        </a:xfrm>
+                        <a:prstGeom prst="straightConnector1">
+                          <a:avLst/>
+                        </a:prstGeom>
+                        <a:ln w="53975">
+                          <a:headEnd type="triangle"/>
+                          <a:tailEnd type="triangle"/>
+                        </a:ln>
+                      </wps:spPr>
+                      <wps:style>
+                        <a:lnRef idx="1">
+                          <a:schemeClr val="accent1"/>
+                        </a:lnRef>
+                        <a:fillRef idx="0">
+                          <a:schemeClr val="accent1"/>
+                        </a:fillRef>
+                        <a:effectRef idx="0">
+                          <a:schemeClr val="accent1"/>
+                        </a:effectRef>
+                        <a:fontRef idx="minor">
+                          <a:schemeClr val="tx1"/>
+                        </a:fontRef>
+                      </wps:style>
+                      <wps:bodyPr/>
+                    </wps:wsp>
+                  </a:graphicData>
+                </a:graphic>
+                <wp14:sizeRelH relativeFrom="margin">
+                  <wp14:pctWidth>0</wp14:pctWidth>
+                </wp14:sizeRelH>
+              </wp:anchor>
+            </w:drawing>
+          </mc:Choice>
+          <mc:Fallback>
+            <w:pict>
+              <v:shape w14:anchorId="354EDF40" id="Connecteur droit avec flèche 136" o:spid="_x0000_s1026" type="#_x0000_t32" style="position:absolute;margin-left:346.6pt;margin-top:105.55pt;width:181.4pt;height:0;z-index:251842560;visibility:visible;mso-wrap-style:square;mso-width-percent:0;mso-wrap-distance-left:9pt;mso-wrap-distance-top:0;mso-wrap-distance-right:9pt;mso-wrap-distance-bottom:0;mso-position-horizontal:absolute;mso-position-horizontal-relative:text;mso-position-vertical:absolute;mso-position-vertical-relative:text;mso-width-percent:0;mso-width-relative:margin" o:gfxdata="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" strokecolor="#5b9bd5 [3204]" strokeweight="4.25pt">
+                <v:stroke startarrow="block" endarrow="block" joinstyle="miter"/>
+              </v:shape>
+            </w:pict>
+          </mc:Fallback>
+        </mc:AlternateContent>
+      </w:r>
+      <w:r>
+        <w:rPr>
+          <w:noProof/>
+          <w:lang w:eastAsia="fr-CH"/>
+        </w:rPr>
+        <mc:AlternateContent>
+          <mc:Choice Requires="wps">
+            <w:drawing>
+              <wp:anchor distT="0" distB="0" distL="114300" distR="114300" simplePos="0" relativeHeight="251845632" behindDoc="0" locked="0" layoutInCell="1" allowOverlap="1" wp14:anchorId="04DBE7CE" wp14:editId="035885DC">
+                <wp:simplePos x="0" y="0"/>
+                <wp:positionH relativeFrom="column">
+                  <wp:posOffset>7578090</wp:posOffset>
+                </wp:positionH>
+                <wp:positionV relativeFrom="paragraph">
+                  <wp:posOffset>1340485</wp:posOffset>
+                </wp:positionV>
+                <wp:extent cx="2303780" cy="0"/>
+                <wp:effectExtent l="0" t="114300" r="0" b="133350"/>
+                <wp:wrapNone/>
+                <wp:docPr id="138" name="Connecteur droit avec flèche 138"/>
+                <wp:cNvGraphicFramePr/>
+                <a:graphic xmlns:a="http://schemas.openxmlformats.org/drawingml/2006/main">
+                  <a:graphicData uri="http://schemas.microsoft.com/office/word/2010/wordprocessingShape">
+                    <wps:wsp>
+                      <wps:cNvCnPr/>
+                      <wps:spPr>
+                        <a:xfrm>
+                          <a:off x="0" y="0"/>
+                          <a:ext cx="2303780" cy="0"/>
+                        </a:xfrm>
+                        <a:prstGeom prst="straightConnector1">
+                          <a:avLst/>
+                        </a:prstGeom>
+                        <a:ln w="53975">
+                          <a:headEnd type="triangle"/>
+                          <a:tailEnd type="triangle"/>
+                        </a:ln>
+                      </wps:spPr>
+                      <wps:style>
+                        <a:lnRef idx="1">
+                          <a:schemeClr val="accent1"/>
+                        </a:lnRef>
+                        <a:fillRef idx="0">
+                          <a:schemeClr val="accent1"/>
+                        </a:fillRef>
+                        <a:effectRef idx="0">
+                          <a:schemeClr val="accent1"/>
+                        </a:effectRef>
+                        <a:fontRef idx="minor">
+                          <a:schemeClr val="tx1"/>
+                        </a:fontRef>
+                      </wps:style>
+                      <wps:bodyPr/>
+                    </wps:wsp>
+                  </a:graphicData>
+                </a:graphic>
+                <wp14:sizeRelH relativeFrom="margin">
+                  <wp14:pctWidth>0</wp14:pctWidth>
+                </wp14:sizeRelH>
+              </wp:anchor>
+            </w:drawing>
+          </mc:Choice>
+          <mc:Fallback>
+            <w:pict>
+              <v:shape w14:anchorId="6C68CD89" id="Connecteur droit avec flèche 138" o:spid="_x0000_s1026" type="#_x0000_t32" style="position:absolute;margin-left:596.7pt;margin-top:105.55pt;width:181.4pt;height:0;z-index:251845632;visibility:visible;mso-wrap-style:square;mso-width-percent:0;mso-wrap-distance-left:9pt;mso-wrap-distance-top:0;mso-wrap-distance-right:9pt;mso-wrap-distance-bottom:0;mso-position-horizontal:absolute;mso-position-horizontal-relative:text;mso-position-vertical:absolute;mso-position-vertical-relative:text;mso-width-percent:0;mso-width-relative:margin" o:gfxdata="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" strokecolor="#5b9bd5 [3204]" strokeweight="4.25pt">
+                <v:stroke startarrow="block" endarrow="block" joinstyle="miter"/>
+              </v:shape>
+            </w:pict>
+          </mc:Fallback>
+        </mc:AlternateContent>
+      </w:r>
+      <w:r>
+        <w:rPr>
+          <w:noProof/>
+          <w:lang w:eastAsia="fr-CH"/>
+        </w:rPr>
+        <w:drawing>
+          <wp:inline distT="0" distB="0" distL="0" distR="0" wp14:anchorId="61E23E88" wp14:editId="3F85D39A">
+            <wp:extent cx="9535213" cy="5318760"/>
+            <wp:effectExtent l="0" t="0" r="8890" b="0"/>
+            <wp:docPr id="16" name="Image 16"/>
+            <wp:cNvGraphicFramePr>
+              <a:graphicFrameLocks xmlns:a="http://schemas.openxmlformats.org/drawingml/2006/main" noChangeAspect="1"/>
+            </wp:cNvGraphicFramePr>
+            <a:graphic xmlns:a="http://schemas.openxmlformats.org/drawingml/2006/main">
+              <a:graphicData uri="http://schemas.openxmlformats.org/drawingml/2006/picture">
+                <pic:pic xmlns:pic="http://schemas.openxmlformats.org/drawingml/2006/picture">
+                  <pic:nvPicPr>
+                    <pic:cNvPr id="84" name="Capture d’écran 2016-06-29 à 13.15.02.png"/>
+                    <pic:cNvPicPr/>
+                  </pic:nvPicPr>
+                  <pic:blipFill>
+                    <a:blip r:embed="rId8" cstate="print">
+                      <a:extLst>
+                        <a:ext uri="{28A0092B-C50C-407E-A947-70E740481C1C}">
+                          <a14:useLocalDpi xmlns:a14="http://schemas.microsoft.com/office/drawing/2010/main" val="0"/>
+                        </a:ext>
+                      </a:extLst>
+                    </a:blip>
+                    <a:stretch>
+                      <a:fillRect/>
+                    </a:stretch>
+                  </pic:blipFill>
+                  <pic:spPr>
+                    <a:xfrm>
+                      <a:off x="0" y="0"/>
+                      <a:ext cx="9547647" cy="5325696"/>
+                    </a:xfrm>
+                    <a:prstGeom prst="rect">
+                      <a:avLst/>
+                    </a:prstGeom>
+                  </pic:spPr>
+                </pic:pic>
+              </a:graphicData>
+            </a:graphic>
+          </wp:inline>
+        </w:drawing>
+      </w:r>
+    </w:p>
+    <w:p>
+      <w:pPr>
+        <w:rPr>
+          <w:rFonts w:ascii="Times New Roman" w:hAnsi="Times New Roman" w:cs="Times New Roman"/>
+          <w:sz w:val="20"/>
+          <w:lang w:eastAsia="fr-CH"/>
+        </w:rPr>
+      </w:pPr>
+      <w:r>
+        <w:rPr>
+          <w:rFonts w:ascii="Times New Roman" w:hAnsi="Times New Roman" w:cs="Times New Roman"/>
+          <w:sz w:val="20"/>
+          <w:lang w:eastAsia="fr-CH"/>
+        </w:rPr>
+        <w:br w:type="page"/>
+      </w:r>
+    </w:p>
+    <w:p>
+      <w:pPr>
+        <w:rPr>
+          <w:rFonts w:ascii="Times New Roman" w:hAnsi="Times New Roman" w:cs="Times New Roman"/>
+          <w:sz w:val="20"/>
+          <w:lang w:eastAsia="fr-CH"/>
+        </w:rPr>
+      </w:pPr>
+      <w:bookmarkStart w:id="0" w:name="_GoBack"/>
+      <w:bookmarkEnd w:id="0"/>
+    </w:p>
+    <w:p>
+      <w:pPr>
+        <w:rPr>
+          <w:rFonts w:ascii="Times New Roman" w:hAnsi="Times New Roman" w:cs="Times New Roman"/>
+          <w:sz w:val="20"/>
+          <w:lang w:eastAsia="fr-CH"/>
+        </w:rPr>
+      </w:pPr>
+    </w:p>
+    <w:p>
+      <w:pPr>
+        <w:rPr>
+          <w:rFonts w:ascii="Times New Roman" w:hAnsi="Times New Roman" w:cs="Times New Roman"/>
+          <w:sz w:val="20"/>
+          <w:lang w:eastAsia="fr-CH"/>
+        </w:rPr>
+      </w:pPr>
+    </w:p>
+    <w:p>
+      <w:pPr>
+        <w:rPr>
+          <w:rFonts w:ascii="Times New Roman" w:hAnsi="Times New Roman" w:cs="Times New Roman"/>
+          <w:sz w:val="20"/>
+          <w:lang w:eastAsia="fr-CH"/>
+        </w:rPr>
+      </w:pPr>
+    </w:p>
+    <w:p>
+      <w:pPr>
+        <w:rPr>
+          <w:rFonts w:ascii="Times New Roman" w:hAnsi="Times New Roman" w:cs="Times New Roman"/>
+          <w:sz w:val="20"/>
+          <w:lang w:eastAsia="fr-CH"/>
+        </w:rPr>
+      </w:pPr>
+    </w:p>
+    <w:p>
+      <w:pPr>
+        <w:rPr>
+          <w:rFonts w:ascii="Times New Roman" w:hAnsi="Times New Roman" w:cs="Times New Roman"/>
+          <w:sz w:val="20"/>
+          <w:lang w:eastAsia="fr-CH"/>
+        </w:rPr>
+      </w:pPr>
+    </w:p>
+    <w:p>
+      <w:pPr>
+        <w:rPr>
+          <w:rFonts w:ascii="Times New Roman" w:hAnsi="Times New Roman" w:cs="Times New Roman"/>
+          <w:sz w:val="20"/>
+          <w:lang w:eastAsia="fr-CH"/>
+        </w:rPr>
+      </w:pPr>
+    </w:p>
+    <w:p>
+      <w:pPr>
+        <w:rPr>
+          <w:rFonts w:ascii="Times New Roman" w:hAnsi="Times New Roman" w:cs="Times New Roman"/>
+          <w:sz w:val="20"/>
+          <w:lang w:eastAsia="fr-CH"/>
+        </w:rPr>
+      </w:pPr>
+    </w:p>
+    <w:p>
+      <w:pPr>
+        <w:rPr>
+          <w:rFonts w:ascii="Times New Roman" w:hAnsi="Times New Roman" w:cs="Times New Roman"/>
+          <w:sz w:val="20"/>
+          <w:lang w:eastAsia="fr-CH"/>
+        </w:rPr>
+      </w:pPr>
+      <w:r>
+        <w:rPr>
+          <w:rFonts w:ascii="Times New Roman" w:hAnsi="Times New Roman" w:cs="Times New Roman"/>
+          <w:noProof/>
+          <w:sz w:val="20"/>
+          <w:lang w:eastAsia="fr-CH"/>
+        </w:rPr>
+        <mc:AlternateContent>
+          <mc:Choice Requires="wps">
+            <w:drawing>
+              <wp:anchor distT="0" distB="0" distL="114300" distR="114300" simplePos="0" relativeHeight="251881472" behindDoc="0" locked="0" layoutInCell="1" allowOverlap="1" wp14:anchorId="56A6AE59" wp14:editId="537B68CB">
+                <wp:simplePos x="0" y="0"/>
+                <wp:positionH relativeFrom="column">
+                  <wp:posOffset>6591300</wp:posOffset>
+                </wp:positionH>
+                <wp:positionV relativeFrom="paragraph">
+                  <wp:posOffset>829310</wp:posOffset>
+                </wp:positionV>
+                <wp:extent cx="731520" cy="1325880"/>
+                <wp:effectExtent l="0" t="0" r="30480" b="26670"/>
+                <wp:wrapNone/>
+                <wp:docPr id="158" name="Connecteur droit 158"/>
+                <wp:cNvGraphicFramePr/>
+                <a:graphic xmlns:a="http://schemas.openxmlformats.org/drawingml/2006/main">
+                  <a:graphicData uri="http://schemas.microsoft.com/office/word/2010/wordprocessingShape">
+                    <wps:wsp>
+                      <wps:cNvCnPr/>
+                      <wps:spPr>
+                        <a:xfrm>
+                          <a:off x="0" y="0"/>
+                          <a:ext cx="731520" cy="1325880"/>
+                        </a:xfrm>
+                        <a:prstGeom prst="line">
+                          <a:avLst/>
+                        </a:prstGeom>
+                        <a:ln w="12700">
+                          <a:solidFill>
+                            <a:schemeClr val="accent1">
+                              <a:lumMod val="50000"/>
+                            </a:schemeClr>
+                          </a:solidFill>
+                        </a:ln>
+                      </wps:spPr>
+                      <wps:style>
+                        <a:lnRef idx="1">
+                          <a:schemeClr val="accent1"/>
+                        </a:lnRef>
+                        <a:fillRef idx="0">
+                          <a:schemeClr val="accent1"/>
+                        </a:fillRef>
+                        <a:effectRef idx="0">
+                          <a:schemeClr val="accent1"/>
+                        </a:effectRef>
+                        <a:fontRef idx="minor">
+                          <a:schemeClr val="tx1"/>
+                        </a:fontRef>
+                      </wps:style>
+                      <wps:bodyPr/>
+                    </wps:wsp>
+                  </a:graphicData>
+                </a:graphic>
+                <wp14:sizeRelH relativeFrom="margin">
+                  <wp14:pctWidth>0</wp14:pctWidth>
+                </wp14:sizeRelH>
+                <wp14:sizeRelV relativeFrom="margin">
+                  <wp14:pctHeight>0</wp14:pctHeight>
+                </wp14:sizeRelV>
+              </wp:anchor>
+            </w:drawing>
+          </mc:Choice>
+          <mc:Fallback>
+            <w:pict>
+              <v:line w14:anchorId="765D3FEF" id="Connecteur droit 158" o:spid="_x0000_s1026" style="position:absolute;z-index:251881472;visibility:visible;mso-wrap-style:square;mso-width-percent:0;mso-height-percent:0;mso-wrap-distance-left:9pt;mso-wrap-distance-top:0;mso-wrap-distance-right:9pt;mso-wrap-distance-bottom:0;mso-position-horizontal:absolute;mso-position-horizontal-relative:text;mso-position-vertical:absolute;mso-position-vertical-relative:text;mso-width-percent:0;mso-height-percent:0;mso-width-relative:margin;mso-height-relative:margin" from="519pt,65.3pt" to="576.6pt,169.7pt" o:gfxdata="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" strokecolor="#1f4d78 [1604]" strokeweight="1pt">
+                <v:stroke joinstyle="miter"/>
+              </v:line>
+            </w:pict>
+          </mc:Fallback>
+        </mc:AlternateContent>
+      </w:r>
+      <w:r>
+        <w:rPr>
+          <w:rFonts w:ascii="Times New Roman" w:hAnsi="Times New Roman" w:cs="Times New Roman"/>
+          <w:noProof/>
+          <w:sz w:val="20"/>
+          <w:lang w:eastAsia="fr-CH"/>
+        </w:rPr>
+        <mc:AlternateContent>
+          <mc:Choice Requires="wps">
+            <w:drawing>
+              <wp:anchor distT="0" distB="0" distL="114300" distR="114300" simplePos="0" relativeHeight="251879424" behindDoc="0" locked="0" layoutInCell="1" allowOverlap="1" wp14:anchorId="1DEF9775" wp14:editId="0B9233AE">
+                <wp:simplePos x="0" y="0"/>
+                <wp:positionH relativeFrom="column">
+                  <wp:posOffset>5379720</wp:posOffset>
+                </wp:positionH>
+                <wp:positionV relativeFrom="paragraph">
+                  <wp:posOffset>2147570</wp:posOffset>
+                </wp:positionV>
+                <wp:extent cx="1943100" cy="15240"/>
+                <wp:effectExtent l="0" t="0" r="19050" b="22860"/>
+                <wp:wrapNone/>
+                <wp:docPr id="157" name="Connecteur droit 157"/>
+                <wp:cNvGraphicFramePr/>
+                <a:graphic xmlns:a="http://schemas.openxmlformats.org/drawingml/2006/main">
+                  <a:graphicData uri="http://schemas.microsoft.com/office/word/2010/wordprocessingShape">
+                    <wps:wsp>
+                      <wps:cNvCnPr/>
+                      <wps:spPr>
+                        <a:xfrm flipV="1">
+                          <a:off x="0" y="0"/>
+                          <a:ext cx="1943100" cy="15240"/>
+                        </a:xfrm>
+                        <a:prstGeom prst="line">
+                          <a:avLst/>
+                        </a:prstGeom>
+                        <a:ln w="12700">
+                          <a:solidFill>
+                            <a:schemeClr val="accent1">
+                              <a:lumMod val="50000"/>
+                            </a:schemeClr>
+                          </a:solidFill>
+                        </a:ln>
+                      </wps:spPr>
+                      <wps:style>
+                        <a:lnRef idx="1">
+                          <a:schemeClr val="accent1"/>
+                        </a:lnRef>
+                        <a:fillRef idx="0">
+                          <a:schemeClr val="accent1"/>
+                        </a:fillRef>
+                        <a:effectRef idx="0">
+                          <a:schemeClr val="accent1"/>
+                        </a:effectRef>
+                        <a:fontRef idx="minor">
+                          <a:schemeClr val="tx1"/>
+                        </a:fontRef>
+                      </wps:style>
+                      <wps:bodyPr/>
+                    </wps:wsp>
+                  </a:graphicData>
+                </a:graphic>
+                <wp14:sizeRelH relativeFrom="margin">
+                  <wp14:pctWidth>0</wp14:pctWidth>
+                </wp14:sizeRelH>
+                <wp14:sizeRelV relativeFrom="margin">
+                  <wp14:pctHeight>0</wp14:pctHeight>
+                </wp14:sizeRelV>
+              </wp:anchor>
+            </w:drawing>
+          </mc:Choice>
+          <mc:Fallback>
+            <w:pict>
+              <v:line w14:anchorId="56D9DCAE" id="Connecteur droit 157" o:spid="_x0000_s1026" style="position:absolute;flip:y;z-index:251879424;visibility:visible;mso-wrap-style:square;mso-width-percent:0;mso-height-percent:0;mso-wrap-distance-left:9pt;mso-wrap-distance-top:0;mso-wrap-distance-right:9pt;mso-wrap-distance-bottom:0;mso-position-horizontal:absolute;mso-position-horizontal-relative:text;mso-position-vertical:absolute;mso-position-vertical-relative:text;mso-width-percent:0;mso-height-percent:0;mso-width-relative:margin;mso-height-relative:margin" from="423.6pt,169.1pt" to="576.6pt,170.3pt" o:gfxdata="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" strokecolor="#1f4d78 [1604]" strokeweight="1pt">
+                <v:stroke joinstyle="miter"/>
+              </v:line>
+            </w:pict>
+          </mc:Fallback>
+        </mc:AlternateContent>
+      </w:r>
+      <w:r>
+        <w:rPr>
+          <w:rFonts w:ascii="Times New Roman" w:hAnsi="Times New Roman" w:cs="Times New Roman"/>
+          <w:noProof/>
+          <w:sz w:val="20"/>
+          <w:lang w:eastAsia="fr-CH"/>
+        </w:rPr>
+        <mc:AlternateContent>
+          <mc:Choice Requires="wps">
+            <w:drawing>
+              <wp:anchor distT="0" distB="0" distL="114300" distR="114300" simplePos="0" relativeHeight="251877376" behindDoc="0" locked="0" layoutInCell="1" allowOverlap="1" wp14:anchorId="214E30AD" wp14:editId="4FAE13C5">
+                <wp:simplePos x="0" y="0"/>
+                <wp:positionH relativeFrom="column">
+                  <wp:posOffset>5387340</wp:posOffset>
+                </wp:positionH>
+                <wp:positionV relativeFrom="paragraph">
+                  <wp:posOffset>1614170</wp:posOffset>
+                </wp:positionV>
+                <wp:extent cx="1203960" cy="524510"/>
+                <wp:effectExtent l="0" t="0" r="34290" b="27940"/>
+                <wp:wrapNone/>
+                <wp:docPr id="156" name="Connecteur droit 156"/>
+                <wp:cNvGraphicFramePr/>
+                <a:graphic xmlns:a="http://schemas.openxmlformats.org/drawingml/2006/main">
+                  <a:graphicData uri="http://schemas.microsoft.com/office/word/2010/wordprocessingShape">
+                    <wps:wsp>
+                      <wps:cNvCnPr/>
+                      <wps:spPr>
+                        <a:xfrm flipV="1">
+                          <a:off x="0" y="0"/>
+                          <a:ext cx="1203960" cy="524510"/>
+                        </a:xfrm>
+                        <a:prstGeom prst="line">
+                          <a:avLst/>
+                        </a:prstGeom>
+                        <a:ln w="12700">
+                          <a:solidFill>
+                            <a:schemeClr val="accent1">
+                              <a:lumMod val="50000"/>
+                            </a:schemeClr>
+                          </a:solidFill>
+                        </a:ln>
+                      </wps:spPr>
+                      <wps:style>
+                        <a:lnRef idx="1">
+                          <a:schemeClr val="accent1"/>
+                        </a:lnRef>
+                        <a:fillRef idx="0">
+                          <a:schemeClr val="accent1"/>
+                        </a:fillRef>
+                        <a:effectRef idx="0">
+                          <a:schemeClr val="accent1"/>
+                        </a:effectRef>
+                        <a:fontRef idx="minor">
+                          <a:schemeClr val="tx1"/>
+                        </a:fontRef>
+                      </wps:style>
+                      <wps:bodyPr/>
+                    </wps:wsp>
+                  </a:graphicData>
+                </a:graphic>
+                <wp14:sizeRelH relativeFrom="margin">
+                  <wp14:pctWidth>0</wp14:pctWidth>
+                </wp14:sizeRelH>
+                <wp14:sizeRelV relativeFrom="margin">
+                  <wp14:pctHeight>0</wp14:pctHeight>
+                </wp14:sizeRelV>
+              </wp:anchor>
+            </w:drawing>
+          </mc:Choice>
+          <mc:Fallback>
+            <w:pict>
+              <v:line w14:anchorId="732890B4" id="Connecteur droit 156" o:spid="_x0000_s1026" style="position:absolute;flip:y;z-index:251877376;visibility:visible;mso-wrap-style:square;mso-width-percent:0;mso-height-percent:0;mso-wrap-distance-left:9pt;mso-wrap-distance-top:0;mso-wrap-distance-right:9pt;mso-wrap-distance-bottom:0;mso-position-horizontal:absolute;mso-position-horizontal-relative:text;mso-position-vertical:absolute;mso-position-vertical-relative:text;mso-width-percent:0;mso-height-percent:0;mso-width-relative:margin;mso-height-relative:margin" from="424.2pt,127.1pt" to="519pt,168.4pt" o:gfxdata="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" strokecolor="#1f4d78 [1604]" strokeweight="1pt">
+                <v:stroke joinstyle="miter"/>
+              </v:line>
+            </w:pict>
+          </mc:Fallback>
+        </mc:AlternateContent>
+      </w:r>
+      <w:r>
+        <w:rPr>
+          <w:rFonts w:ascii="Times New Roman" w:hAnsi="Times New Roman" w:cs="Times New Roman"/>
+          <w:noProof/>
+          <w:sz w:val="20"/>
+          <w:lang w:eastAsia="fr-CH"/>
+        </w:rPr>
+        <mc:AlternateContent>
+          <mc:Choice Requires="wps">
+            <w:drawing>
+              <wp:anchor distT="0" distB="0" distL="114300" distR="114300" simplePos="0" relativeHeight="251875328" behindDoc="0" locked="0" layoutInCell="1" allowOverlap="1" wp14:anchorId="69812857" wp14:editId="1AF58F7D">
+                <wp:simplePos x="0" y="0"/>
+                <wp:positionH relativeFrom="column">
+                  <wp:posOffset>5821680</wp:posOffset>
+                </wp:positionH>
+                <wp:positionV relativeFrom="paragraph">
+                  <wp:posOffset>1217930</wp:posOffset>
+                </wp:positionV>
+                <wp:extent cx="769620" cy="388620"/>
+                <wp:effectExtent l="0" t="0" r="30480" b="30480"/>
+                <wp:wrapNone/>
+                <wp:docPr id="155" name="Connecteur droit 155"/>
+                <wp:cNvGraphicFramePr/>
+                <a:graphic xmlns:a="http://schemas.openxmlformats.org/drawingml/2006/main">
+                  <a:graphicData uri="http://schemas.microsoft.com/office/word/2010/wordprocessingShape">
+                    <wps:wsp>
+                      <wps:cNvCnPr/>
+                      <wps:spPr>
+                        <a:xfrm>
+                          <a:off x="0" y="0"/>
+                          <a:ext cx="769620" cy="388620"/>
+                        </a:xfrm>
+                        <a:prstGeom prst="line">
+                          <a:avLst/>
+                        </a:prstGeom>
+                        <a:ln w="12700">
+                          <a:solidFill>
+                            <a:schemeClr val="accent1">
+                              <a:lumMod val="50000"/>
+                            </a:schemeClr>
+                          </a:solidFill>
+                        </a:ln>
+                      </wps:spPr>
+                      <wps:style>
+                        <a:lnRef idx="1">
+                          <a:schemeClr val="accent1"/>
+                        </a:lnRef>
+                        <a:fillRef idx="0">
+                          <a:schemeClr val="accent1"/>
+                        </a:fillRef>
+                        <a:effectRef idx="0">
+                          <a:schemeClr val="accent1"/>
+                        </a:effectRef>
+                        <a:fontRef idx="minor">
+                          <a:schemeClr val="tx1"/>
+                        </a:fontRef>
+                      </wps:style>
+                      <wps:bodyPr/>
+                    </wps:wsp>
+                  </a:graphicData>
+                </a:graphic>
+                <wp14:sizeRelH relativeFrom="margin">
+                  <wp14:pctWidth>0</wp14:pctWidth>
+                </wp14:sizeRelH>
+                <wp14:sizeRelV relativeFrom="margin">
+                  <wp14:pctHeight>0</wp14:pctHeight>
+                </wp14:sizeRelV>
+              </wp:anchor>
+            </w:drawing>
+          </mc:Choice>
+          <mc:Fallback>
+            <w:pict>
+              <v:line w14:anchorId="4D36A6C9" id="Connecteur droit 155" o:spid="_x0000_s1026" style="position:absolute;z-index:251875328;visibility:visible;mso-wrap-style:square;mso-width-percent:0;mso-height-percent:0;mso-wrap-distance-left:9pt;mso-wrap-distance-top:0;mso-wrap-distance-right:9pt;mso-wrap-distance-bottom:0;mso-position-horizontal:absolute;mso-position-horizontal-relative:text;mso-position-vertical:absolute;mso-position-vertical-relative:text;mso-width-percent:0;mso-height-percent:0;mso-width-relative:margin;mso-height-relative:margin" from="458.4pt,95.9pt" to="519pt,126.5pt" o:gfxdata="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" strokecolor="#1f4d78 [1604]" strokeweight="1pt">
+                <v:stroke joinstyle="miter"/>
+              </v:line>
+            </w:pict>
+          </mc:Fallback>
+        </mc:AlternateContent>
+      </w:r>
+      <w:r>
+        <w:rPr>
+          <w:rFonts w:ascii="Times New Roman" w:hAnsi="Times New Roman" w:cs="Times New Roman"/>
+          <w:noProof/>
+          <w:sz w:val="20"/>
+          <w:lang w:eastAsia="fr-CH"/>
+        </w:rPr>
+        <mc:AlternateContent>
+          <mc:Choice Requires="wps">
+            <w:drawing>
+              <wp:anchor distT="0" distB="0" distL="114300" distR="114300" simplePos="0" relativeHeight="251873280" behindDoc="0" locked="0" layoutInCell="1" allowOverlap="1" wp14:anchorId="3FC98E86" wp14:editId="326D886B">
+                <wp:simplePos x="0" y="0"/>
+                <wp:positionH relativeFrom="column">
+                  <wp:posOffset>5448300</wp:posOffset>
+                </wp:positionH>
+                <wp:positionV relativeFrom="paragraph">
+                  <wp:posOffset>699770</wp:posOffset>
+                </wp:positionV>
+                <wp:extent cx="1127760" cy="160020"/>
+                <wp:effectExtent l="0" t="0" r="34290" b="30480"/>
+                <wp:wrapNone/>
+                <wp:docPr id="154" name="Connecteur droit 154"/>
+                <wp:cNvGraphicFramePr/>
+                <a:graphic xmlns:a="http://schemas.openxmlformats.org/drawingml/2006/main">
+                  <a:graphicData uri="http://schemas.microsoft.com/office/word/2010/wordprocessingShape">
+                    <wps:wsp>
+                      <wps:cNvCnPr/>
+                      <wps:spPr>
+                        <a:xfrm>
+                          <a:off x="0" y="0"/>
+                          <a:ext cx="1127760" cy="160020"/>
+                        </a:xfrm>
+                        <a:prstGeom prst="line">
+                          <a:avLst/>
+                        </a:prstGeom>
+                        <a:ln w="12700">
+                          <a:solidFill>
+                            <a:schemeClr val="accent1">
+                              <a:lumMod val="50000"/>
+                            </a:schemeClr>
+                          </a:solidFill>
+                        </a:ln>
+                      </wps:spPr>
+                      <wps:style>
+                        <a:lnRef idx="1">
+                          <a:schemeClr val="accent1"/>
+                        </a:lnRef>
+                        <a:fillRef idx="0">
+                          <a:schemeClr val="accent1"/>
+                        </a:fillRef>
+                        <a:effectRef idx="0">
+                          <a:schemeClr val="accent1"/>
+                        </a:effectRef>
+                        <a:fontRef idx="minor">
+                          <a:schemeClr val="tx1"/>
+                        </a:fontRef>
+                      </wps:style>
+                      <wps:bodyPr/>
+                    </wps:wsp>
+                  </a:graphicData>
+                </a:graphic>
+                <wp14:sizeRelH relativeFrom="margin">
+                  <wp14:pctWidth>0</wp14:pctWidth>
+                </wp14:sizeRelH>
+                <wp14:sizeRelV relativeFrom="margin">
+                  <wp14:pctHeight>0</wp14:pctHeight>
+                </wp14:sizeRelV>
+              </wp:anchor>
+            </w:drawing>
+          </mc:Choice>
+          <mc:Fallback>
+            <w:pict>
+              <v:line w14:anchorId="41C9ABA1" id="Connecteur droit 154" o:spid="_x0000_s1026" style="position:absolute;z-index:251873280;visibility:visible;mso-wrap-style:square;mso-width-percent:0;mso-height-percent:0;mso-wrap-distance-left:9pt;mso-wrap-distance-top:0;mso-wrap-distance-right:9pt;mso-wrap-distance-bottom:0;mso-position-horizontal:absolute;mso-position-horizontal-relative:text;mso-position-vertical:absolute;mso-position-vertical-relative:text;mso-width-percent:0;mso-height-percent:0;mso-width-relative:margin;mso-height-relative:margin" from="429pt,55.1pt" to="517.8pt,67.7pt" o:gfxdata="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" strokecolor="#1f4d78 [1604]" strokeweight="1pt">
+                <v:stroke joinstyle="miter"/>
+              </v:line>
+            </w:pict>
+          </mc:Fallback>
+        </mc:AlternateContent>
+      </w:r>
+      <w:r>
+        <w:rPr>
+          <w:rFonts w:ascii="Times New Roman" w:hAnsi="Times New Roman" w:cs="Times New Roman"/>
+          <w:noProof/>
+          <w:sz w:val="20"/>
+          <w:lang w:eastAsia="fr-CH"/>
+        </w:rPr>
+        <mc:AlternateContent>
+          <mc:Choice Requires="wps">
+            <w:drawing>
+              <wp:anchor distT="0" distB="0" distL="114300" distR="114300" simplePos="0" relativeHeight="251871232" behindDoc="0" locked="0" layoutInCell="1" allowOverlap="1">
+                <wp:simplePos x="0" y="0"/>
+                <wp:positionH relativeFrom="column">
+                  <wp:posOffset>5455920</wp:posOffset>
+                </wp:positionH>
+                <wp:positionV relativeFrom="paragraph">
+                  <wp:posOffset>699770</wp:posOffset>
+                </wp:positionV>
+                <wp:extent cx="365760" cy="518160"/>
+                <wp:effectExtent l="0" t="0" r="34290" b="34290"/>
+                <wp:wrapNone/>
+                <wp:docPr id="153" name="Connecteur droit 153"/>
+                <wp:cNvGraphicFramePr/>
+                <a:graphic xmlns:a="http://schemas.openxmlformats.org/drawingml/2006/main">
+                  <a:graphicData uri="http://schemas.microsoft.com/office/word/2010/wordprocessingShape">
+                    <wps:wsp>
+                      <wps:cNvCnPr/>
+                      <wps:spPr>
+                        <a:xfrm>
+                          <a:off x="0" y="0"/>
+                          <a:ext cx="365760" cy="518160"/>
+                        </a:xfrm>
+                        <a:prstGeom prst="line">
+                          <a:avLst/>
+                        </a:prstGeom>
+                        <a:ln w="12700">
+                          <a:solidFill>
+                            <a:schemeClr val="accent1">
+                              <a:lumMod val="50000"/>
+                            </a:schemeClr>
+                          </a:solidFill>
+                        </a:ln>
+                      </wps:spPr>
+                      <wps:style>
+                        <a:lnRef idx="1">
+                          <a:schemeClr val="accent1"/>
+                        </a:lnRef>
+                        <a:fillRef idx="0">
+                          <a:schemeClr val="accent1"/>
+                        </a:fillRef>
+                        <a:effectRef idx="0">
+                          <a:schemeClr val="accent1"/>
+                        </a:effectRef>
+                        <a:fontRef idx="minor">
+                          <a:schemeClr val="tx1"/>
+                        </a:fontRef>
+                      </wps:style>
+                      <wps:bodyPr/>
+                    </wps:wsp>
+                  </a:graphicData>
+                </a:graphic>
+                <wp14:sizeRelH relativeFrom="margin">
+                  <wp14:pctWidth>0</wp14:pctWidth>
+                </wp14:sizeRelH>
+                <wp14:sizeRelV relativeFrom="margin">
+                  <wp14:pctHeight>0</wp14:pctHeight>
+                </wp14:sizeRelV>
+              </wp:anchor>
+            </w:drawing>
+          </mc:Choice>
+          <mc:Fallback>
+            <w:pict>
+              <v:line w14:anchorId="408F5FE1" id="Connecteur droit 153" o:spid="_x0000_s1026" style="position:absolute;z-index:251871232;visibility:visible;mso-wrap-style:square;mso-width-percent:0;mso-height-percent:0;mso-wrap-distance-left:9pt;mso-wrap-distance-top:0;mso-wrap-distance-right:9pt;mso-wrap-distance-bottom:0;mso-position-horizontal:absolute;mso-position-horizontal-relative:text;mso-position-vertical:absolute;mso-position-vertical-relative:text;mso-width-percent:0;mso-height-percent:0;mso-width-relative:margin;mso-height-relative:margin" from="429.6pt,55.1pt" to="458.4pt,95.9pt" o:gfxdata="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" strokecolor="#1f4d78 [1604]" strokeweight="1pt">
+                <v:stroke joinstyle="miter"/>
+              </v:line>
+            </w:pict>
+          </mc:Fallback>
+        </mc:AlternateContent>
+      </w:r>
+      <w:r>
+        <w:rPr>
+          <w:rFonts w:ascii="Times New Roman" w:hAnsi="Times New Roman" w:cs="Times New Roman"/>
+          <w:noProof/>
+          <w:sz w:val="20"/>
+          <w:lang w:eastAsia="fr-CH"/>
+        </w:rPr>
+        <mc:AlternateContent>
+          <mc:Choice Requires="wps">
+            <w:drawing>
+              <wp:anchor distT="0" distB="0" distL="114300" distR="114300" simplePos="0" relativeHeight="251887616" behindDoc="0" locked="0" layoutInCell="1" allowOverlap="1" wp14:anchorId="76530915" wp14:editId="6A905A0C">
+                <wp:simplePos x="0" y="0"/>
+                <wp:positionH relativeFrom="column">
+                  <wp:posOffset>7124700</wp:posOffset>
+                </wp:positionH>
+                <wp:positionV relativeFrom="paragraph">
+                  <wp:posOffset>1949450</wp:posOffset>
+                </wp:positionV>
+                <wp:extent cx="403860" cy="403860"/>
+                <wp:effectExtent l="0" t="0" r="15240" b="15240"/>
+                <wp:wrapNone/>
+                <wp:docPr id="151" name="Ellipse 151"/>
+                <wp:cNvGraphicFramePr/>
+                <a:graphic xmlns:a="http://schemas.openxmlformats.org/drawingml/2006/main">
+                  <a:graphicData uri="http://schemas.microsoft.com/office/word/2010/wordprocessingShape">
+                    <wps:wsp>
+                      <wps:cNvSpPr/>
+                      <wps:spPr>
+                        <a:xfrm>
+                          <a:off x="0" y="0"/>
+                          <a:ext cx="403860" cy="403860"/>
+                        </a:xfrm>
+                        <a:prstGeom prst="ellipse">
+                          <a:avLst/>
+                        </a:prstGeom>
+                      </wps:spPr>
+                      <wps:style>
+                        <a:lnRef idx="2">
+                          <a:schemeClr val="accent1">
+                            <a:shade val="50000"/>
+                          </a:schemeClr>
+                        </a:lnRef>
+                        <a:fillRef idx="1">
+                          <a:schemeClr val="accent1"/>
+                        </a:fillRef>
+                        <a:effectRef idx="0">
+                          <a:schemeClr val="accent1"/>
+                        </a:effectRef>
+                        <a:fontRef idx="minor">
+                          <a:schemeClr val="lt1"/>
+                        </a:fontRef>
+                      </wps:style>
+                      <wps:bodyPr rot="0" spcFirstLastPara="0" vertOverflow="overflow" horzOverflow="overflow" vert="horz" wrap="square" lIns="91440" tIns="45720" rIns="91440" bIns="45720" numCol="1" spcCol="0" rtlCol="0" fromWordArt="0" anchor="ctr" anchorCtr="0" forceAA="0" compatLnSpc="1">
+                        <a:prstTxWarp prst="textNoShape">
+                          <a:avLst/>
+                        </a:prstTxWarp>
+                        <a:noAutofit/>
+                      </wps:bodyPr>
+                    </wps:wsp>
+                  </a:graphicData>
+                </a:graphic>
+              </wp:anchor>
+            </w:drawing>
+          </mc:Choice>
+          <mc:Fallback>
+            <w:pict>
+              <v:oval w14:anchorId="1353D313" id="Ellipse 151" o:spid="_x0000_s1026" style="position:absolute;margin-left:561pt;margin-top:153.5pt;width:31.8pt;height:31.8pt;z-index:251887616;visibility:visible;mso-wrap-style:square;mso-wrap-distance-left:9pt;mso-wrap-distance-top:0;mso-wrap-distance-right:9pt;mso-wrap-distance-bottom:0;mso-position-horizontal:absolute;mso-position-horizontal-relative:text;mso-position-vertical:absolute;mso-position-vertical-relative:text;v-text-anchor:middle" o:gfxdata="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" fillcolor="#5b9bd5 [3204]" strokecolor="#1f4d78 [1604]" strokeweight="1pt">
+                <v:stroke joinstyle="miter"/>
+              </v:oval>
+            </w:pict>
+          </mc:Fallback>
+        </mc:AlternateContent>
+      </w:r>
+      <w:r>
+        <w:rPr>
+          <w:rFonts w:ascii="Times New Roman" w:hAnsi="Times New Roman" w:cs="Times New Roman"/>
+          <w:noProof/>
+          <w:sz w:val="20"/>
+          <w:lang w:eastAsia="fr-CH"/>
+        </w:rPr>
+        <mc:AlternateContent>
+          <mc:Choice Requires="wps">
+            <w:drawing>
+              <wp:anchor distT="0" distB="0" distL="114300" distR="114300" simplePos="0" relativeHeight="251886592" behindDoc="0" locked="0" layoutInCell="1" allowOverlap="1" wp14:anchorId="4BB1E2FD" wp14:editId="025DD37D">
+                <wp:simplePos x="0" y="0"/>
+                <wp:positionH relativeFrom="column">
+                  <wp:posOffset>5181600</wp:posOffset>
+                </wp:positionH>
+                <wp:positionV relativeFrom="paragraph">
+                  <wp:posOffset>1949450</wp:posOffset>
+                </wp:positionV>
+                <wp:extent cx="403860" cy="403860"/>
+                <wp:effectExtent l="0" t="0" r="15240" b="15240"/>
+                <wp:wrapNone/>
+                <wp:docPr id="150" name="Ellipse 150"/>
+                <wp:cNvGraphicFramePr/>
+                <a:graphic xmlns:a="http://schemas.openxmlformats.org/drawingml/2006/main">
+                  <a:graphicData uri="http://schemas.microsoft.com/office/word/2010/wordprocessingShape">
+                    <wps:wsp>
+                      <wps:cNvSpPr/>
+                      <wps:spPr>
+                        <a:xfrm>
+                          <a:off x="0" y="0"/>
+                          <a:ext cx="403860" cy="403860"/>
+                        </a:xfrm>
+                        <a:prstGeom prst="ellipse">
+                          <a:avLst/>
+                        </a:prstGeom>
+                      </wps:spPr>
+                      <wps:style>
+                        <a:lnRef idx="2">
+                          <a:schemeClr val="accent1">
+                            <a:shade val="50000"/>
+                          </a:schemeClr>
+                        </a:lnRef>
+                        <a:fillRef idx="1">
+                          <a:schemeClr val="accent1"/>
+                        </a:fillRef>
+                        <a:effectRef idx="0">
+                          <a:schemeClr val="accent1"/>
+                        </a:effectRef>
+                        <a:fontRef idx="minor">
+                          <a:schemeClr val="lt1"/>
+                        </a:fontRef>
+                      </wps:style>
+                      <wps:bodyPr rot="0" spcFirstLastPara="0" vertOverflow="overflow" horzOverflow="overflow" vert="horz" wrap="square" lIns="91440" tIns="45720" rIns="91440" bIns="45720" numCol="1" spcCol="0" rtlCol="0" fromWordArt="0" anchor="ctr" anchorCtr="0" forceAA="0" compatLnSpc="1">
+                        <a:prstTxWarp prst="textNoShape">
+                          <a:avLst/>
+                        </a:prstTxWarp>
+                        <a:noAutofit/>
+                      </wps:bodyPr>
+                    </wps:wsp>
+                  </a:graphicData>
+                </a:graphic>
+              </wp:anchor>
+            </w:drawing>
+          </mc:Choice>
+          <mc:Fallback>
+            <w:pict>
+              <v:oval w14:anchorId="5F25A066" id="Ellipse 150" o:spid="_x0000_s1026" style="position:absolute;margin-left:408pt;margin-top:153.5pt;width:31.8pt;height:31.8pt;z-index:251886592;visibility:visible;mso-wrap-style:square;mso-wrap-distance-left:9pt;mso-wrap-distance-top:0;mso-wrap-distance-right:9pt;mso-wrap-distance-bottom:0;mso-position-horizontal:absolute;mso-position-horizontal-relative:text;mso-position-vertical:absolute;mso-position-vertical-relative:text;v-text-anchor:middle" o:gfxdata="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" fillcolor="#5b9bd5 [3204]" strokecolor="#1f4d78 [1604]" strokeweight="1pt">
+                <v:stroke joinstyle="miter"/>
+              </v:oval>
+            </w:pict>
+          </mc:Fallback>
+        </mc:AlternateContent>
+      </w:r>
+      <w:r>
+        <w:rPr>
+          <w:rFonts w:ascii="Times New Roman" w:hAnsi="Times New Roman" w:cs="Times New Roman"/>
+          <w:noProof/>
+          <w:sz w:val="20"/>
+          <w:lang w:eastAsia="fr-CH"/>
+        </w:rPr>
+        <mc:AlternateContent>
+          <mc:Choice Requires="wps">
+            <w:drawing>
+              <wp:anchor distT="0" distB="0" distL="114300" distR="114300" simplePos="0" relativeHeight="251885568" behindDoc="0" locked="0" layoutInCell="1" allowOverlap="1" wp14:anchorId="599E0167" wp14:editId="1DA8A55C">
+                <wp:simplePos x="0" y="0"/>
+                <wp:positionH relativeFrom="column">
+                  <wp:posOffset>5623560</wp:posOffset>
+                </wp:positionH>
+                <wp:positionV relativeFrom="paragraph">
+                  <wp:posOffset>1012190</wp:posOffset>
+                </wp:positionV>
+                <wp:extent cx="403860" cy="403860"/>
+                <wp:effectExtent l="0" t="0" r="15240" b="15240"/>
+                <wp:wrapNone/>
+                <wp:docPr id="149" name="Ellipse 149"/>
+                <wp:cNvGraphicFramePr/>
+                <a:graphic xmlns:a="http://schemas.openxmlformats.org/drawingml/2006/main">
+                  <a:graphicData uri="http://schemas.microsoft.com/office/word/2010/wordprocessingShape">
+                    <wps:wsp>
+                      <wps:cNvSpPr/>
+                      <wps:spPr>
+                        <a:xfrm>
+                          <a:off x="0" y="0"/>
+                          <a:ext cx="403860" cy="403860"/>
+                        </a:xfrm>
+                        <a:prstGeom prst="ellipse">
+                          <a:avLst/>
+                        </a:prstGeom>
+                      </wps:spPr>
+                      <wps:style>
+                        <a:lnRef idx="2">
+                          <a:schemeClr val="accent1">
+                            <a:shade val="50000"/>
+                          </a:schemeClr>
+                        </a:lnRef>
+                        <a:fillRef idx="1">
+                          <a:schemeClr val="accent1"/>
+                        </a:fillRef>
+                        <a:effectRef idx="0">
+                          <a:schemeClr val="accent1"/>
+                        </a:effectRef>
+                        <a:fontRef idx="minor">
+                          <a:schemeClr val="lt1"/>
+                        </a:fontRef>
+                      </wps:style>
+                      <wps:bodyPr rot="0" spcFirstLastPara="0" vertOverflow="overflow" horzOverflow="overflow" vert="horz" wrap="square" lIns="91440" tIns="45720" rIns="91440" bIns="45720" numCol="1" spcCol="0" rtlCol="0" fromWordArt="0" anchor="ctr" anchorCtr="0" forceAA="0" compatLnSpc="1">
+                        <a:prstTxWarp prst="textNoShape">
+                          <a:avLst/>
+                        </a:prstTxWarp>
+                        <a:noAutofit/>
+                      </wps:bodyPr>
+                    </wps:wsp>
+                  </a:graphicData>
+                </a:graphic>
+              </wp:anchor>
+            </w:drawing>
+          </mc:Choice>
+          <mc:Fallback>
+            <w:pict>
+              <v:oval w14:anchorId="0CC6F46C" id="Ellipse 149" o:spid="_x0000_s1026" style="position:absolute;margin-left:442.8pt;margin-top:79.7pt;width:31.8pt;height:31.8pt;z-index:251885568;visibility:visible;mso-wrap-style:square;mso-wrap-distance-left:9pt;mso-wrap-distance-top:0;mso-wrap-distance-right:9pt;mso-wrap-distance-bottom:0;mso-position-horizontal:absolute;mso-position-horizontal-relative:text;mso-position-vertical:absolute;mso-position-vertical-relative:text;v-text-anchor:middle" o:gfxdata="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" fillcolor="#5b9bd5 [3204]" strokecolor="#1f4d78 [1604]" strokeweight="1pt">
+                <v:stroke joinstyle="miter"/>
+              </v:oval>
+            </w:pict>
+          </mc:Fallback>
+        </mc:AlternateContent>
+      </w:r>
+      <w:r>
+        <w:rPr>
+          <w:rFonts w:ascii="Times New Roman" w:hAnsi="Times New Roman" w:cs="Times New Roman"/>
+          <w:noProof/>
+          <w:sz w:val="20"/>
+          <w:lang w:eastAsia="fr-CH"/>
+        </w:rPr>
+        <mc:AlternateContent>
+          <mc:Choice Requires="wps">
+            <w:drawing>
+              <wp:anchor distT="0" distB="0" distL="114300" distR="114300" simplePos="0" relativeHeight="251884544" behindDoc="0" locked="0" layoutInCell="1" allowOverlap="1" wp14:anchorId="6970B377" wp14:editId="23A1DD8F">
+                <wp:simplePos x="0" y="0"/>
+                <wp:positionH relativeFrom="column">
+                  <wp:posOffset>6377940</wp:posOffset>
+                </wp:positionH>
+                <wp:positionV relativeFrom="paragraph">
+                  <wp:posOffset>1400810</wp:posOffset>
+                </wp:positionV>
+                <wp:extent cx="403860" cy="403860"/>
+                <wp:effectExtent l="0" t="0" r="15240" b="15240"/>
+                <wp:wrapNone/>
+                <wp:docPr id="148" name="Ellipse 148"/>
+                <wp:cNvGraphicFramePr/>
+                <a:graphic xmlns:a="http://schemas.openxmlformats.org/drawingml/2006/main">
+                  <a:graphicData uri="http://schemas.microsoft.com/office/word/2010/wordprocessingShape">
+                    <wps:wsp>
+                      <wps:cNvSpPr/>
+                      <wps:spPr>
+                        <a:xfrm>
+                          <a:off x="0" y="0"/>
+                          <a:ext cx="403860" cy="403860"/>
+                        </a:xfrm>
+                        <a:prstGeom prst="ellipse">
+                          <a:avLst/>
+                        </a:prstGeom>
+                      </wps:spPr>
+                      <wps:style>
+                        <a:lnRef idx="2">
+                          <a:schemeClr val="accent1">
+                            <a:shade val="50000"/>
+                          </a:schemeClr>
+                        </a:lnRef>
+                        <a:fillRef idx="1">
+                          <a:schemeClr val="accent1"/>
+                        </a:fillRef>
+                        <a:effectRef idx="0">
+                          <a:schemeClr val="accent1"/>
+                        </a:effectRef>
+                        <a:fontRef idx="minor">
+                          <a:schemeClr val="lt1"/>
+                        </a:fontRef>
+                      </wps:style>
+                      <wps:bodyPr rot="0" spcFirstLastPara="0" vertOverflow="overflow" horzOverflow="overflow" vert="horz" wrap="square" lIns="91440" tIns="45720" rIns="91440" bIns="45720" numCol="1" spcCol="0" rtlCol="0" fromWordArt="0" anchor="ctr" anchorCtr="0" forceAA="0" compatLnSpc="1">
+                        <a:prstTxWarp prst="textNoShape">
+                          <a:avLst/>
+                        </a:prstTxWarp>
+                        <a:noAutofit/>
+                      </wps:bodyPr>
+                    </wps:wsp>
+                  </a:graphicData>
+                </a:graphic>
+              </wp:anchor>
+            </w:drawing>
+          </mc:Choice>
+          <mc:Fallback>
+            <w:pict>
+              <v:oval w14:anchorId="2DB1F3EF" id="Ellipse 148" o:spid="_x0000_s1026" style="position:absolute;margin-left:502.2pt;margin-top:110.3pt;width:31.8pt;height:31.8pt;z-index:251884544;visibility:visible;mso-wrap-style:square;mso-wrap-distance-left:9pt;mso-wrap-distance-top:0;mso-wrap-distance-right:9pt;mso-wrap-distance-bottom:0;mso-position-horizontal:absolute;mso-position-horizontal-relative:text;mso-position-vertical:absolute;mso-position-vertical-relative:text;v-text-anchor:middle" o:gfxdata="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" fillcolor="#5b9bd5 [3204]" strokecolor="#1f4d78 [1604]" strokeweight="1pt">
+                <v:stroke joinstyle="miter"/>
+              </v:oval>
+            </w:pict>
+          </mc:Fallback>
+        </mc:AlternateContent>
+      </w:r>
+      <w:r>
+        <w:rPr>
+          <w:rFonts w:ascii="Times New Roman" w:hAnsi="Times New Roman" w:cs="Times New Roman"/>
+          <w:noProof/>
+          <w:sz w:val="20"/>
+          <w:lang w:eastAsia="fr-CH"/>
+        </w:rPr>
+        <mc:AlternateContent>
+          <mc:Choice Requires="wps">
+            <w:drawing>
+              <wp:anchor distT="0" distB="0" distL="114300" distR="114300" simplePos="0" relativeHeight="251883520" behindDoc="0" locked="0" layoutInCell="1" allowOverlap="1" wp14:anchorId="15242BB5" wp14:editId="27AD7BAC">
+                <wp:simplePos x="0" y="0"/>
+                <wp:positionH relativeFrom="column">
+                  <wp:posOffset>6377940</wp:posOffset>
+                </wp:positionH>
+                <wp:positionV relativeFrom="paragraph">
+                  <wp:posOffset>646430</wp:posOffset>
+                </wp:positionV>
+                <wp:extent cx="403860" cy="403860"/>
+                <wp:effectExtent l="0" t="0" r="15240" b="15240"/>
+                <wp:wrapNone/>
+                <wp:docPr id="147" name="Ellipse 147"/>
+                <wp:cNvGraphicFramePr/>
+                <a:graphic xmlns:a="http://schemas.openxmlformats.org/drawingml/2006/main">
+                  <a:graphicData uri="http://schemas.microsoft.com/office/word/2010/wordprocessingShape">
+                    <wps:wsp>
+                      <wps:cNvSpPr/>
+                      <wps:spPr>
+                        <a:xfrm>
+                          <a:off x="0" y="0"/>
+                          <a:ext cx="403860" cy="403860"/>
+                        </a:xfrm>
+                        <a:prstGeom prst="ellipse">
+                          <a:avLst/>
+                        </a:prstGeom>
+                      </wps:spPr>
+                      <wps:style>
+                        <a:lnRef idx="2">
+                          <a:schemeClr val="accent1">
+                            <a:shade val="50000"/>
+                          </a:schemeClr>
+                        </a:lnRef>
+                        <a:fillRef idx="1">
+                          <a:schemeClr val="accent1"/>
+                        </a:fillRef>
+                        <a:effectRef idx="0">
+                          <a:schemeClr val="accent1"/>
+                        </a:effectRef>
+                        <a:fontRef idx="minor">
+                          <a:schemeClr val="lt1"/>
+                        </a:fontRef>
+                      </wps:style>
+                      <wps:bodyPr rot="0" spcFirstLastPara="0" vertOverflow="overflow" horzOverflow="overflow" vert="horz" wrap="square" lIns="91440" tIns="45720" rIns="91440" bIns="45720" numCol="1" spcCol="0" rtlCol="0" fromWordArt="0" anchor="ctr" anchorCtr="0" forceAA="0" compatLnSpc="1">
+                        <a:prstTxWarp prst="textNoShape">
+                          <a:avLst/>
+                        </a:prstTxWarp>
+                        <a:noAutofit/>
+                      </wps:bodyPr>
+                    </wps:wsp>
+                  </a:graphicData>
+                </a:graphic>
+              </wp:anchor>
+            </w:drawing>
+          </mc:Choice>
+          <mc:Fallback>
+            <w:pict>
+              <v:oval w14:anchorId="3B86A509" id="Ellipse 147" o:spid="_x0000_s1026" style="position:absolute;margin-left:502.2pt;margin-top:50.9pt;width:31.8pt;height:31.8pt;z-index:251883520;visibility:visible;mso-wrap-style:square;mso-wrap-distance-left:9pt;mso-wrap-distance-top:0;mso-wrap-distance-right:9pt;mso-wrap-distance-bottom:0;mso-position-horizontal:absolute;mso-position-horizontal-relative:text;mso-position-vertical:absolute;mso-position-vertical-relative:text;v-text-anchor:middle" o:gfxdata="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" fillcolor="#5b9bd5 [3204]" strokecolor="#1f4d78 [1604]" strokeweight="1pt">
+                <v:stroke joinstyle="miter"/>
+              </v:oval>
+            </w:pict>
+          </mc:Fallback>
+        </mc:AlternateContent>
+      </w:r>
+      <w:r>
+        <w:rPr>
+          <w:rFonts w:ascii="Times New Roman" w:hAnsi="Times New Roman" w:cs="Times New Roman"/>
+          <w:noProof/>
+          <w:sz w:val="20"/>
+          <w:lang w:eastAsia="fr-CH"/>
+        </w:rPr>
+        <mc:AlternateContent>
+          <mc:Choice Requires="wps">
+            <w:drawing>
+              <wp:anchor distT="0" distB="0" distL="114300" distR="114300" simplePos="0" relativeHeight="251882496" behindDoc="0" locked="0" layoutInCell="1" allowOverlap="1">
+                <wp:simplePos x="0" y="0"/>
+                <wp:positionH relativeFrom="column">
+                  <wp:posOffset>5250180</wp:posOffset>
+                </wp:positionH>
+                <wp:positionV relativeFrom="paragraph">
+                  <wp:posOffset>494030</wp:posOffset>
+                </wp:positionV>
+                <wp:extent cx="403860" cy="403860"/>
+                <wp:effectExtent l="0" t="0" r="15240" b="15240"/>
+                <wp:wrapNone/>
+                <wp:docPr id="146" name="Ellipse 146"/>
+                <wp:cNvGraphicFramePr/>
+                <a:graphic xmlns:a="http://schemas.openxmlformats.org/drawingml/2006/main">
+                  <a:graphicData uri="http://schemas.microsoft.com/office/word/2010/wordprocessingShape">
+                    <wps:wsp>
+                      <wps:cNvSpPr/>
+                      <wps:spPr>
+                        <a:xfrm>
+                          <a:off x="0" y="0"/>
+                          <a:ext cx="403860" cy="403860"/>
+                        </a:xfrm>
+                        <a:prstGeom prst="ellipse">
+                          <a:avLst/>
+                        </a:prstGeom>
+                      </wps:spPr>
+                      <wps:style>
+                        <a:lnRef idx="2">
+                          <a:schemeClr val="accent1">
+                            <a:shade val="50000"/>
+                          </a:schemeClr>
+                        </a:lnRef>
+                        <a:fillRef idx="1">
+                          <a:schemeClr val="accent1"/>
+                        </a:fillRef>
+                        <a:effectRef idx="0">
+                          <a:schemeClr val="accent1"/>
+                        </a:effectRef>
+                        <a:fontRef idx="minor">
+                          <a:schemeClr val="lt1"/>
+                        </a:fontRef>
+                      </wps:style>
+                      <wps:txbx>
+                        <w:txbxContent>
+                          <w:p>
+                            <w:pPr>
+                              <w:jc w:val="center"/>
+                              <w:rPr>
+                                <w:sz w:val="12"/>
+                              </w:rPr>
+                            </w:pPr>
+                          </w:p>
+                        </w:txbxContent>
+                      </wps:txbx>
+                      <wps:bodyPr rot="0" spcFirstLastPara="0" vertOverflow="overflow" horzOverflow="overflow" vert="horz" wrap="square" lIns="91440" tIns="45720" rIns="91440" bIns="45720" numCol="1" spcCol="0" rtlCol="0" fromWordArt="0" anchor="ctr" anchorCtr="0" forceAA="0" compatLnSpc="1">
+                        <a:prstTxWarp prst="textNoShape">
+                          <a:avLst/>
+                        </a:prstTxWarp>
+                        <a:noAutofit/>
+                      </wps:bodyPr>
+                    </wps:wsp>
+                  </a:graphicData>
+                </a:graphic>
+              </wp:anchor>
+            </w:drawing>
+          </mc:Choice>
+          <mc:Fallback>
+            <w:pict>
+              <v:oval id="Ellipse 146" o:spid="_x0000_s1064" style="position:absolute;margin-left:413.4pt;margin-top:38.9pt;width:31.8pt;height:31.8pt;z-index:251882496;visibility:visible;mso-wrap-style:square;mso-wrap-distance-left:9pt;mso-wrap-distance-top:0;mso-wrap-distance-right:9pt;mso-wrap-distance-bottom:0;mso-position-horizontal:absolute;mso-position-horizontal-relative:text;mso-position-vertical:absolute;mso-position-vertical-relative:text;v-text-anchor:middle" o:gfxdata="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" fillcolor="#5b9bd5 [3204]" strokecolor="#1f4d78 [1604]" strokeweight="1pt">
+                <v:stroke joinstyle="miter"/>
+                <v:textbox>
+                  <w:txbxContent>
+                    <w:p>
+                      <w:pPr>
+                        <w:jc w:val="center"/>
+                        <w:rPr>
+                          <w:sz w:val="12"/>
+                        </w:rPr>
+                      </w:pPr>
+                    </w:p>
+                  </w:txbxContent>
+                </v:textbox>
+              </v:oval>
+            </w:pict>
+          </mc:Fallback>
+        </mc:AlternateContent>
+      </w:r>
+      <w:r>
+        <w:rPr>
+          <w:rFonts w:ascii="Times New Roman" w:hAnsi="Times New Roman" w:cs="Times New Roman"/>
+          <w:noProof/>
+          <w:sz w:val="20"/>
+          <w:lang w:eastAsia="fr-CH"/>
+        </w:rPr>
+        <mc:AlternateContent>
+          <mc:Choice Requires="wps">
+            <w:drawing>
+              <wp:anchor distT="0" distB="0" distL="114300" distR="114300" simplePos="0" relativeHeight="251858944" behindDoc="0" locked="0" layoutInCell="1" allowOverlap="1">
+                <wp:simplePos x="0" y="0"/>
+                <wp:positionH relativeFrom="column">
+                  <wp:posOffset>5074920</wp:posOffset>
+                </wp:positionH>
+                <wp:positionV relativeFrom="paragraph">
+                  <wp:posOffset>135890</wp:posOffset>
+                </wp:positionV>
+                <wp:extent cx="2781300" cy="2407920"/>
+                <wp:effectExtent l="0" t="0" r="19050" b="11430"/>
+                <wp:wrapNone/>
+                <wp:docPr id="145" name="Rectangle 145"/>
+                <wp:cNvGraphicFramePr/>
+                <a:graphic xmlns:a="http://schemas.openxmlformats.org/drawingml/2006/main">
+                  <a:graphicData uri="http://schemas.microsoft.com/office/word/2010/wordprocessingShape">
+                    <wps:wsp>
+                      <wps:cNvSpPr/>
+                      <wps:spPr>
+                        <a:xfrm>
+                          <a:off x="0" y="0"/>
+                          <a:ext cx="2781300" cy="2407920"/>
+                        </a:xfrm>
+                        <a:prstGeom prst="rect">
+                          <a:avLst/>
+                        </a:prstGeom>
+                        <a:solidFill>
+                          <a:schemeClr val="accent1">
+                            <a:alpha val="20000"/>
+                          </a:schemeClr>
+                        </a:solidFill>
+                        <a:ln>
+                          <a:prstDash val="dash"/>
+                        </a:ln>
+                      </wps:spPr>
+                      <wps:style>
+                        <a:lnRef idx="2">
+                          <a:schemeClr val="accent1">
+                            <a:shade val="50000"/>
+                          </a:schemeClr>
+                        </a:lnRef>
+                        <a:fillRef idx="1">
+                          <a:schemeClr val="accent1"/>
+                        </a:fillRef>
+                        <a:effectRef idx="0">
+                          <a:schemeClr val="accent1"/>
+                        </a:effectRef>
+                        <a:fontRef idx="minor">
+                          <a:schemeClr val="lt1"/>
+                        </a:fontRef>
+                      </wps:style>
+                      <wps:txbx>
+                        <w:txbxContent>
+                          <w:p>
+                            <w:pPr>
+                              <w:jc w:val="center"/>
+                              <w:rPr>
+                                <w:sz w:val="32"/>
+                              </w:rPr>
+                            </w:pPr>
+                            <w:r>
+                              <w:rPr>
+                                <w:sz w:val="32"/>
+                              </w:rPr>
+                              <w:t>Moteur de Worklows</w:t>
+                            </w:r>
+                          </w:p>
+                        </w:txbxContent>
+                      </wps:txbx>
+                      <wps:bodyPr rot="0" spcFirstLastPara="0" vertOverflow="overflow" horzOverflow="overflow" vert="horz" wrap="square" lIns="91440" tIns="45720" rIns="91440" bIns="45720" numCol="1" spcCol="0" rtlCol="0" fromWordArt="0" anchor="t" anchorCtr="0" forceAA="0" compatLnSpc="1">
+                        <a:prstTxWarp prst="textNoShape">
+                          <a:avLst/>
+                        </a:prstTxWarp>
+                        <a:noAutofit/>
+                      </wps:bodyPr>
+                    </wps:wsp>
+                  </a:graphicData>
+                </a:graphic>
+              </wp:anchor>
+            </w:drawing>
+          </mc:Choice>
+          <mc:Fallback>
+            <w:pict>
+              <v:rect id="Rectangle 145" o:spid="_x0000_s1065" style="position:absolute;margin-left:399.6pt;margin-top:10.7pt;width:219pt;height:189.6pt;z-index:251858944;visibility:visible;mso-wrap-style:square;mso-wrap-distance-left:9pt;mso-wrap-distance-top:0;mso-wrap-distance-right:9pt;mso-wrap-distance-bottom:0;mso-position-horizontal:absolute;mso-position-horizontal-relative:text;mso-position-vertical:absolute;mso-position-vertical-relative:text;v-text-anchor:top" o:gfxdata="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" fillcolor="#5b9bd5 [3204]" strokecolor="#1f4d78 [1604]" strokeweight="1pt">
+                <v:fill opacity="13107f"/>
+                <v:stroke dashstyle="dash"/>
+                <v:textbox>
+                  <w:txbxContent>
+                    <w:p>
+                      <w:pPr>
+                        <w:jc w:val="center"/>
+                        <w:rPr>
+                          <w:sz w:val="32"/>
+                        </w:rPr>
+                      </w:pPr>
+                      <w:r>
+                        <w:rPr>
+                          <w:sz w:val="32"/>
+                        </w:rPr>
+                        <w:t>Moteur de Worklows</w:t>
+                      </w:r>
+                    </w:p>
+                  </w:txbxContent>
+                </v:textbox>
+              </v:rect>
+            </w:pict>
+          </mc:Fallback>
+        </mc:AlternateContent>
+      </w:r>
+      <w:r>
+        <w:rPr>
+          <w:rFonts w:ascii="Times New Roman" w:hAnsi="Times New Roman" w:cs="Times New Roman"/>
+          <w:sz w:val="20"/>
+          <w:lang w:eastAsia="fr-CH"/>
+        </w:rPr>
+        <mc:AlternateContent>
+          <mc:Choice Requires="wpg">
+            <w:drawing>
+              <wp:anchor distT="0" distB="0" distL="114300" distR="114300" simplePos="0" relativeHeight="251856896" behindDoc="0" locked="0" layoutInCell="1" allowOverlap="1" wp14:anchorId="1F81AFED" wp14:editId="4D46CD46">
+                <wp:simplePos x="0" y="0"/>
+                <wp:positionH relativeFrom="column">
+                  <wp:posOffset>2750185</wp:posOffset>
+                </wp:positionH>
+                <wp:positionV relativeFrom="paragraph">
+                  <wp:posOffset>544195</wp:posOffset>
+                </wp:positionV>
+                <wp:extent cx="1591937" cy="1591937"/>
+                <wp:effectExtent l="0" t="0" r="27940" b="27940"/>
+                <wp:wrapNone/>
+                <wp:docPr id="137" name="Groupe 137"/>
+                <wp:cNvGraphicFramePr/>
+                <a:graphic xmlns:a="http://schemas.openxmlformats.org/drawingml/2006/main">
+                  <a:graphicData uri="http://schemas.microsoft.com/office/word/2010/wordprocessingGroup">
+                    <wpg:wgp>
+                      <wpg:cNvGrpSpPr/>
+                      <wpg:grpSpPr>
+                        <a:xfrm>
+                          <a:off x="0" y="0"/>
+                          <a:ext cx="1591937" cy="1591937"/>
+                          <a:chOff x="0" y="0"/>
+                          <a:chExt cx="777240" cy="777240"/>
+                        </a:xfrm>
+                      </wpg:grpSpPr>
+                      <wps:wsp>
+                        <wps:cNvPr id="139" name="Ellipse 139"/>
+                        <wps:cNvSpPr/>
+                        <wps:spPr>
+                          <a:xfrm>
+                            <a:off x="0" y="0"/>
+                            <a:ext cx="777240" cy="777240"/>
+                          </a:xfrm>
+                          <a:prstGeom prst="ellipse">
+                            <a:avLst/>
+                          </a:prstGeom>
+                          <a:solidFill>
+                            <a:schemeClr val="accent4">
+                              <a:lumMod val="60000"/>
+                              <a:lumOff val="40000"/>
+                            </a:schemeClr>
+                          </a:solidFill>
+                          <a:ln w="6350">
+                            <a:solidFill>
+                              <a:schemeClr val="accent4">
+                                <a:lumMod val="75000"/>
+                              </a:schemeClr>
+                            </a:solidFill>
+                          </a:ln>
+                        </wps:spPr>
+                        <wps:style>
+                          <a:lnRef idx="2">
+                            <a:schemeClr val="accent1">
+                              <a:shade val="50000"/>
+                            </a:schemeClr>
+                          </a:lnRef>
+                          <a:fillRef idx="1">
+                            <a:schemeClr val="accent1"/>
+                          </a:fillRef>
+                          <a:effectRef idx="0">
+                            <a:schemeClr val="accent1"/>
+                          </a:effectRef>
+                          <a:fontRef idx="minor">
+                            <a:schemeClr val="lt1"/>
+                          </a:fontRef>
+                        </wps:style>
+                        <wps:bodyPr rot="0" spcFirstLastPara="0" vertOverflow="overflow" horzOverflow="overflow" vert="horz" wrap="square" lIns="91440" tIns="45720" rIns="91440" bIns="45720" numCol="1" spcCol="0" rtlCol="0" fromWordArt="0" anchor="ctr" anchorCtr="0" forceAA="0" compatLnSpc="1">
+                          <a:prstTxWarp prst="textNoShape">
+                            <a:avLst/>
+                          </a:prstTxWarp>
+                          <a:noAutofit/>
+                        </wps:bodyPr>
+                      </wps:wsp>
+                      <wps:wsp>
+                        <wps:cNvPr id="141" name="Double flèche horizontale 141"/>
+                        <wps:cNvSpPr/>
+                        <wps:spPr>
+                          <a:xfrm>
+                            <a:off x="76200" y="220980"/>
+                            <a:ext cx="624840" cy="327660"/>
+                          </a:xfrm>
+                          <a:prstGeom prst="leftRightArrow">
+                            <a:avLst/>
+                          </a:prstGeom>
+                          <a:solidFill>
+                            <a:schemeClr val="accent4">
+                              <a:lumMod val="75000"/>
+                            </a:schemeClr>
+                          </a:solidFill>
+                          <a:ln>
+                            <a:noFill/>
+                          </a:ln>
+                        </wps:spPr>
+                        <wps:style>
+                          <a:lnRef idx="2">
+                            <a:schemeClr val="accent1">
+                              <a:shade val="50000"/>
+                            </a:schemeClr>
+                          </a:lnRef>
+                          <a:fillRef idx="1">
+                            <a:schemeClr val="accent1"/>
+                          </a:fillRef>
+                          <a:effectRef idx="0">
+                            <a:schemeClr val="accent1"/>
+                          </a:effectRef>
+                          <a:fontRef idx="minor">
+                            <a:schemeClr val="lt1"/>
+                          </a:fontRef>
+                        </wps:style>
+                        <wps:bodyPr rot="0" spcFirstLastPara="0" vertOverflow="overflow" horzOverflow="overflow" vert="horz" wrap="square" lIns="91440" tIns="45720" rIns="91440" bIns="45720" numCol="1" spcCol="0" rtlCol="0" fromWordArt="0" anchor="ctr" anchorCtr="0" forceAA="0" compatLnSpc="1">
+                          <a:prstTxWarp prst="textNoShape">
+                            <a:avLst/>
+                          </a:prstTxWarp>
+                          <a:noAutofit/>
+                        </wps:bodyPr>
+                      </wps:wsp>
+                    </wpg:wgp>
+                  </a:graphicData>
+                </a:graphic>
+                <wp14:sizeRelH relativeFrom="margin">
+                  <wp14:pctWidth>0</wp14:pctWidth>
+                </wp14:sizeRelH>
+                <wp14:sizeRelV relativeFrom="margin">
+                  <wp14:pctHeight>0</wp14:pctHeight>
+                </wp14:sizeRelV>
+              </wp:anchor>
+            </w:drawing>
+          </mc:Choice>
+          <mc:Fallback>
+            <w:pict>
+              <v:group w14:anchorId="6BDD2ED5" id="Groupe 137" o:spid="_x0000_s1026" style="position:absolute;margin-left:216.55pt;margin-top:42.85pt;width:125.35pt;height:125.35pt;z-index:251856896;mso-width-relative:margin;mso-height-relative:margin" coordsize="7772,7772" o:gfxdata="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">
+                <v:oval id="Ellipse 139" o:spid="_x0000_s1027" style="position:absolute;width:7772;height:7772;visibility:visible;mso-wrap-style:square;v-text-anchor:middle" o:gfxdata="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" fillcolor="#ffd966 [1943]" strokecolor="#bf8f00 [2407]" strokeweight=".5pt">
+                  <v:stroke joinstyle="miter"/>
+                </v:oval>
+                <v:shapetype id="_x0000_t69" coordsize="21600,21600" o:spt="69" adj="4320,5400" path="m,10800l@0,21600@0@3@2@3@2,21600,21600,10800@2,0@2@1@0@1@0,xe">
+                  <v:stroke joinstyle="miter"/>
+                  <v:formulas>
+                    <v:f eqn="val #0"/>
+                    <v:f eqn="val #1"/>
+                    <v:f eqn="sum 21600 0 #0"/>
+                    <v:f eqn="sum 21600 0 #1"/>
+                    <v:f eqn="prod #0 #1 10800"/>
+                    <v:f eqn="sum #0 0 @4"/>
+                    <v:f eqn="sum 21600 0 @5"/>
+                  </v:formulas>
+                  <v:path o:connecttype="custom" o:connectlocs="@2,0;10800,@1;@0,0;0,10800;@0,21600;10800,@3;@2,21600;21600,10800" o:connectangles="270,270,270,180,90,90,90,0" textboxrect="@5,@1,@6,@3"/>
+                  <v:handles>
+                    <v:h position="#0,#1" xrange="0,10800" yrange="0,10800"/>
+                  </v:handles>
+                </v:shapetype>
+                <v:shape id="Double flèche horizontale 141" o:spid="_x0000_s1028" type="#_x0000_t69" style="position:absolute;left:762;top:2209;width:6248;height:3277;visibility:visible;mso-wrap-style:square;v-text-anchor:middle" o:gfxdata="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" adj="5663" fillcolor="#bf8f00 [2407]" stroked="f" strokeweight="1pt"/>
+              </v:group>
+            </w:pict>
+          </mc:Fallback>
+        </mc:AlternateContent>
+      </w:r>
+      <w:r>
+        <w:rPr>
+          <w:rFonts w:ascii="Times New Roman" w:hAnsi="Times New Roman" w:cs="Times New Roman"/>
+          <w:sz w:val="20"/>
+          <w:lang w:eastAsia="fr-CH"/>
+        </w:rPr>
+        <mc:AlternateContent>
+          <mc:Choice Requires="wps">
+            <w:drawing>
+              <wp:anchor distT="0" distB="0" distL="114300" distR="114300" simplePos="0" relativeHeight="251857920" behindDoc="0" locked="0" layoutInCell="1" allowOverlap="1" wp14:anchorId="4BBA4339" wp14:editId="43B1B0D5">
+                <wp:simplePos x="0" y="0"/>
+                <wp:positionH relativeFrom="column">
+                  <wp:posOffset>4160520</wp:posOffset>
+                </wp:positionH>
+                <wp:positionV relativeFrom="paragraph">
+                  <wp:posOffset>51435</wp:posOffset>
+                </wp:positionV>
+                <wp:extent cx="1109414" cy="2580395"/>
+                <wp:effectExtent l="0" t="0" r="0" b="0"/>
+                <wp:wrapNone/>
+                <wp:docPr id="143" name="Rectangle 143"/>
+                <wp:cNvGraphicFramePr/>
+                <a:graphic xmlns:a="http://schemas.openxmlformats.org/drawingml/2006/main">
+                  <a:graphicData uri="http://schemas.microsoft.com/office/word/2010/wordprocessingShape">
+                    <wps:wsp>
+                      <wps:cNvSpPr/>
+                      <wps:spPr>
+                        <a:xfrm>
+                          <a:off x="0" y="0"/>
+                          <a:ext cx="1109414" cy="2580395"/>
+                        </a:xfrm>
+                        <a:prstGeom prst="rect">
+                          <a:avLst/>
+                        </a:prstGeom>
+                        <a:noFill/>
+                        <a:ln>
+                          <a:noFill/>
+                        </a:ln>
+                      </wps:spPr>
+                      <wps:style>
+                        <a:lnRef idx="2">
+                          <a:schemeClr val="accent1">
+                            <a:shade val="50000"/>
+                          </a:schemeClr>
+                        </a:lnRef>
+                        <a:fillRef idx="1">
+                          <a:schemeClr val="accent1"/>
+                        </a:fillRef>
+                        <a:effectRef idx="0">
+                          <a:schemeClr val="accent1"/>
+                        </a:effectRef>
+                        <a:fontRef idx="minor">
+                          <a:schemeClr val="lt1"/>
+                        </a:fontRef>
+                      </wps:style>
+                      <wps:txbx>
+                        <w:txbxContent>
+                          <w:p>
+                            <w:pPr>
+                              <w:spacing w:after="0"/>
+                              <w:jc w:val="center"/>
+                              <w:rPr>
+                                <w:sz w:val="56"/>
+                              </w:rPr>
+                            </w:pPr>
+                            <w:r>
+                              <w:rPr>
+                                <w:rFonts w:ascii="Times New Roman" w:hAnsi="Times New Roman" w:cs="Times New Roman"/>
+                                <w:color w:val="41719C"/>
+                                <w:sz w:val="56"/>
+                              </w:rPr>
+                              <w:t>API</w:t>
+                            </w:r>
+                          </w:p>
+                        </w:txbxContent>
+                      </wps:txbx>
+                      <wps:bodyPr rot="0" spcFirstLastPara="0" vertOverflow="overflow" horzOverflow="overflow" vert="vert270" wrap="square" lIns="91440" tIns="45720" rIns="91440" bIns="45720" numCol="1" spcCol="0" rtlCol="0" fromWordArt="0" anchor="ctr" anchorCtr="0" forceAA="0" compatLnSpc="1">
+                        <a:prstTxWarp prst="textNoShape">
+                          <a:avLst/>
+                        </a:prstTxWarp>
+                        <a:noAutofit/>
+                      </wps:bodyPr>
+                    </wps:wsp>
+                  </a:graphicData>
+                </a:graphic>
+                <wp14:sizeRelH relativeFrom="margin">
+                  <wp14:pctWidth>0</wp14:pctWidth>
+                </wp14:sizeRelH>
+                <wp14:sizeRelV relativeFrom="margin">
+                  <wp14:pctHeight>0</wp14:pctHeight>
+                </wp14:sizeRelV>
+              </wp:anchor>
+            </w:drawing>
+          </mc:Choice>
+          <mc:Fallback>
+            <w:pict>
+              <v:rect w14:anchorId="4BBA4339" id="Rectangle 143" o:spid="_x0000_s1066" style="position:absolute;margin-left:327.6pt;margin-top:4.05pt;width:87.35pt;height:203.2pt;z-index:251857920;visibility:visible;mso-wrap-style:square;mso-width-percent:0;mso-height-percent:0;mso-wrap-distance-left:9pt;mso-wrap-distance-top:0;mso-wrap-distance-right:9pt;mso-wrap-distance-bottom:0;mso-position-horizontal:absolute;mso-position-horizontal-relative:text;mso-position-vertical:absolute;mso-position-vertical-relative:text;mso-width-percent:0;mso-height-percent:0;mso-width-relative:margin;mso-height-relative:margin;v-text-anchor:middle" o:gfxdata="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" filled="f" stroked="f" strokeweight="1pt">
+                <v:textbox style="layout-flow:vertical;mso-layout-flow-alt:bottom-to-top">
+                  <w:txbxContent>
+                    <w:p>
+                      <w:pPr>
+                        <w:spacing w:after="0"/>
+                        <w:jc w:val="center"/>
+                        <w:rPr>
+                          <w:sz w:val="56"/>
+                        </w:rPr>
+                      </w:pPr>
+                      <w:r>
+                        <w:rPr>
+                          <w:rFonts w:ascii="Times New Roman" w:hAnsi="Times New Roman" w:cs="Times New Roman"/>
+                          <w:color w:val="41719C"/>
+                          <w:sz w:val="56"/>
+                        </w:rPr>
+                        <w:t>API</w:t>
+                      </w:r>
+                    </w:p>
+                  </w:txbxContent>
+                </v:textbox>
+              </v:rect>
+            </w:pict>
+          </mc:Fallback>
+        </mc:AlternateContent>
+      </w:r>
+      <w:r>
+        <w:rPr>
+          <w:rFonts w:ascii="Times New Roman" w:hAnsi="Times New Roman" w:cs="Times New Roman"/>
+          <w:sz w:val="20"/>
+          <w:lang w:eastAsia="fr-CH"/>
+        </w:rPr>
+        <mc:AlternateContent>
+          <mc:Choice Requires="wps">
+            <w:drawing>
+              <wp:anchor distT="0" distB="0" distL="114300" distR="114300" simplePos="0" relativeHeight="251855872" behindDoc="0" locked="0" layoutInCell="1" allowOverlap="1" wp14:anchorId="12D9AE07" wp14:editId="43F6036E">
+                <wp:simplePos x="0" y="0"/>
+                <wp:positionH relativeFrom="margin">
+                  <wp:posOffset>243840</wp:posOffset>
+                </wp:positionH>
+                <wp:positionV relativeFrom="paragraph">
+                  <wp:posOffset>44450</wp:posOffset>
+                </wp:positionV>
+                <wp:extent cx="2622014" cy="2590800"/>
+                <wp:effectExtent l="0" t="0" r="26035" b="19050"/>
+                <wp:wrapNone/>
+                <wp:docPr id="135" name="Rectangle 135"/>
+                <wp:cNvGraphicFramePr/>
+                <a:graphic xmlns:a="http://schemas.openxmlformats.org/drawingml/2006/main">
+                  <a:graphicData uri="http://schemas.microsoft.com/office/word/2010/wordprocessingShape">
+                    <wps:wsp>
+                      <wps:cNvSpPr/>
+                      <wps:spPr>
+                        <a:xfrm>
+                          <a:off x="0" y="0"/>
+                          <a:ext cx="2622014" cy="2590800"/>
+                        </a:xfrm>
+                        <a:prstGeom prst="rect">
+                          <a:avLst/>
+                        </a:prstGeom>
+                        <a:solidFill>
+                          <a:schemeClr val="bg1">
+                            <a:lumMod val="85000"/>
+                          </a:schemeClr>
+                        </a:solidFill>
+                        <a:ln w="6350">
+                          <a:solidFill>
+                            <a:schemeClr val="tx1">
+                              <a:lumMod val="75000"/>
+                              <a:lumOff val="25000"/>
+                            </a:schemeClr>
+                          </a:solidFill>
+                        </a:ln>
+                      </wps:spPr>
+                      <wps:style>
+                        <a:lnRef idx="2">
+                          <a:schemeClr val="accent1">
+                            <a:shade val="50000"/>
+                          </a:schemeClr>
+                        </a:lnRef>
+                        <a:fillRef idx="1">
+                          <a:schemeClr val="accent1"/>
+                        </a:fillRef>
+                        <a:effectRef idx="0">
+                          <a:schemeClr val="accent1"/>
+                        </a:effectRef>
+                        <a:fontRef idx="minor">
+                          <a:schemeClr val="lt1"/>
+                        </a:fontRef>
+                      </wps:style>
+                      <wps:txbx>
+                        <w:txbxContent>
+                          <w:p>
+                            <w:pPr>
+                              <w:spacing w:after="0"/>
+                              <w:jc w:val="center"/>
+                              <w:rPr>
+                                <w:rFonts w:ascii="Times New Roman" w:hAnsi="Times New Roman" w:cs="Times New Roman"/>
+                                <w:color w:val="404040" w:themeColor="text1" w:themeTint="BF"/>
+                                <w:sz w:val="56"/>
+                              </w:rPr>
+                            </w:pPr>
+                            <w:r>
+                              <w:rPr>
+                                <w:rFonts w:ascii="Times New Roman" w:hAnsi="Times New Roman" w:cs="Times New Roman"/>
+                                <w:color w:val="404040" w:themeColor="text1" w:themeTint="BF"/>
+                                <w:sz w:val="56"/>
+                              </w:rPr>
+                              <w:t>SIMULATEUR</w:t>
+                            </w:r>
+                          </w:p>
+                        </w:txbxContent>
+                      </wps:txbx>
+                      <wps:bodyPr rot="0" spcFirstLastPara="0" vertOverflow="overflow" horzOverflow="overflow" vert="horz" wrap="square" lIns="91440" tIns="45720" rIns="91440" bIns="45720" numCol="1" spcCol="0" rtlCol="0" fromWordArt="0" anchor="ctr" anchorCtr="0" forceAA="0" compatLnSpc="1">
+                        <a:prstTxWarp prst="textNoShape">
+                          <a:avLst/>
+                        </a:prstTxWarp>
+                        <a:noAutofit/>
+                      </wps:bodyPr>
+                    </wps:wsp>
+                  </a:graphicData>
+                </a:graphic>
+                <wp14:sizeRelH relativeFrom="margin">
+                  <wp14:pctWidth>0</wp14:pctWidth>
+                </wp14:sizeRelH>
+                <wp14:sizeRelV relativeFrom="margin">
+                  <wp14:pctHeight>0</wp14:pctHeight>
+                </wp14:sizeRelV>
+              </wp:anchor>
+            </w:drawing>
+          </mc:Choice>
+          <mc:Fallback>
+            <w:pict>
+              <v:rect w14:anchorId="12D9AE07" id="Rectangle 135" o:spid="_x0000_s1067" style="position:absolute;margin-left:19.2pt;margin-top:3.5pt;width:206.45pt;height:204pt;z-index:251855872;visibility:visible;mso-wrap-style:square;mso-width-percent:0;mso-height-percent:0;mso-wrap-distance-left:9pt;mso-wrap-distance-top:0;mso-wrap-distance-right:9pt;mso-wrap-distance-bottom:0;mso-position-horizontal:absolute;mso-position-horizontal-relative:margin;mso-position-vertical:absolute;mso-position-vertical-relative:text;mso-width-percent:0;mso-height-percent:0;mso-width-relative:margin;mso-height-relative:margin;v-text-anchor:middle" o:gfxdata="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" fillcolor="#d8d8d8 [2732]" strokecolor="#404040 [2429]" strokeweight=".5pt">
+                <v:textbox>
+                  <w:txbxContent>
+                    <w:p>
+                      <w:pPr>
+                        <w:spacing w:after="0"/>
+                        <w:jc w:val="center"/>
+                        <w:rPr>
+                          <w:rFonts w:ascii="Times New Roman" w:hAnsi="Times New Roman" w:cs="Times New Roman"/>
+                          <w:color w:val="404040" w:themeColor="text1" w:themeTint="BF"/>
+                          <w:sz w:val="56"/>
+                        </w:rPr>
+                      </w:pPr>
+                      <w:r>
+                        <w:rPr>
+                          <w:rFonts w:ascii="Times New Roman" w:hAnsi="Times New Roman" w:cs="Times New Roman"/>
+                          <w:color w:val="404040" w:themeColor="text1" w:themeTint="BF"/>
+                          <w:sz w:val="56"/>
+                        </w:rPr>
+                        <w:t>SIMULATEUR</w:t>
+                      </w:r>
+                    </w:p>
+                  </w:txbxContent>
+                </v:textbox>
+                <w10:wrap anchorx="margin"/>
+              </v:rect>
+            </w:pict>
+          </mc:Fallback>
+        </mc:AlternateContent>
+      </w:r>
+      <w:r>
+        <w:rPr>
+          <w:rFonts w:ascii="Times New Roman" w:hAnsi="Times New Roman" w:cs="Times New Roman"/>
+          <w:sz w:val="20"/>
+          <w:lang w:eastAsia="fr-CH"/>
+        </w:rPr>
+        <mc:AlternateContent>
+          <mc:Choice Requires="wps">
+            <w:drawing>
+              <wp:anchor distT="0" distB="0" distL="114300" distR="114300" simplePos="0" relativeHeight="251854848" behindDoc="0" locked="0" layoutInCell="1" allowOverlap="1" wp14:anchorId="4FEE7857" wp14:editId="0A8B723B">
+                <wp:simplePos x="0" y="0"/>
+                <wp:positionH relativeFrom="margin">
+                  <wp:posOffset>4145280</wp:posOffset>
+                </wp:positionH>
+                <wp:positionV relativeFrom="paragraph">
+                  <wp:posOffset>44450</wp:posOffset>
+                </wp:positionV>
+                <wp:extent cx="5385795" cy="2590800"/>
+                <wp:effectExtent l="0" t="0" r="24765" b="19050"/>
+                <wp:wrapNone/>
+                <wp:docPr id="120" name="Rectangle 120"/>
+                <wp:cNvGraphicFramePr/>
+                <a:graphic xmlns:a="http://schemas.openxmlformats.org/drawingml/2006/main">
+                  <a:graphicData uri="http://schemas.microsoft.com/office/word/2010/wordprocessingShape">
+                    <wps:wsp>
+                      <wps:cNvSpPr/>
+                      <wps:spPr>
+                        <a:xfrm>
+                          <a:off x="0" y="0"/>
+                          <a:ext cx="5385795" cy="2590800"/>
+                        </a:xfrm>
+                        <a:prstGeom prst="rect">
+                          <a:avLst/>
+                        </a:prstGeom>
+                        <a:solidFill>
+                          <a:schemeClr val="accent1">
+                            <a:lumMod val="40000"/>
+                            <a:lumOff val="60000"/>
+                          </a:schemeClr>
+                        </a:solidFill>
+                        <a:ln w="6350">
+                          <a:solidFill>
+                            <a:schemeClr val="accent1">
+                              <a:lumMod val="50000"/>
+                            </a:schemeClr>
+                          </a:solidFill>
+                        </a:ln>
+                      </wps:spPr>
+                      <wps:style>
+                        <a:lnRef idx="2">
+                          <a:schemeClr val="accent1">
+                            <a:shade val="50000"/>
+                          </a:schemeClr>
+                        </a:lnRef>
+                        <a:fillRef idx="1">
+                          <a:schemeClr val="accent1"/>
+                        </a:fillRef>
+                        <a:effectRef idx="0">
+                          <a:schemeClr val="accent1"/>
+                        </a:effectRef>
+                        <a:fontRef idx="minor">
+                          <a:schemeClr val="lt1"/>
+                        </a:fontRef>
+                      </wps:style>
+                      <wps:txbx>
+                        <w:txbxContent>
+                          <w:p>
+                            <w:pPr>
+                              <w:spacing w:after="0"/>
+                              <w:jc w:val="right"/>
+                              <w:rPr>
+                                <w:rFonts w:ascii="Times New Roman" w:hAnsi="Times New Roman" w:cs="Times New Roman"/>
+                                <w:color w:val="41719C"/>
+                                <w:sz w:val="144"/>
+                              </w:rPr>
+                            </w:pPr>
+                            <w:r>
+                              <w:rPr>
+                                <w:rFonts w:ascii="Times New Roman" w:hAnsi="Times New Roman" w:cs="Times New Roman"/>
+                                <w:color w:val="41719C"/>
+                                <w:sz w:val="144"/>
+                              </w:rPr>
+                              <w:t>PGI</w:t>
+                            </w:r>
+                          </w:p>
+                        </w:txbxContent>
+                      </wps:txbx>
+                      <wps:bodyPr rot="0" spcFirstLastPara="0" vertOverflow="overflow" horzOverflow="overflow" vert="horz" wrap="square" lIns="91440" tIns="45720" rIns="91440" bIns="45720" numCol="1" spcCol="0" rtlCol="0" fromWordArt="0" anchor="ctr" anchorCtr="0" forceAA="0" compatLnSpc="1">
+                        <a:prstTxWarp prst="textNoShape">
+                          <a:avLst/>
+                        </a:prstTxWarp>
+                        <a:noAutofit/>
+                      </wps:bodyPr>
+                    </wps:wsp>
+                  </a:graphicData>
+                </a:graphic>
+                <wp14:sizeRelH relativeFrom="margin">
+                  <wp14:pctWidth>0</wp14:pctWidth>
+                </wp14:sizeRelH>
+                <wp14:sizeRelV relativeFrom="margin">
+                  <wp14:pctHeight>0</wp14:pctHeight>
+                </wp14:sizeRelV>
+              </wp:anchor>
+            </w:drawing>
+          </mc:Choice>
+          <mc:Fallback>
+            <w:pict>
+              <v:rect w14:anchorId="4FEE7857" id="Rectangle 120" o:spid="_x0000_s1068" style="position:absolute;margin-left:326.4pt;margin-top:3.5pt;width:424.1pt;height:204pt;z-index:251854848;visibility:visible;mso-wrap-style:square;mso-width-percent:0;mso-height-percent:0;mso-wrap-distance-left:9pt;mso-wrap-distance-top:0;mso-wrap-distance-right:9pt;mso-wrap-distance-bottom:0;mso-position-horizontal:absolute;mso-position-horizontal-relative:margin;mso-position-vertical:absolute;mso-position-vertical-relative:text;mso-width-percent:0;mso-height-percent:0;mso-width-relative:margin;mso-height-relative:margin;v-text-anchor:middle" o:gfxdata="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" fillcolor="#bdd6ee [1300]" strokecolor="#1f4d78 [1604]" strokeweight=".5pt">
+                <v:textbox>
+                  <w:txbxContent>
+                    <w:p>
+                      <w:pPr>
+                        <w:spacing w:after="0"/>
+                        <w:jc w:val="right"/>
+                        <w:rPr>
+                          <w:rFonts w:ascii="Times New Roman" w:hAnsi="Times New Roman" w:cs="Times New Roman"/>
+                          <w:color w:val="41719C"/>
+                          <w:sz w:val="144"/>
+                        </w:rPr>
+                      </w:pPr>
+                      <w:r>
+                        <w:rPr>
+                          <w:rFonts w:ascii="Times New Roman" w:hAnsi="Times New Roman" w:cs="Times New Roman"/>
+                          <w:color w:val="41719C"/>
+                          <w:sz w:val="144"/>
+                        </w:rPr>
+                        <w:t>PGI</w:t>
+                      </w:r>
+                    </w:p>
+                  </w:txbxContent>
+                </v:textbox>
+                <w10:wrap anchorx="margin"/>
+              </v:rect>
+            </w:pict>
+          </mc:Fallback>
+        </mc:AlternateContent>
+      </w:r>
       <w:r>
         <w:rPr>
           <w:rFonts w:ascii="Times New Roman" w:hAnsi="Times New Roman" w:cs="Times New Roman"/>

</xml_diff>